<commit_message>
Further structuring of the Interim report and appendix.
</commit_message>
<xml_diff>
--- a/doc/G52GRP-InterimReport-Appendix.docx
+++ b/doc/G52GRP-InterimReport-Appendix.docx
@@ -188,13 +188,8 @@
         <w:tab/>
       </w:r>
       <w:r>
-        <w:t xml:space="preserve">Dr. Steven </w:t>
-      </w:r>
-      <w:proofErr w:type="spellStart"/>
-      <w:r>
-        <w:t>Benford</w:t>
-      </w:r>
-      <w:proofErr w:type="spellEnd"/>
+        <w:t>Dr. Steven Benford</w:t>
+      </w:r>
     </w:p>
     <w:p>
       <w:pPr>
@@ -228,13 +223,8 @@
         <w:t xml:space="preserve">, </w:t>
       </w:r>
       <w:r>
-        <w:t xml:space="preserve">Tammie </w:t>
-      </w:r>
-      <w:proofErr w:type="spellStart"/>
-      <w:r>
-        <w:t>Seo</w:t>
-      </w:r>
-      <w:proofErr w:type="spellEnd"/>
+        <w:t>Tammie Seo</w:t>
+      </w:r>
       <w:r>
         <w:rPr>
           <w:b/>
@@ -245,13 +235,8 @@
         <w:t>Christopher</w:t>
       </w:r>
       <w:r>
-        <w:t xml:space="preserve"> </w:t>
-      </w:r>
-      <w:proofErr w:type="spellStart"/>
-      <w:r>
-        <w:t>Lensvelt</w:t>
-      </w:r>
-      <w:proofErr w:type="spellEnd"/>
+        <w:t xml:space="preserve"> Lensvelt</w:t>
+      </w:r>
       <w:r>
         <w:rPr>
           <w:b/>
@@ -273,11 +258,9 @@
         </w:rPr>
         <w:t xml:space="preserve">, </w:t>
       </w:r>
-      <w:proofErr w:type="spellStart"/>
       <w:r>
         <w:t>Zhongda</w:t>
       </w:r>
-      <w:proofErr w:type="spellEnd"/>
       <w:r>
         <w:t xml:space="preserve"> Zhu</w:t>
       </w:r>
@@ -304,6 +287,9 @@
       </w:pPr>
       <w:r>
         <w:t>Market Research</w:t>
+      </w:r>
+      <w:r>
+        <w:t xml:space="preserve"> - Appendix</w:t>
       </w:r>
     </w:p>
     <w:p>
@@ -333,11 +319,9 @@
       <w:pPr>
         <w:pStyle w:val="Heading2"/>
       </w:pPr>
-      <w:proofErr w:type="spellStart"/>
       <w:r>
         <w:t>WeMeeting</w:t>
       </w:r>
-      <w:proofErr w:type="spellEnd"/>
     </w:p>
     <w:p>
       <w:hyperlink r:id="rId6" w:history="1">
@@ -350,13 +334,8 @@
       </w:hyperlink>
     </w:p>
     <w:p>
-      <w:proofErr w:type="spellStart"/>
-      <w:r>
-        <w:t>WeMeeting</w:t>
-      </w:r>
-      <w:proofErr w:type="spellEnd"/>
-      <w:r>
-        <w:t xml:space="preserve"> is another Business IM which incorporates video-conferencing into the rooms.</w:t>
+      <w:r>
+        <w:t>WeMeeting is another Business IM which incorporates video-conferencing into the rooms.</w:t>
       </w:r>
     </w:p>
     <w:p>
@@ -388,7 +367,10 @@
         <w:pStyle w:val="Heading1"/>
       </w:pPr>
       <w:r>
-        <w:t>Web Frameworks</w:t>
+        <w:t>Technical Research</w:t>
+      </w:r>
+      <w:r>
+        <w:t xml:space="preserve"> - Appendix</w:t>
       </w:r>
     </w:p>
     <w:p>
@@ -614,17 +596,12 @@
         <w:t>{% endif %}</w:t>
       </w:r>
     </w:p>
-    <w:p>
-      <w:r>
-        <w:br w:type="page"/>
-      </w:r>
-    </w:p>
+    <w:p/>
     <w:p>
       <w:pPr>
         <w:pStyle w:val="Heading2"/>
       </w:pPr>
       <w:r>
-        <w:lastRenderedPageBreak/>
         <w:t>Ruby-on-Rails</w:t>
       </w:r>
     </w:p>
@@ -663,15 +640,7 @@
         <w:t>code to configure</w:t>
       </w:r>
       <w:r>
-        <w:t xml:space="preserve"> </w:t>
-      </w:r>
-      <w:proofErr w:type="spellStart"/>
-      <w:r>
-        <w:t>MySQL</w:t>
-      </w:r>
-      <w:proofErr w:type="spellEnd"/>
-      <w:r>
-        <w:t xml:space="preserve"> Database</w:t>
+        <w:t xml:space="preserve"> MySQL Database</w:t>
       </w:r>
       <w:r>
         <w:t xml:space="preserve"> in Ruby-on-Rails:</w:t>
@@ -761,6 +730,378 @@
       </w:r>
     </w:p>
     <w:p/>
+    <w:p>
+      <w:pPr>
+        <w:pStyle w:val="Heading2"/>
+      </w:pPr>
+      <w:r>
+        <w:br w:type="page"/>
+      </w:r>
+      <w:r>
+        <w:lastRenderedPageBreak/>
+        <w:t>SVN</w:t>
+      </w:r>
+    </w:p>
+    <w:p/>
+    <w:p>
+      <w:pPr>
+        <w:jc w:val="both"/>
+      </w:pPr>
+      <w:r>
+        <w:t>Here is an example displaying the basic structure of the SVN 3D-Tree system.</w:t>
+      </w:r>
+    </w:p>
+    <w:p>
+      <w:pPr>
+        <w:jc w:val="both"/>
+      </w:pPr>
+      <w:r>
+        <w:drawing>
+          <wp:inline distT="0" distB="0" distL="0" distR="0">
+            <wp:extent cx="2524125" cy="3474272"/>
+            <wp:effectExtent l="19050" t="0" r="9525" b="0"/>
+            <wp:docPr id="15" name="Picture 4"/>
+            <wp:cNvGraphicFramePr>
+              <a:graphicFrameLocks xmlns:a="http://schemas.openxmlformats.org/drawingml/2006/main" noChangeAspect="1"/>
+            </wp:cNvGraphicFramePr>
+            <a:graphic xmlns:a="http://schemas.openxmlformats.org/drawingml/2006/main">
+              <a:graphicData uri="http://schemas.openxmlformats.org/drawingml/2006/picture">
+                <pic:pic xmlns:pic="http://schemas.openxmlformats.org/drawingml/2006/picture">
+                  <pic:nvPicPr>
+                    <pic:cNvPr id="0" name="Picture 4"/>
+                    <pic:cNvPicPr>
+                      <a:picLocks noChangeAspect="1" noChangeArrowheads="1"/>
+                    </pic:cNvPicPr>
+                  </pic:nvPicPr>
+                  <pic:blipFill>
+                    <a:blip r:embed="rId8" cstate="print"/>
+                    <a:srcRect/>
+                    <a:stretch>
+                      <a:fillRect/>
+                    </a:stretch>
+                  </pic:blipFill>
+                  <pic:spPr bwMode="auto">
+                    <a:xfrm>
+                      <a:off x="0" y="0"/>
+                      <a:ext cx="2540309" cy="3496547"/>
+                    </a:xfrm>
+                    <a:prstGeom prst="rect">
+                      <a:avLst/>
+                    </a:prstGeom>
+                    <a:noFill/>
+                    <a:ln w="9525">
+                      <a:noFill/>
+                      <a:miter lim="800000"/>
+                      <a:headEnd/>
+                      <a:tailEnd/>
+                    </a:ln>
+                  </pic:spPr>
+                </pic:pic>
+              </a:graphicData>
+            </a:graphic>
+          </wp:inline>
+        </w:drawing>
+      </w:r>
+    </w:p>
+    <w:p>
+      <w:pPr>
+        <w:jc w:val="both"/>
+      </w:pPr>
+    </w:p>
+    <w:p>
+      <w:pPr>
+        <w:pStyle w:val="Heading2"/>
+      </w:pPr>
+      <w:r>
+        <w:t>Mercurial</w:t>
+      </w:r>
+    </w:p>
+    <w:p/>
+    <w:p>
+      <w:pPr>
+        <w:jc w:val="both"/>
+      </w:pPr>
+      <w:r>
+        <w:t>The hashes in a Mercurial repository look like this:</w:t>
+      </w:r>
+    </w:p>
+    <w:p>
+      <w:pPr>
+        <w:pStyle w:val="Code"/>
+      </w:pPr>
+      <w:r>
+        <w:t>1:1ef7872431f9c64908c732f0bcd4db5700b4cb70</w:t>
+      </w:r>
+    </w:p>
+    <w:p>
+      <w:pPr>
+        <w:jc w:val="both"/>
+      </w:pPr>
+    </w:p>
+    <w:p>
+      <w:r>
+        <w:t>This means that unlike Subversion, two revision identifiers cannot be easily compared to see which is newer.</w:t>
+      </w:r>
+    </w:p>
+    <w:p>
+      <w:r>
+        <w:br w:type="page"/>
+      </w:r>
+    </w:p>
+    <w:p>
+      <w:pPr>
+        <w:pStyle w:val="Heading1"/>
+      </w:pPr>
+      <w:r>
+        <w:lastRenderedPageBreak/>
+        <w:t>Functional Specification – Appendix</w:t>
+      </w:r>
+    </w:p>
+    <w:p/>
+    <w:p>
+      <w:pPr>
+        <w:pStyle w:val="Heading2"/>
+      </w:pPr>
+      <w:r>
+        <w:t>Flowchart</w:t>
+      </w:r>
+    </w:p>
+    <w:p>
+      <w:r>
+        <w:rPr>
+          <w:noProof/>
+          <w:lang w:eastAsia="en-GB"/>
+        </w:rPr>
+        <w:drawing>
+          <wp:anchor distT="0" distB="0" distL="114300" distR="114300" simplePos="0" relativeHeight="251659264" behindDoc="0" locked="0" layoutInCell="1" allowOverlap="1">
+            <wp:simplePos x="0" y="0"/>
+            <wp:positionH relativeFrom="margin">
+              <wp:posOffset>-466725</wp:posOffset>
+            </wp:positionH>
+            <wp:positionV relativeFrom="paragraph">
+              <wp:posOffset>5080</wp:posOffset>
+            </wp:positionV>
+            <wp:extent cx="3171825" cy="3164205"/>
+            <wp:effectExtent l="19050" t="0" r="9525" b="0"/>
+            <wp:wrapSquare wrapText="bothSides"/>
+            <wp:docPr id="16" name="Picture 2" descr="H:\Private\Downloads\GRP_Flowchart_1.png"/>
+            <wp:cNvGraphicFramePr>
+              <a:graphicFrameLocks xmlns:a="http://schemas.openxmlformats.org/drawingml/2006/main" noChangeAspect="1"/>
+            </wp:cNvGraphicFramePr>
+            <a:graphic xmlns:a="http://schemas.openxmlformats.org/drawingml/2006/main">
+              <a:graphicData uri="http://schemas.openxmlformats.org/drawingml/2006/picture">
+                <pic:pic xmlns:pic="http://schemas.openxmlformats.org/drawingml/2006/picture">
+                  <pic:nvPicPr>
+                    <pic:cNvPr id="0" name="Picture 2" descr="H:\Private\Downloads\GRP_Flowchart_1.png"/>
+                    <pic:cNvPicPr>
+                      <a:picLocks noChangeAspect="1" noChangeArrowheads="1"/>
+                    </pic:cNvPicPr>
+                  </pic:nvPicPr>
+                  <pic:blipFill>
+                    <a:blip r:embed="rId9" cstate="print"/>
+                    <a:srcRect l="10073" t="6530" r="13004" b="15298"/>
+                    <a:stretch>
+                      <a:fillRect/>
+                    </a:stretch>
+                  </pic:blipFill>
+                  <pic:spPr bwMode="auto">
+                    <a:xfrm>
+                      <a:off x="0" y="0"/>
+                      <a:ext cx="3171825" cy="3164205"/>
+                    </a:xfrm>
+                    <a:prstGeom prst="rect">
+                      <a:avLst/>
+                    </a:prstGeom>
+                    <a:noFill/>
+                    <a:ln w="9525">
+                      <a:noFill/>
+                      <a:miter lim="800000"/>
+                      <a:headEnd/>
+                      <a:tailEnd/>
+                    </a:ln>
+                  </pic:spPr>
+                </pic:pic>
+              </a:graphicData>
+            </a:graphic>
+          </wp:anchor>
+        </w:drawing>
+      </w:r>
+    </w:p>
+    <w:p/>
+    <w:p/>
+    <w:p/>
+    <w:p/>
+    <w:p/>
+    <w:p/>
+    <w:p/>
+    <w:p/>
+    <w:p/>
+    <w:p>
+      <w:pPr>
+        <w:pStyle w:val="Heading2"/>
+      </w:pPr>
+      <w:r>
+        <w:t>User Interface</w:t>
+      </w:r>
+    </w:p>
+    <w:p/>
+    <w:p>
+      <w:r>
+        <w:t>Initial Design #1</w:t>
+      </w:r>
+    </w:p>
+    <w:p>
+      <w:r>
+        <w:drawing>
+          <wp:inline distT="0" distB="0" distL="0" distR="0">
+            <wp:extent cx="4433685" cy="3324225"/>
+            <wp:effectExtent l="19050" t="0" r="4965" b="0"/>
+            <wp:docPr id="2" name="Picture 1" descr="C:\Users\Billy\Desktop\conferenceMeInterface.png"/>
+            <wp:cNvGraphicFramePr>
+              <a:graphicFrameLocks xmlns:a="http://schemas.openxmlformats.org/drawingml/2006/main" noChangeAspect="1"/>
+            </wp:cNvGraphicFramePr>
+            <a:graphic xmlns:a="http://schemas.openxmlformats.org/drawingml/2006/main">
+              <a:graphicData uri="http://schemas.openxmlformats.org/drawingml/2006/picture">
+                <pic:pic xmlns:pic="http://schemas.openxmlformats.org/drawingml/2006/picture">
+                  <pic:nvPicPr>
+                    <pic:cNvPr id="0" name="Picture 1" descr="C:\Users\Billy\Desktop\conferenceMeInterface.png"/>
+                    <pic:cNvPicPr>
+                      <a:picLocks noChangeAspect="1" noChangeArrowheads="1"/>
+                    </pic:cNvPicPr>
+                  </pic:nvPicPr>
+                  <pic:blipFill>
+                    <a:blip r:embed="rId10" cstate="print"/>
+                    <a:srcRect/>
+                    <a:stretch>
+                      <a:fillRect/>
+                    </a:stretch>
+                  </pic:blipFill>
+                  <pic:spPr bwMode="auto">
+                    <a:xfrm>
+                      <a:off x="0" y="0"/>
+                      <a:ext cx="4433685" cy="3324225"/>
+                    </a:xfrm>
+                    <a:prstGeom prst="rect">
+                      <a:avLst/>
+                    </a:prstGeom>
+                    <a:noFill/>
+                    <a:ln w="9525">
+                      <a:noFill/>
+                      <a:miter lim="800000"/>
+                      <a:headEnd/>
+                      <a:tailEnd/>
+                    </a:ln>
+                  </pic:spPr>
+                </pic:pic>
+              </a:graphicData>
+            </a:graphic>
+          </wp:inline>
+        </w:drawing>
+      </w:r>
+    </w:p>
+    <w:p>
+      <w:r>
+        <w:lastRenderedPageBreak/>
+        <w:t>Initial Design #2</w:t>
+      </w:r>
+    </w:p>
+    <w:p>
+      <w:r>
+        <w:rPr>
+          <w:noProof/>
+          <w:lang w:eastAsia="en-GB"/>
+        </w:rPr>
+        <w:drawing>
+          <wp:inline distT="0" distB="0" distL="0" distR="0">
+            <wp:extent cx="4434205" cy="2771378"/>
+            <wp:effectExtent l="19050" t="19050" r="23495" b="9922"/>
+            <wp:docPr id="1" name="Picture 0" descr="Design1-Tammie.jpg"/>
+            <wp:cNvGraphicFramePr>
+              <a:graphicFrameLocks xmlns:a="http://schemas.openxmlformats.org/drawingml/2006/main" noChangeAspect="1"/>
+            </wp:cNvGraphicFramePr>
+            <a:graphic xmlns:a="http://schemas.openxmlformats.org/drawingml/2006/main">
+              <a:graphicData uri="http://schemas.openxmlformats.org/drawingml/2006/picture">
+                <pic:pic xmlns:pic="http://schemas.openxmlformats.org/drawingml/2006/picture">
+                  <pic:nvPicPr>
+                    <pic:cNvPr id="0" name="Design1-Tammie.jpg"/>
+                    <pic:cNvPicPr/>
+                  </pic:nvPicPr>
+                  <pic:blipFill>
+                    <a:blip r:embed="rId11" cstate="print"/>
+                    <a:stretch>
+                      <a:fillRect/>
+                    </a:stretch>
+                  </pic:blipFill>
+                  <pic:spPr>
+                    <a:xfrm>
+                      <a:off x="0" y="0"/>
+                      <a:ext cx="4434205" cy="2771378"/>
+                    </a:xfrm>
+                    <a:prstGeom prst="rect">
+                      <a:avLst/>
+                    </a:prstGeom>
+                    <a:ln>
+                      <a:solidFill>
+                        <a:schemeClr val="tx1"/>
+                      </a:solidFill>
+                    </a:ln>
+                  </pic:spPr>
+                </pic:pic>
+              </a:graphicData>
+            </a:graphic>
+          </wp:inline>
+        </w:drawing>
+      </w:r>
+    </w:p>
+    <w:p/>
+    <w:p>
+      <w:r>
+        <w:t>Initial Design #3</w:t>
+      </w:r>
+    </w:p>
+    <w:p>
+      <w:r>
+        <w:rPr>
+          <w:noProof/>
+          <w:lang w:eastAsia="en-GB"/>
+        </w:rPr>
+        <w:drawing>
+          <wp:inline distT="0" distB="0" distL="0" distR="0">
+            <wp:extent cx="4478215" cy="3638550"/>
+            <wp:effectExtent l="19050" t="0" r="0" b="0"/>
+            <wp:docPr id="3" name="Picture 2" descr="DemoConfUI1.jpg"/>
+            <wp:cNvGraphicFramePr>
+              <a:graphicFrameLocks xmlns:a="http://schemas.openxmlformats.org/drawingml/2006/main" noChangeAspect="1"/>
+            </wp:cNvGraphicFramePr>
+            <a:graphic xmlns:a="http://schemas.openxmlformats.org/drawingml/2006/main">
+              <a:graphicData uri="http://schemas.openxmlformats.org/drawingml/2006/picture">
+                <pic:pic xmlns:pic="http://schemas.openxmlformats.org/drawingml/2006/picture">
+                  <pic:nvPicPr>
+                    <pic:cNvPr id="0" name="DemoConfUI1.jpg"/>
+                    <pic:cNvPicPr/>
+                  </pic:nvPicPr>
+                  <pic:blipFill>
+                    <a:blip r:embed="rId12" cstate="print"/>
+                    <a:stretch>
+                      <a:fillRect/>
+                    </a:stretch>
+                  </pic:blipFill>
+                  <pic:spPr>
+                    <a:xfrm>
+                      <a:off x="0" y="0"/>
+                      <a:ext cx="4478215" cy="3638550"/>
+                    </a:xfrm>
+                    <a:prstGeom prst="rect">
+                      <a:avLst/>
+                    </a:prstGeom>
+                  </pic:spPr>
+                </pic:pic>
+              </a:graphicData>
+            </a:graphic>
+          </wp:inline>
+        </w:drawing>
+      </w:r>
+    </w:p>
     <w:sectPr>
       <w:pgSz w:w="14485" w:h="15840"/>
       <w:pgMar w:top="1440" w:right="3685" w:bottom="1440" w:left="1440" w:header="720" w:footer="720" w:gutter="0"/>

</xml_diff>

<commit_message>
Edited the interface designs section of the report.
</commit_message>
<xml_diff>
--- a/doc/G52GRP-InterimReport-Appendix.docx
+++ b/doc/G52GRP-InterimReport-Appendix.docx
@@ -188,8 +188,13 @@
         <w:tab/>
       </w:r>
       <w:r>
-        <w:t>Dr. Steven Benford</w:t>
-      </w:r>
+        <w:t xml:space="preserve">Dr. Steven </w:t>
+      </w:r>
+      <w:proofErr w:type="spellStart"/>
+      <w:r>
+        <w:t>Benford</w:t>
+      </w:r>
+      <w:proofErr w:type="spellEnd"/>
     </w:p>
     <w:p>
       <w:pPr>
@@ -223,8 +228,13 @@
         <w:t xml:space="preserve">, </w:t>
       </w:r>
       <w:r>
-        <w:t>Tammie Seo</w:t>
-      </w:r>
+        <w:t xml:space="preserve">Tammie </w:t>
+      </w:r>
+      <w:proofErr w:type="spellStart"/>
+      <w:r>
+        <w:t>Seo</w:t>
+      </w:r>
+      <w:proofErr w:type="spellEnd"/>
       <w:r>
         <w:rPr>
           <w:b/>
@@ -235,8 +245,13 @@
         <w:t>Christopher</w:t>
       </w:r>
       <w:r>
-        <w:t xml:space="preserve"> Lensvelt</w:t>
-      </w:r>
+        <w:t xml:space="preserve"> </w:t>
+      </w:r>
+      <w:proofErr w:type="spellStart"/>
+      <w:r>
+        <w:t>Lensvelt</w:t>
+      </w:r>
+      <w:proofErr w:type="spellEnd"/>
       <w:r>
         <w:rPr>
           <w:b/>
@@ -258,9 +273,11 @@
         </w:rPr>
         <w:t xml:space="preserve">, </w:t>
       </w:r>
+      <w:proofErr w:type="spellStart"/>
       <w:r>
         <w:t>Zhongda</w:t>
       </w:r>
+      <w:proofErr w:type="spellEnd"/>
       <w:r>
         <w:t xml:space="preserve"> Zhu</w:t>
       </w:r>
@@ -319,9 +336,11 @@
       <w:pPr>
         <w:pStyle w:val="Heading2"/>
       </w:pPr>
+      <w:proofErr w:type="spellStart"/>
       <w:r>
         <w:t>WeMeeting</w:t>
       </w:r>
+      <w:proofErr w:type="spellEnd"/>
     </w:p>
     <w:p>
       <w:hyperlink r:id="rId6" w:history="1">
@@ -334,8 +353,13 @@
       </w:hyperlink>
     </w:p>
     <w:p>
-      <w:r>
-        <w:t>WeMeeting is another Business IM which incorporates video-conferencing into the rooms.</w:t>
+      <w:proofErr w:type="spellStart"/>
+      <w:r>
+        <w:t>WeMeeting</w:t>
+      </w:r>
+      <w:proofErr w:type="spellEnd"/>
+      <w:r>
+        <w:t xml:space="preserve"> is another Business IM which incorporates video-conferencing into the rooms.</w:t>
       </w:r>
     </w:p>
     <w:p>
@@ -756,6 +780,10 @@
         <w:jc w:val="both"/>
       </w:pPr>
       <w:r>
+        <w:rPr>
+          <w:noProof/>
+          <w:lang w:eastAsia="en-GB"/>
+        </w:rPr>
         <w:drawing>
           <wp:inline distT="0" distB="0" distL="0" distR="0">
             <wp:extent cx="2524125" cy="3474272"/>
@@ -952,6 +980,10 @@
     </w:p>
     <w:p>
       <w:r>
+        <w:rPr>
+          <w:noProof/>
+          <w:lang w:eastAsia="en-GB"/>
+        </w:rPr>
         <w:drawing>
           <wp:inline distT="0" distB="0" distL="0" distR="0">
             <wp:extent cx="4433685" cy="3324225"/>
@@ -1090,6 +1122,106 @@
                     <a:xfrm>
                       <a:off x="0" y="0"/>
                       <a:ext cx="4478215" cy="3638550"/>
+                    </a:xfrm>
+                    <a:prstGeom prst="rect">
+                      <a:avLst/>
+                    </a:prstGeom>
+                  </pic:spPr>
+                </pic:pic>
+              </a:graphicData>
+            </a:graphic>
+          </wp:inline>
+        </w:drawing>
+      </w:r>
+    </w:p>
+    <w:p/>
+    <w:p/>
+    <w:p>
+      <w:r>
+        <w:lastRenderedPageBreak/>
+        <w:t>Initial Design #4</w:t>
+      </w:r>
+    </w:p>
+    <w:p>
+      <w:r>
+        <w:rPr>
+          <w:noProof/>
+          <w:lang w:eastAsia="en-GB"/>
+        </w:rPr>
+        <w:drawing>
+          <wp:inline distT="0" distB="0" distL="0" distR="0">
+            <wp:extent cx="4305300" cy="3131002"/>
+            <wp:effectExtent l="19050" t="0" r="0" b="0"/>
+            <wp:docPr id="4" name="Picture 3" descr="DemoConf-Tammie2.jpg"/>
+            <wp:cNvGraphicFramePr>
+              <a:graphicFrameLocks xmlns:a="http://schemas.openxmlformats.org/drawingml/2006/main" noChangeAspect="1"/>
+            </wp:cNvGraphicFramePr>
+            <a:graphic xmlns:a="http://schemas.openxmlformats.org/drawingml/2006/main">
+              <a:graphicData uri="http://schemas.openxmlformats.org/drawingml/2006/picture">
+                <pic:pic xmlns:pic="http://schemas.openxmlformats.org/drawingml/2006/picture">
+                  <pic:nvPicPr>
+                    <pic:cNvPr id="0" name="DemoConf-Tammie2.jpg"/>
+                    <pic:cNvPicPr/>
+                  </pic:nvPicPr>
+                  <pic:blipFill>
+                    <a:blip r:embed="rId13" cstate="print"/>
+                    <a:stretch>
+                      <a:fillRect/>
+                    </a:stretch>
+                  </pic:blipFill>
+                  <pic:spPr>
+                    <a:xfrm>
+                      <a:off x="0" y="0"/>
+                      <a:ext cx="4305300" cy="3131002"/>
+                    </a:xfrm>
+                    <a:prstGeom prst="rect">
+                      <a:avLst/>
+                    </a:prstGeom>
+                  </pic:spPr>
+                </pic:pic>
+              </a:graphicData>
+            </a:graphic>
+          </wp:inline>
+        </w:drawing>
+      </w:r>
+    </w:p>
+    <w:p/>
+    <w:p>
+      <w:r>
+        <w:t>Initial Design #5</w:t>
+      </w:r>
+    </w:p>
+    <w:p>
+      <w:r>
+        <w:rPr>
+          <w:noProof/>
+          <w:lang w:eastAsia="en-GB"/>
+        </w:rPr>
+        <w:drawing>
+          <wp:inline distT="0" distB="0" distL="0" distR="0">
+            <wp:extent cx="6309881" cy="3905250"/>
+            <wp:effectExtent l="19050" t="0" r="0" b="0"/>
+            <wp:docPr id="6" name="Picture 5" descr="simple-design.JPG"/>
+            <wp:cNvGraphicFramePr>
+              <a:graphicFrameLocks xmlns:a="http://schemas.openxmlformats.org/drawingml/2006/main" noChangeAspect="1"/>
+            </wp:cNvGraphicFramePr>
+            <a:graphic xmlns:a="http://schemas.openxmlformats.org/drawingml/2006/main">
+              <a:graphicData uri="http://schemas.openxmlformats.org/drawingml/2006/picture">
+                <pic:pic xmlns:pic="http://schemas.openxmlformats.org/drawingml/2006/picture">
+                  <pic:nvPicPr>
+                    <pic:cNvPr id="0" name="simple-design.JPG"/>
+                    <pic:cNvPicPr/>
+                  </pic:nvPicPr>
+                  <pic:blipFill>
+                    <a:blip r:embed="rId14" cstate="print"/>
+                    <a:stretch>
+                      <a:fillRect/>
+                    </a:stretch>
+                  </pic:blipFill>
+                  <pic:spPr>
+                    <a:xfrm>
+                      <a:off x="0" y="0"/>
+                      <a:ext cx="6313150" cy="3907273"/>
                     </a:xfrm>
                     <a:prstGeom prst="rect">
                       <a:avLst/>

</xml_diff>

<commit_message>
More changes made, structuring almost complete.
</commit_message>
<xml_diff>
--- a/doc/G52GRP-InterimReport-Appendix.docx
+++ b/doc/G52GRP-InterimReport-Appendix.docx
@@ -1226,6 +1226,199 @@
                     <a:prstGeom prst="rect">
                       <a:avLst/>
                     </a:prstGeom>
+                  </pic:spPr>
+                </pic:pic>
+              </a:graphicData>
+            </a:graphic>
+          </wp:inline>
+        </w:drawing>
+      </w:r>
+    </w:p>
+    <w:p>
+      <w:pPr>
+        <w:pStyle w:val="Heading1"/>
+      </w:pPr>
+      <w:r>
+        <w:lastRenderedPageBreak/>
+        <w:t>Prototyping</w:t>
+      </w:r>
+    </w:p>
+    <w:p>
+      <w:pPr>
+        <w:jc w:val="both"/>
+      </w:pPr>
+      <w:r>
+        <w:t xml:space="preserve">Here are some screenshots of the system prototype, to show the initial workflow.  </w:t>
+      </w:r>
+    </w:p>
+    <w:p>
+      <w:pPr>
+        <w:jc w:val="both"/>
+        <w:rPr>
+          <w:i/>
+        </w:rPr>
+      </w:pPr>
+      <w:r>
+        <w:rPr>
+          <w:i/>
+        </w:rPr>
+        <w:t>Note: The lines bordering each image are purely there to help identify and separate each picture.  The actual prototype does not have this feature.</w:t>
+      </w:r>
+    </w:p>
+    <w:p>
+      <w:pPr>
+        <w:jc w:val="both"/>
+      </w:pPr>
+      <w:r>
+        <w:t>Basic Room List:</w:t>
+      </w:r>
+    </w:p>
+    <w:p>
+      <w:r>
+        <w:drawing>
+          <wp:inline distT="0" distB="0" distL="0" distR="0">
+            <wp:extent cx="2686050" cy="1085850"/>
+            <wp:effectExtent l="19050" t="19050" r="19050" b="19050"/>
+            <wp:docPr id="8" name="Picture 1"/>
+            <wp:cNvGraphicFramePr>
+              <a:graphicFrameLocks xmlns:a="http://schemas.openxmlformats.org/drawingml/2006/main" noChangeAspect="1"/>
+            </wp:cNvGraphicFramePr>
+            <a:graphic xmlns:a="http://schemas.openxmlformats.org/drawingml/2006/main">
+              <a:graphicData uri="http://schemas.openxmlformats.org/drawingml/2006/picture">
+                <pic:pic xmlns:pic="http://schemas.openxmlformats.org/drawingml/2006/picture">
+                  <pic:nvPicPr>
+                    <pic:cNvPr id="0" name="Picture 1"/>
+                    <pic:cNvPicPr>
+                      <a:picLocks noChangeAspect="1" noChangeArrowheads="1"/>
+                    </pic:cNvPicPr>
+                  </pic:nvPicPr>
+                  <pic:blipFill>
+                    <a:blip r:embed="rId15" cstate="print"/>
+                    <a:srcRect l="801" t="10837" r="54043" b="69554"/>
+                    <a:stretch>
+                      <a:fillRect/>
+                    </a:stretch>
+                  </pic:blipFill>
+                  <pic:spPr bwMode="auto">
+                    <a:xfrm>
+                      <a:off x="0" y="0"/>
+                      <a:ext cx="2686050" cy="1085850"/>
+                    </a:xfrm>
+                    <a:prstGeom prst="rect">
+                      <a:avLst/>
+                    </a:prstGeom>
+                    <a:ln>
+                      <a:solidFill>
+                        <a:schemeClr val="tx1"/>
+                      </a:solidFill>
+                    </a:ln>
+                    <a:effectLst/>
+                  </pic:spPr>
+                </pic:pic>
+              </a:graphicData>
+            </a:graphic>
+          </wp:inline>
+        </w:drawing>
+      </w:r>
+    </w:p>
+    <w:p>
+      <w:r>
+        <w:t>Log-in Fields:</w:t>
+      </w:r>
+    </w:p>
+    <w:p>
+      <w:r>
+        <w:drawing>
+          <wp:inline distT="0" distB="0" distL="0" distR="0">
+            <wp:extent cx="2686050" cy="923925"/>
+            <wp:effectExtent l="19050" t="19050" r="19050" b="28575"/>
+            <wp:docPr id="10" name="Picture 4"/>
+            <wp:cNvGraphicFramePr>
+              <a:graphicFrameLocks xmlns:a="http://schemas.openxmlformats.org/drawingml/2006/main" noChangeAspect="1"/>
+            </wp:cNvGraphicFramePr>
+            <a:graphic xmlns:a="http://schemas.openxmlformats.org/drawingml/2006/main">
+              <a:graphicData uri="http://schemas.openxmlformats.org/drawingml/2006/picture">
+                <pic:pic xmlns:pic="http://schemas.openxmlformats.org/drawingml/2006/picture">
+                  <pic:nvPicPr>
+                    <pic:cNvPr id="0" name="Picture 4"/>
+                    <pic:cNvPicPr>
+                      <a:picLocks noChangeAspect="1" noChangeArrowheads="1"/>
+                    </pic:cNvPicPr>
+                  </pic:nvPicPr>
+                  <pic:blipFill>
+                    <a:blip r:embed="rId16" cstate="print"/>
+                    <a:srcRect l="962" t="10825" r="53847" b="72508"/>
+                    <a:stretch>
+                      <a:fillRect/>
+                    </a:stretch>
+                  </pic:blipFill>
+                  <pic:spPr bwMode="auto">
+                    <a:xfrm>
+                      <a:off x="0" y="0"/>
+                      <a:ext cx="2686050" cy="923925"/>
+                    </a:xfrm>
+                    <a:prstGeom prst="rect">
+                      <a:avLst/>
+                    </a:prstGeom>
+                    <a:ln>
+                      <a:solidFill>
+                        <a:schemeClr val="tx1"/>
+                      </a:solidFill>
+                    </a:ln>
+                    <a:effectLst/>
+                  </pic:spPr>
+                </pic:pic>
+              </a:graphicData>
+            </a:graphic>
+          </wp:inline>
+        </w:drawing>
+      </w:r>
+    </w:p>
+    <w:p>
+      <w:r>
+        <w:t>Basic Room Example:</w:t>
+      </w:r>
+    </w:p>
+    <w:p>
+      <w:r>
+        <w:drawing>
+          <wp:inline distT="0" distB="0" distL="0" distR="0">
+            <wp:extent cx="4686300" cy="3544063"/>
+            <wp:effectExtent l="19050" t="19050" r="19050" b="18287"/>
+            <wp:docPr id="11" name="Picture 7"/>
+            <wp:cNvGraphicFramePr>
+              <a:graphicFrameLocks xmlns:a="http://schemas.openxmlformats.org/drawingml/2006/main" noChangeAspect="1"/>
+            </wp:cNvGraphicFramePr>
+            <a:graphic xmlns:a="http://schemas.openxmlformats.org/drawingml/2006/main">
+              <a:graphicData uri="http://schemas.openxmlformats.org/drawingml/2006/picture">
+                <pic:pic xmlns:pic="http://schemas.openxmlformats.org/drawingml/2006/picture">
+                  <pic:nvPicPr>
+                    <pic:cNvPr id="0" name="Picture 7"/>
+                    <pic:cNvPicPr>
+                      <a:picLocks noChangeAspect="1" noChangeArrowheads="1"/>
+                    </pic:cNvPicPr>
+                  </pic:nvPicPr>
+                  <pic:blipFill>
+                    <a:blip r:embed="rId17" cstate="print"/>
+                    <a:srcRect l="801" t="10653" r="3205" b="11512"/>
+                    <a:stretch>
+                      <a:fillRect/>
+                    </a:stretch>
+                  </pic:blipFill>
+                  <pic:spPr bwMode="auto">
+                    <a:xfrm>
+                      <a:off x="0" y="0"/>
+                      <a:ext cx="4686300" cy="3544063"/>
+                    </a:xfrm>
+                    <a:prstGeom prst="rect">
+                      <a:avLst/>
+                    </a:prstGeom>
+                    <a:ln>
+                      <a:solidFill>
+                        <a:schemeClr val="tx1"/>
+                      </a:solidFill>
+                    </a:ln>
+                    <a:effectLst/>
                   </pic:spPr>
                 </pic:pic>
               </a:graphicData>

</xml_diff>

<commit_message>
Structuring nearly complete.  Contents completed.
</commit_message>
<xml_diff>
--- a/doc/G52GRP-InterimReport-Appendix.docx
+++ b/doc/G52GRP-InterimReport-Appendix.docx
@@ -891,88 +891,9 @@
         <w:pStyle w:val="Heading2"/>
       </w:pPr>
       <w:r>
-        <w:t>Flowchart</w:t>
-      </w:r>
-    </w:p>
-    <w:p>
-      <w:r>
-        <w:rPr>
-          <w:noProof/>
-          <w:lang w:eastAsia="en-GB"/>
-        </w:rPr>
-        <w:drawing>
-          <wp:anchor distT="0" distB="0" distL="114300" distR="114300" simplePos="0" relativeHeight="251659264" behindDoc="0" locked="0" layoutInCell="1" allowOverlap="1">
-            <wp:simplePos x="0" y="0"/>
-            <wp:positionH relativeFrom="margin">
-              <wp:posOffset>-466725</wp:posOffset>
-            </wp:positionH>
-            <wp:positionV relativeFrom="paragraph">
-              <wp:posOffset>5080</wp:posOffset>
-            </wp:positionV>
-            <wp:extent cx="3171825" cy="3164205"/>
-            <wp:effectExtent l="19050" t="0" r="9525" b="0"/>
-            <wp:wrapSquare wrapText="bothSides"/>
-            <wp:docPr id="16" name="Picture 2" descr="H:\Private\Downloads\GRP_Flowchart_1.png"/>
-            <wp:cNvGraphicFramePr>
-              <a:graphicFrameLocks xmlns:a="http://schemas.openxmlformats.org/drawingml/2006/main" noChangeAspect="1"/>
-            </wp:cNvGraphicFramePr>
-            <a:graphic xmlns:a="http://schemas.openxmlformats.org/drawingml/2006/main">
-              <a:graphicData uri="http://schemas.openxmlformats.org/drawingml/2006/picture">
-                <pic:pic xmlns:pic="http://schemas.openxmlformats.org/drawingml/2006/picture">
-                  <pic:nvPicPr>
-                    <pic:cNvPr id="0" name="Picture 2" descr="H:\Private\Downloads\GRP_Flowchart_1.png"/>
-                    <pic:cNvPicPr>
-                      <a:picLocks noChangeAspect="1" noChangeArrowheads="1"/>
-                    </pic:cNvPicPr>
-                  </pic:nvPicPr>
-                  <pic:blipFill>
-                    <a:blip r:embed="rId9" cstate="print"/>
-                    <a:srcRect l="10073" t="6530" r="13004" b="15298"/>
-                    <a:stretch>
-                      <a:fillRect/>
-                    </a:stretch>
-                  </pic:blipFill>
-                  <pic:spPr bwMode="auto">
-                    <a:xfrm>
-                      <a:off x="0" y="0"/>
-                      <a:ext cx="3171825" cy="3164205"/>
-                    </a:xfrm>
-                    <a:prstGeom prst="rect">
-                      <a:avLst/>
-                    </a:prstGeom>
-                    <a:noFill/>
-                    <a:ln w="9525">
-                      <a:noFill/>
-                      <a:miter lim="800000"/>
-                      <a:headEnd/>
-                      <a:tailEnd/>
-                    </a:ln>
-                  </pic:spPr>
-                </pic:pic>
-              </a:graphicData>
-            </a:graphic>
-          </wp:anchor>
-        </w:drawing>
-      </w:r>
-    </w:p>
-    <w:p/>
-    <w:p/>
-    <w:p/>
-    <w:p/>
-    <w:p/>
-    <w:p/>
-    <w:p/>
-    <w:p/>
-    <w:p/>
-    <w:p>
-      <w:pPr>
-        <w:pStyle w:val="Heading2"/>
-      </w:pPr>
-      <w:r>
         <w:t>User Interface</w:t>
       </w:r>
     </w:p>
-    <w:p/>
     <w:p>
       <w:r>
         <w:t>Initial Design #1</w:t>
@@ -1002,7 +923,7 @@
                     </pic:cNvPicPr>
                   </pic:nvPicPr>
                   <pic:blipFill>
-                    <a:blip r:embed="rId10" cstate="print"/>
+                    <a:blip r:embed="rId9" cstate="print"/>
                     <a:srcRect/>
                     <a:stretch>
                       <a:fillRect/>
@@ -1033,7 +954,6 @@
     </w:p>
     <w:p>
       <w:r>
-        <w:lastRenderedPageBreak/>
         <w:t>Initial Design #2</w:t>
       </w:r>
     </w:p>
@@ -1059,7 +979,7 @@
                     <pic:cNvPicPr/>
                   </pic:nvPicPr>
                   <pic:blipFill>
-                    <a:blip r:embed="rId11" cstate="print"/>
+                    <a:blip r:embed="rId10" cstate="print"/>
                     <a:stretch>
                       <a:fillRect/>
                     </a:stretch>
@@ -1088,6 +1008,7 @@
     <w:p/>
     <w:p>
       <w:r>
+        <w:lastRenderedPageBreak/>
         <w:t>Initial Design #3</w:t>
       </w:r>
     </w:p>
@@ -1113,7 +1034,7 @@
                     <pic:cNvPicPr/>
                   </pic:nvPicPr>
                   <pic:blipFill>
-                    <a:blip r:embed="rId12" cstate="print"/>
+                    <a:blip r:embed="rId11" cstate="print"/>
                     <a:stretch>
                       <a:fillRect/>
                     </a:stretch>
@@ -1135,10 +1056,8 @@
       </w:r>
     </w:p>
     <w:p/>
-    <w:p/>
-    <w:p>
-      <w:r>
-        <w:lastRenderedPageBreak/>
+    <w:p>
+      <w:r>
         <w:t>Initial Design #4</w:t>
       </w:r>
     </w:p>
@@ -1150,7 +1069,7 @@
         </w:rPr>
         <w:drawing>
           <wp:inline distT="0" distB="0" distL="0" distR="0">
-            <wp:extent cx="4305300" cy="3131002"/>
+            <wp:extent cx="4557895" cy="3314700"/>
             <wp:effectExtent l="19050" t="0" r="0" b="0"/>
             <wp:docPr id="4" name="Picture 3" descr="DemoConf-Tammie2.jpg"/>
             <wp:cNvGraphicFramePr>
@@ -1164,7 +1083,7 @@
                     <pic:cNvPicPr/>
                   </pic:nvPicPr>
                   <pic:blipFill>
-                    <a:blip r:embed="rId13" cstate="print"/>
+                    <a:blip r:embed="rId12" cstate="print"/>
                     <a:stretch>
                       <a:fillRect/>
                     </a:stretch>
@@ -1172,7 +1091,7 @@
                   <pic:spPr>
                     <a:xfrm>
                       <a:off x="0" y="0"/>
-                      <a:ext cx="4305300" cy="3131002"/>
+                      <a:ext cx="4557895" cy="3314700"/>
                     </a:xfrm>
                     <a:prstGeom prst="rect">
                       <a:avLst/>
@@ -1185,9 +1104,9 @@
         </w:drawing>
       </w:r>
     </w:p>
-    <w:p/>
-    <w:p>
-      <w:r>
+    <w:p>
+      <w:r>
+        <w:lastRenderedPageBreak/>
         <w:t>Initial Design #5</w:t>
       </w:r>
     </w:p>
@@ -1199,8 +1118,8 @@
         </w:rPr>
         <w:drawing>
           <wp:inline distT="0" distB="0" distL="0" distR="0">
-            <wp:extent cx="6309881" cy="3905250"/>
-            <wp:effectExtent l="19050" t="0" r="0" b="0"/>
+            <wp:extent cx="7248669" cy="4486275"/>
+            <wp:effectExtent l="19050" t="0" r="9381" b="0"/>
             <wp:docPr id="6" name="Picture 5" descr="simple-design.JPG"/>
             <wp:cNvGraphicFramePr>
               <a:graphicFrameLocks xmlns:a="http://schemas.openxmlformats.org/drawingml/2006/main" noChangeAspect="1"/>
@@ -1213,7 +1132,7 @@
                     <pic:cNvPicPr/>
                   </pic:nvPicPr>
                   <pic:blipFill>
-                    <a:blip r:embed="rId14" cstate="print"/>
+                    <a:blip r:embed="rId13" cstate="print"/>
                     <a:stretch>
                       <a:fillRect/>
                     </a:stretch>
@@ -1221,7 +1140,7 @@
                   <pic:spPr>
                     <a:xfrm>
                       <a:off x="0" y="0"/>
-                      <a:ext cx="6313150" cy="3907273"/>
+                      <a:ext cx="7257406" cy="4491682"/>
                     </a:xfrm>
                     <a:prstGeom prst="rect">
                       <a:avLst/>
@@ -1235,6 +1154,11 @@
       </w:r>
     </w:p>
     <w:p>
+      <w:r>
+        <w:br w:type="page"/>
+      </w:r>
+    </w:p>
+    <w:p>
       <w:pPr>
         <w:pStyle w:val="Heading1"/>
       </w:pPr>
@@ -1275,6 +1199,10 @@
     </w:p>
     <w:p>
       <w:r>
+        <w:rPr>
+          <w:noProof/>
+          <w:lang w:eastAsia="en-GB"/>
+        </w:rPr>
         <w:drawing>
           <wp:inline distT="0" distB="0" distL="0" distR="0">
             <wp:extent cx="2686050" cy="1085850"/>
@@ -1293,7 +1221,7 @@
                     </pic:cNvPicPr>
                   </pic:nvPicPr>
                   <pic:blipFill>
-                    <a:blip r:embed="rId15" cstate="print"/>
+                    <a:blip r:embed="rId14" cstate="print"/>
                     <a:srcRect l="801" t="10837" r="54043" b="69554"/>
                     <a:stretch>
                       <a:fillRect/>
@@ -1328,6 +1256,10 @@
     </w:p>
     <w:p>
       <w:r>
+        <w:rPr>
+          <w:noProof/>
+          <w:lang w:eastAsia="en-GB"/>
+        </w:rPr>
         <w:drawing>
           <wp:inline distT="0" distB="0" distL="0" distR="0">
             <wp:extent cx="2686050" cy="923925"/>
@@ -1346,7 +1278,7 @@
                     </pic:cNvPicPr>
                   </pic:nvPicPr>
                   <pic:blipFill>
-                    <a:blip r:embed="rId16" cstate="print"/>
+                    <a:blip r:embed="rId15" cstate="print"/>
                     <a:srcRect l="962" t="10825" r="53847" b="72508"/>
                     <a:stretch>
                       <a:fillRect/>
@@ -1381,6 +1313,10 @@
     </w:p>
     <w:p>
       <w:r>
+        <w:rPr>
+          <w:noProof/>
+          <w:lang w:eastAsia="en-GB"/>
+        </w:rPr>
         <w:drawing>
           <wp:inline distT="0" distB="0" distL="0" distR="0">
             <wp:extent cx="4686300" cy="3544063"/>
@@ -1399,7 +1335,7 @@
                     </pic:cNvPicPr>
                   </pic:nvPicPr>
                   <pic:blipFill>
-                    <a:blip r:embed="rId17" cstate="print"/>
+                    <a:blip r:embed="rId16" cstate="print"/>
                     <a:srcRect l="801" t="10653" r="3205" b="11512"/>
                     <a:stretch>
                       <a:fillRect/>
@@ -1425,6 +1361,616 @@
             </a:graphic>
           </wp:inline>
         </w:drawing>
+      </w:r>
+    </w:p>
+    <w:p>
+      <w:pPr>
+        <w:pStyle w:val="Heading1"/>
+      </w:pPr>
+      <w:r>
+        <w:lastRenderedPageBreak/>
+        <w:t xml:space="preserve">Implementation Decisions </w:t>
+      </w:r>
+      <w:r>
+        <w:t>–</w:t>
+      </w:r>
+      <w:r>
+        <w:t xml:space="preserve"> Appendix</w:t>
+      </w:r>
+    </w:p>
+    <w:p/>
+    <w:p>
+      <w:pPr>
+        <w:pStyle w:val="Heading2"/>
+      </w:pPr>
+      <w:r>
+        <w:t>Entity-Relationship Diagram</w:t>
+      </w:r>
+    </w:p>
+    <w:p/>
+    <w:p>
+      <w:r>
+        <w:rPr>
+          <w:noProof/>
+          <w:lang w:eastAsia="en-GB"/>
+        </w:rPr>
+        <w:drawing>
+          <wp:inline distT="0" distB="0" distL="0" distR="0">
+            <wp:extent cx="5943600" cy="4867910"/>
+            <wp:effectExtent l="19050" t="0" r="0" b="0"/>
+            <wp:docPr id="5" name="Picture 4" descr="GRP_ERD_1.png"/>
+            <wp:cNvGraphicFramePr>
+              <a:graphicFrameLocks xmlns:a="http://schemas.openxmlformats.org/drawingml/2006/main" noChangeAspect="1"/>
+            </wp:cNvGraphicFramePr>
+            <a:graphic xmlns:a="http://schemas.openxmlformats.org/drawingml/2006/main">
+              <a:graphicData uri="http://schemas.openxmlformats.org/drawingml/2006/picture">
+                <pic:pic xmlns:pic="http://schemas.openxmlformats.org/drawingml/2006/picture">
+                  <pic:nvPicPr>
+                    <pic:cNvPr id="0" name="GRP_ERD_1.png"/>
+                    <pic:cNvPicPr/>
+                  </pic:nvPicPr>
+                  <pic:blipFill>
+                    <a:blip r:embed="rId17" cstate="print"/>
+                    <a:stretch>
+                      <a:fillRect/>
+                    </a:stretch>
+                  </pic:blipFill>
+                  <pic:spPr>
+                    <a:xfrm>
+                      <a:off x="0" y="0"/>
+                      <a:ext cx="5943600" cy="4867910"/>
+                    </a:xfrm>
+                    <a:prstGeom prst="rect">
+                      <a:avLst/>
+                    </a:prstGeom>
+                  </pic:spPr>
+                </pic:pic>
+              </a:graphicData>
+            </a:graphic>
+          </wp:inline>
+        </w:drawing>
+      </w:r>
+    </w:p>
+    <w:p>
+      <w:r>
+        <w:br w:type="page"/>
+      </w:r>
+    </w:p>
+    <w:p>
+      <w:pPr>
+        <w:pStyle w:val="Heading2"/>
+      </w:pPr>
+      <w:proofErr w:type="spellStart"/>
+      <w:r>
+        <w:lastRenderedPageBreak/>
+        <w:t>Models.py</w:t>
+      </w:r>
+      <w:proofErr w:type="spellEnd"/>
+    </w:p>
+    <w:p/>
+    <w:p>
+      <w:pPr>
+        <w:pStyle w:val="Code"/>
+      </w:pPr>
+      <w:r>
+        <w:t>class Room(</w:t>
+      </w:r>
+      <w:proofErr w:type="spellStart"/>
+      <w:r>
+        <w:t>models.Model</w:t>
+      </w:r>
+      <w:proofErr w:type="spellEnd"/>
+      <w:r>
+        <w:t>):</w:t>
+      </w:r>
+    </w:p>
+    <w:p>
+      <w:pPr>
+        <w:pStyle w:val="Code"/>
+      </w:pPr>
+      <w:r>
+        <w:t xml:space="preserve">        name = </w:t>
+      </w:r>
+      <w:proofErr w:type="spellStart"/>
+      <w:r>
+        <w:t>models.CharField</w:t>
+      </w:r>
+      <w:proofErr w:type="spellEnd"/>
+      <w:r>
+        <w:t>(</w:t>
+      </w:r>
+      <w:proofErr w:type="spellStart"/>
+      <w:r>
+        <w:t>max_length</w:t>
+      </w:r>
+      <w:proofErr w:type="spellEnd"/>
+      <w:r>
+        <w:t>=255)</w:t>
+      </w:r>
+    </w:p>
+    <w:p>
+      <w:pPr>
+        <w:pStyle w:val="Code"/>
+      </w:pPr>
+      <w:r>
+        <w:t xml:space="preserve">        </w:t>
+      </w:r>
+      <w:proofErr w:type="spellStart"/>
+      <w:r>
+        <w:t>current_members</w:t>
+      </w:r>
+      <w:proofErr w:type="spellEnd"/>
+      <w:r>
+        <w:t xml:space="preserve"> = </w:t>
+      </w:r>
+      <w:proofErr w:type="spellStart"/>
+      <w:r>
+        <w:t>models.ManyToManyField</w:t>
+      </w:r>
+      <w:proofErr w:type="spellEnd"/>
+      <w:r>
+        <w:t>(User, editable=False)</w:t>
+      </w:r>
+    </w:p>
+    <w:p>
+      <w:pPr>
+        <w:pStyle w:val="Code"/>
+      </w:pPr>
+      <w:r>
+        <w:t xml:space="preserve">        </w:t>
+      </w:r>
+    </w:p>
+    <w:p>
+      <w:pPr>
+        <w:pStyle w:val="Code"/>
+      </w:pPr>
+      <w:r>
+        <w:t xml:space="preserve">        def </w:t>
+      </w:r>
+      <w:proofErr w:type="spellStart"/>
+      <w:r>
+        <w:t>get_and_mark</w:t>
+      </w:r>
+      <w:proofErr w:type="spellEnd"/>
+      <w:r>
+        <w:t>(self, user):</w:t>
+      </w:r>
+    </w:p>
+    <w:p>
+      <w:pPr>
+        <w:pStyle w:val="Code"/>
+      </w:pPr>
+      <w:r>
+        <w:t xml:space="preserve">                messages = </w:t>
+      </w:r>
+      <w:proofErr w:type="spellStart"/>
+      <w:r>
+        <w:t>self.messages.exclude</w:t>
+      </w:r>
+      <w:proofErr w:type="spellEnd"/>
+      <w:r>
+        <w:t>(</w:t>
+      </w:r>
+      <w:proofErr w:type="spellStart"/>
+      <w:r>
+        <w:t>read_by</w:t>
+      </w:r>
+      <w:proofErr w:type="spellEnd"/>
+      <w:r>
+        <w:t>=user)</w:t>
+      </w:r>
+    </w:p>
+    <w:p>
+      <w:pPr>
+        <w:pStyle w:val="Code"/>
+      </w:pPr>
+      <w:r>
+        <w:t xml:space="preserve">                for message in messages:</w:t>
+      </w:r>
+    </w:p>
+    <w:p>
+      <w:pPr>
+        <w:pStyle w:val="Code"/>
+      </w:pPr>
+      <w:r>
+        <w:t xml:space="preserve">                        </w:t>
+      </w:r>
+      <w:proofErr w:type="spellStart"/>
+      <w:r>
+        <w:t>message.mark_for</w:t>
+      </w:r>
+      <w:proofErr w:type="spellEnd"/>
+      <w:r>
+        <w:t>(user)</w:t>
+      </w:r>
+    </w:p>
+    <w:p>
+      <w:pPr>
+        <w:pStyle w:val="Code"/>
+      </w:pPr>
+      <w:r>
+        <w:t xml:space="preserve">                return messages</w:t>
+      </w:r>
+    </w:p>
+    <w:p>
+      <w:pPr>
+        <w:pStyle w:val="Code"/>
+      </w:pPr>
+      <w:r>
+        <w:t xml:space="preserve">        </w:t>
+      </w:r>
+    </w:p>
+    <w:p>
+      <w:pPr>
+        <w:pStyle w:val="Code"/>
+      </w:pPr>
+      <w:r>
+        <w:t xml:space="preserve">        def </w:t>
+      </w:r>
+      <w:proofErr w:type="spellStart"/>
+      <w:r>
+        <w:t>get_unread</w:t>
+      </w:r>
+      <w:proofErr w:type="spellEnd"/>
+      <w:r>
+        <w:t>(self, user):</w:t>
+      </w:r>
+    </w:p>
+    <w:p>
+      <w:pPr>
+        <w:pStyle w:val="Code"/>
+      </w:pPr>
+      <w:r>
+        <w:t xml:space="preserve">                return </w:t>
+      </w:r>
+      <w:proofErr w:type="spellStart"/>
+      <w:r>
+        <w:t>self.messages.exclude</w:t>
+      </w:r>
+      <w:proofErr w:type="spellEnd"/>
+      <w:r>
+        <w:t>(</w:t>
+      </w:r>
+      <w:proofErr w:type="spellStart"/>
+      <w:r>
+        <w:t>read_by</w:t>
+      </w:r>
+      <w:proofErr w:type="spellEnd"/>
+      <w:r>
+        <w:t>=user)</w:t>
+      </w:r>
+    </w:p>
+    <w:p>
+      <w:pPr>
+        <w:pStyle w:val="Code"/>
+      </w:pPr>
+      <w:r>
+        <w:t xml:space="preserve">        </w:t>
+      </w:r>
+    </w:p>
+    <w:p>
+      <w:pPr>
+        <w:pStyle w:val="Code"/>
+      </w:pPr>
+      <w:r>
+        <w:t xml:space="preserve">        def </w:t>
+      </w:r>
+      <w:proofErr w:type="spellStart"/>
+      <w:r>
+        <w:t>get_absolute_url</w:t>
+      </w:r>
+      <w:proofErr w:type="spellEnd"/>
+      <w:r>
+        <w:t>(self):</w:t>
+      </w:r>
+    </w:p>
+    <w:p>
+      <w:pPr>
+        <w:pStyle w:val="Code"/>
+      </w:pPr>
+      <w:r>
+        <w:t xml:space="preserve">                return reverse("</w:t>
+      </w:r>
+      <w:proofErr w:type="spellStart"/>
+      <w:r>
+        <w:t>conference_room</w:t>
+      </w:r>
+      <w:proofErr w:type="spellEnd"/>
+      <w:r>
+        <w:t xml:space="preserve">", </w:t>
+      </w:r>
+      <w:proofErr w:type="spellStart"/>
+      <w:r>
+        <w:t>args</w:t>
+      </w:r>
+      <w:proofErr w:type="spellEnd"/>
+      <w:r>
+        <w:t>=[</w:t>
+      </w:r>
+      <w:proofErr w:type="spellStart"/>
+      <w:r>
+        <w:t>self.id</w:t>
+      </w:r>
+      <w:proofErr w:type="spellEnd"/>
+      <w:r>
+        <w:t>])</w:t>
+      </w:r>
+    </w:p>
+    <w:p>
+      <w:pPr>
+        <w:pStyle w:val="Code"/>
+      </w:pPr>
+      <w:r>
+        <w:t xml:space="preserve">        </w:t>
+      </w:r>
+    </w:p>
+    <w:p>
+      <w:pPr>
+        <w:pStyle w:val="Code"/>
+      </w:pPr>
+      <w:r>
+        <w:t xml:space="preserve">        def __</w:t>
+      </w:r>
+      <w:proofErr w:type="spellStart"/>
+      <w:r>
+        <w:t>unicode</w:t>
+      </w:r>
+      <w:proofErr w:type="spellEnd"/>
+      <w:r>
+        <w:t>__(self):</w:t>
+      </w:r>
+    </w:p>
+    <w:p>
+      <w:pPr>
+        <w:pStyle w:val="Code"/>
+      </w:pPr>
+      <w:r>
+        <w:t xml:space="preserve">                return </w:t>
+      </w:r>
+      <w:proofErr w:type="spellStart"/>
+      <w:r>
+        <w:t>self.name</w:t>
+      </w:r>
+      <w:proofErr w:type="spellEnd"/>
+    </w:p>
+    <w:p>
+      <w:pPr>
+        <w:pStyle w:val="Code"/>
+      </w:pPr>
+      <w:r>
+        <w:t xml:space="preserve">        </w:t>
+      </w:r>
+    </w:p>
+    <w:p>
+      <w:pPr>
+        <w:pStyle w:val="Code"/>
+      </w:pPr>
+      <w:r>
+        <w:t>class Message(</w:t>
+      </w:r>
+      <w:proofErr w:type="spellStart"/>
+      <w:r>
+        <w:t>models.Model</w:t>
+      </w:r>
+      <w:proofErr w:type="spellEnd"/>
+      <w:r>
+        <w:t>):</w:t>
+      </w:r>
+    </w:p>
+    <w:p>
+      <w:pPr>
+        <w:pStyle w:val="Code"/>
+      </w:pPr>
+      <w:r>
+        <w:t xml:space="preserve">        room = </w:t>
+      </w:r>
+      <w:proofErr w:type="spellStart"/>
+      <w:r>
+        <w:t>models.ForeignKey</w:t>
+      </w:r>
+      <w:proofErr w:type="spellEnd"/>
+      <w:r>
+        <w:t xml:space="preserve">(Room, </w:t>
+      </w:r>
+      <w:proofErr w:type="spellStart"/>
+      <w:r>
+        <w:t>related_name</w:t>
+      </w:r>
+      <w:proofErr w:type="spellEnd"/>
+      <w:r>
+        <w:t>="messages")</w:t>
+      </w:r>
+    </w:p>
+    <w:p>
+      <w:pPr>
+        <w:pStyle w:val="Code"/>
+      </w:pPr>
+      <w:r>
+        <w:t xml:space="preserve">        author = </w:t>
+      </w:r>
+      <w:proofErr w:type="spellStart"/>
+      <w:r>
+        <w:t>models.ForeignKey</w:t>
+      </w:r>
+      <w:proofErr w:type="spellEnd"/>
+      <w:r>
+        <w:t xml:space="preserve">(User, </w:t>
+      </w:r>
+      <w:proofErr w:type="spellStart"/>
+      <w:r>
+        <w:t>related_name</w:t>
+      </w:r>
+      <w:proofErr w:type="spellEnd"/>
+      <w:r>
+        <w:t>="messages")</w:t>
+      </w:r>
+    </w:p>
+    <w:p>
+      <w:pPr>
+        <w:pStyle w:val="Code"/>
+      </w:pPr>
+      <w:r>
+        <w:t xml:space="preserve">        content = </w:t>
+      </w:r>
+      <w:proofErr w:type="spellStart"/>
+      <w:r>
+        <w:t>models.TextField</w:t>
+      </w:r>
+      <w:proofErr w:type="spellEnd"/>
+      <w:r>
+        <w:t>()</w:t>
+      </w:r>
+    </w:p>
+    <w:p>
+      <w:pPr>
+        <w:pStyle w:val="Code"/>
+      </w:pPr>
+      <w:r>
+        <w:t xml:space="preserve">        </w:t>
+      </w:r>
+      <w:proofErr w:type="spellStart"/>
+      <w:r>
+        <w:t>read_by</w:t>
+      </w:r>
+      <w:proofErr w:type="spellEnd"/>
+      <w:r>
+        <w:t xml:space="preserve"> = </w:t>
+      </w:r>
+      <w:proofErr w:type="spellStart"/>
+      <w:r>
+        <w:t>models.ManyToManyField</w:t>
+      </w:r>
+      <w:proofErr w:type="spellEnd"/>
+      <w:r>
+        <w:t xml:space="preserve">(User, blank=True, </w:t>
+      </w:r>
+      <w:proofErr w:type="spellStart"/>
+      <w:r>
+        <w:t>related_name</w:t>
+      </w:r>
+      <w:proofErr w:type="spellEnd"/>
+      <w:r>
+        <w:t>="</w:t>
+      </w:r>
+      <w:proofErr w:type="spellStart"/>
+      <w:r>
+        <w:t>read_messages</w:t>
+      </w:r>
+      <w:proofErr w:type="spellEnd"/>
+      <w:r>
+        <w:t>")</w:t>
+      </w:r>
+    </w:p>
+    <w:p>
+      <w:pPr>
+        <w:pStyle w:val="Code"/>
+      </w:pPr>
+      <w:r>
+        <w:t xml:space="preserve">        created = </w:t>
+      </w:r>
+      <w:proofErr w:type="spellStart"/>
+      <w:r>
+        <w:t>models.DateTimeField</w:t>
+      </w:r>
+      <w:proofErr w:type="spellEnd"/>
+      <w:r>
+        <w:t>(</w:t>
+      </w:r>
+      <w:proofErr w:type="spellStart"/>
+      <w:r>
+        <w:t>auto_now_add</w:t>
+      </w:r>
+      <w:proofErr w:type="spellEnd"/>
+      <w:r>
+        <w:t>=True)</w:t>
+      </w:r>
+    </w:p>
+    <w:p>
+      <w:pPr>
+        <w:pStyle w:val="Code"/>
+      </w:pPr>
+      <w:r>
+        <w:t xml:space="preserve">        </w:t>
+      </w:r>
+    </w:p>
+    <w:p>
+      <w:pPr>
+        <w:pStyle w:val="Code"/>
+      </w:pPr>
+      <w:r>
+        <w:t xml:space="preserve">        def </w:t>
+      </w:r>
+      <w:proofErr w:type="spellStart"/>
+      <w:r>
+        <w:t>mark_for</w:t>
+      </w:r>
+      <w:proofErr w:type="spellEnd"/>
+      <w:r>
+        <w:t>(self, user):</w:t>
+      </w:r>
+    </w:p>
+    <w:p>
+      <w:pPr>
+        <w:pStyle w:val="Code"/>
+      </w:pPr>
+      <w:r>
+        <w:t xml:space="preserve">                </w:t>
+      </w:r>
+      <w:proofErr w:type="spellStart"/>
+      <w:r>
+        <w:t>self.read_by.add</w:t>
+      </w:r>
+      <w:proofErr w:type="spellEnd"/>
+      <w:r>
+        <w:t>(user)</w:t>
+      </w:r>
+    </w:p>
+    <w:p>
+      <w:pPr>
+        <w:pStyle w:val="Code"/>
+      </w:pPr>
+      <w:r>
+        <w:t xml:space="preserve">        </w:t>
+      </w:r>
+    </w:p>
+    <w:p>
+      <w:pPr>
+        <w:pStyle w:val="Code"/>
+      </w:pPr>
+      <w:r>
+        <w:t xml:space="preserve">        def __</w:t>
+      </w:r>
+      <w:proofErr w:type="spellStart"/>
+      <w:r>
+        <w:t>unicode</w:t>
+      </w:r>
+      <w:proofErr w:type="spellEnd"/>
+      <w:r>
+        <w:t>__(self):</w:t>
+      </w:r>
+    </w:p>
+    <w:p>
+      <w:pPr>
+        <w:pStyle w:val="Code"/>
+      </w:pPr>
+      <w:r>
+        <w:t xml:space="preserve">                return "[%s] %s" % (</w:t>
+      </w:r>
+      <w:proofErr w:type="spellStart"/>
+      <w:r>
+        <w:t>self.room.name</w:t>
+      </w:r>
+      <w:proofErr w:type="spellEnd"/>
+      <w:r>
+        <w:t xml:space="preserve">, </w:t>
+      </w:r>
+      <w:proofErr w:type="spellStart"/>
+      <w:r>
+        <w:t>self.content</w:t>
+      </w:r>
+      <w:proofErr w:type="spellEnd"/>
+      <w:r>
+        <w:t>)</w:t>
       </w:r>
     </w:p>
     <w:sectPr>

</xml_diff>

<commit_message>
Finalised problems section, added rule sets to appendix, added low-tech prototyping section. Nearly there!
</commit_message>
<xml_diff>
--- a/doc/G52GRP-InterimReport-Appendix.docx
+++ b/doc/G52GRP-InterimReport-Appendix.docx
@@ -188,13 +188,8 @@
         <w:tab/>
       </w:r>
       <w:r>
-        <w:t xml:space="preserve">Dr. Steven </w:t>
-      </w:r>
-      <w:proofErr w:type="spellStart"/>
-      <w:r>
-        <w:t>Benford</w:t>
-      </w:r>
-      <w:proofErr w:type="spellEnd"/>
+        <w:t>Dr. Steven Benford</w:t>
+      </w:r>
     </w:p>
     <w:p>
       <w:pPr>
@@ -228,13 +223,8 @@
         <w:t xml:space="preserve">, </w:t>
       </w:r>
       <w:r>
-        <w:t xml:space="preserve">Tammie </w:t>
-      </w:r>
-      <w:proofErr w:type="spellStart"/>
-      <w:r>
-        <w:t>Seo</w:t>
-      </w:r>
-      <w:proofErr w:type="spellEnd"/>
+        <w:t>Tammie Seo</w:t>
+      </w:r>
       <w:r>
         <w:rPr>
           <w:b/>
@@ -245,13 +235,8 @@
         <w:t>Christopher</w:t>
       </w:r>
       <w:r>
-        <w:t xml:space="preserve"> </w:t>
-      </w:r>
-      <w:proofErr w:type="spellStart"/>
-      <w:r>
-        <w:t>Lensvelt</w:t>
-      </w:r>
-      <w:proofErr w:type="spellEnd"/>
+        <w:t xml:space="preserve"> Lensvelt</w:t>
+      </w:r>
       <w:r>
         <w:rPr>
           <w:b/>
@@ -273,11 +258,9 @@
         </w:rPr>
         <w:t xml:space="preserve">, </w:t>
       </w:r>
-      <w:proofErr w:type="spellStart"/>
       <w:r>
         <w:t>Zhongda</w:t>
       </w:r>
-      <w:proofErr w:type="spellEnd"/>
       <w:r>
         <w:t xml:space="preserve"> Zhu</w:t>
       </w:r>
@@ -1440,12 +1423,10 @@
       <w:pPr>
         <w:pStyle w:val="Heading2"/>
       </w:pPr>
-      <w:proofErr w:type="spellStart"/>
       <w:r>
         <w:lastRenderedPageBreak/>
         <w:t>Models.py</w:t>
       </w:r>
-      <w:proofErr w:type="spellEnd"/>
     </w:p>
     <w:p/>
     <w:p>
@@ -1453,15 +1434,7 @@
         <w:pStyle w:val="Code"/>
       </w:pPr>
       <w:r>
-        <w:t>class Room(</w:t>
-      </w:r>
-      <w:proofErr w:type="spellStart"/>
-      <w:r>
-        <w:t>models.Model</w:t>
-      </w:r>
-      <w:proofErr w:type="spellEnd"/>
-      <w:r>
-        <w:t>):</w:t>
+        <w:t>class Room(models.Model):</w:t>
       </w:r>
     </w:p>
     <w:p>
@@ -1469,23 +1442,7 @@
         <w:pStyle w:val="Code"/>
       </w:pPr>
       <w:r>
-        <w:t xml:space="preserve">        name = </w:t>
-      </w:r>
-      <w:proofErr w:type="spellStart"/>
-      <w:r>
-        <w:t>models.CharField</w:t>
-      </w:r>
-      <w:proofErr w:type="spellEnd"/>
-      <w:r>
-        <w:t>(</w:t>
-      </w:r>
-      <w:proofErr w:type="spellStart"/>
-      <w:r>
-        <w:t>max_length</w:t>
-      </w:r>
-      <w:proofErr w:type="spellEnd"/>
-      <w:r>
-        <w:t>=255)</w:t>
+        <w:t xml:space="preserve">        name = models.CharField(max_length=255)</w:t>
       </w:r>
     </w:p>
     <w:p>
@@ -1493,30 +1450,62 @@
         <w:pStyle w:val="Code"/>
       </w:pPr>
       <w:r>
+        <w:t xml:space="preserve">        current_members = models.ManyToManyField(User, editable=False)</w:t>
+      </w:r>
+    </w:p>
+    <w:p>
+      <w:pPr>
+        <w:pStyle w:val="Code"/>
+      </w:pPr>
+      <w:r>
         <w:t xml:space="preserve">        </w:t>
       </w:r>
-      <w:proofErr w:type="spellStart"/>
-      <w:r>
-        <w:t>current_members</w:t>
-      </w:r>
-      <w:proofErr w:type="spellEnd"/>
-      <w:r>
-        <w:t xml:space="preserve"> = </w:t>
-      </w:r>
-      <w:proofErr w:type="spellStart"/>
-      <w:r>
-        <w:t>models.ManyToManyField</w:t>
-      </w:r>
-      <w:proofErr w:type="spellEnd"/>
-      <w:r>
-        <w:t>(User, editable=False)</w:t>
-      </w:r>
     </w:p>
     <w:p>
       <w:pPr>
         <w:pStyle w:val="Code"/>
       </w:pPr>
       <w:r>
+        <w:t xml:space="preserve">        def get_and_mark(self, user):</w:t>
+      </w:r>
+    </w:p>
+    <w:p>
+      <w:pPr>
+        <w:pStyle w:val="Code"/>
+      </w:pPr>
+      <w:r>
+        <w:t xml:space="preserve">                messages = self.messages.exclude(read_by=user)</w:t>
+      </w:r>
+    </w:p>
+    <w:p>
+      <w:pPr>
+        <w:pStyle w:val="Code"/>
+      </w:pPr>
+      <w:r>
+        <w:t xml:space="preserve">                for message in messages:</w:t>
+      </w:r>
+    </w:p>
+    <w:p>
+      <w:pPr>
+        <w:pStyle w:val="Code"/>
+      </w:pPr>
+      <w:r>
+        <w:t xml:space="preserve">                        message.mark_for(user)</w:t>
+      </w:r>
+    </w:p>
+    <w:p>
+      <w:pPr>
+        <w:pStyle w:val="Code"/>
+      </w:pPr>
+      <w:r>
+        <w:t xml:space="preserve">                return messages</w:t>
+      </w:r>
+    </w:p>
+    <w:p>
+      <w:pPr>
+        <w:pStyle w:val="Code"/>
+      </w:pPr>
+      <w:r>
         <w:t xml:space="preserve">        </w:t>
       </w:r>
     </w:p>
@@ -1525,15 +1514,7 @@
         <w:pStyle w:val="Code"/>
       </w:pPr>
       <w:r>
-        <w:t xml:space="preserve">        def </w:t>
-      </w:r>
-      <w:proofErr w:type="spellStart"/>
-      <w:r>
-        <w:t>get_and_mark</w:t>
-      </w:r>
-      <w:proofErr w:type="spellEnd"/>
-      <w:r>
-        <w:t>(self, user):</w:t>
+        <w:t xml:space="preserve">        def get_unread(self, user):</w:t>
       </w:r>
     </w:p>
     <w:p>
@@ -1541,23 +1522,7 @@
         <w:pStyle w:val="Code"/>
       </w:pPr>
       <w:r>
-        <w:t xml:space="preserve">                messages = </w:t>
-      </w:r>
-      <w:proofErr w:type="spellStart"/>
-      <w:r>
-        <w:t>self.messages.exclude</w:t>
-      </w:r>
-      <w:proofErr w:type="spellEnd"/>
-      <w:r>
-        <w:t>(</w:t>
-      </w:r>
-      <w:proofErr w:type="spellStart"/>
-      <w:r>
-        <w:t>read_by</w:t>
-      </w:r>
-      <w:proofErr w:type="spellEnd"/>
-      <w:r>
-        <w:t>=user)</w:t>
+        <w:t xml:space="preserve">                return self.messages.exclude(read_by=user)</w:t>
       </w:r>
     </w:p>
     <w:p>
@@ -1565,7 +1530,7 @@
         <w:pStyle w:val="Code"/>
       </w:pPr>
       <w:r>
-        <w:t xml:space="preserve">                for message in messages:</w:t>
+        <w:t xml:space="preserve">        </w:t>
       </w:r>
     </w:p>
     <w:p>
@@ -1573,15 +1538,7 @@
         <w:pStyle w:val="Code"/>
       </w:pPr>
       <w:r>
-        <w:t xml:space="preserve">                        </w:t>
-      </w:r>
-      <w:proofErr w:type="spellStart"/>
-      <w:r>
-        <w:t>message.mark_for</w:t>
-      </w:r>
-      <w:proofErr w:type="spellEnd"/>
-      <w:r>
-        <w:t>(user)</w:t>
+        <w:t xml:space="preserve">        def get_absolute_url(self):</w:t>
       </w:r>
     </w:p>
     <w:p>
@@ -1589,7 +1546,7 @@
         <w:pStyle w:val="Code"/>
       </w:pPr>
       <w:r>
-        <w:t xml:space="preserve">                return messages</w:t>
+        <w:t xml:space="preserve">                return reverse("conference_room", args=[self.id])</w:t>
       </w:r>
     </w:p>
     <w:p>
@@ -1605,15 +1562,7 @@
         <w:pStyle w:val="Code"/>
       </w:pPr>
       <w:r>
-        <w:t xml:space="preserve">        def </w:t>
-      </w:r>
-      <w:proofErr w:type="spellStart"/>
-      <w:r>
-        <w:t>get_unread</w:t>
-      </w:r>
-      <w:proofErr w:type="spellEnd"/>
-      <w:r>
-        <w:t>(self, user):</w:t>
+        <w:t xml:space="preserve">        def __unicode__(self):</w:t>
       </w:r>
     </w:p>
     <w:p>
@@ -1621,23 +1570,7 @@
         <w:pStyle w:val="Code"/>
       </w:pPr>
       <w:r>
-        <w:t xml:space="preserve">                return </w:t>
-      </w:r>
-      <w:proofErr w:type="spellStart"/>
-      <w:r>
-        <w:t>self.messages.exclude</w:t>
-      </w:r>
-      <w:proofErr w:type="spellEnd"/>
-      <w:r>
-        <w:t>(</w:t>
-      </w:r>
-      <w:proofErr w:type="spellStart"/>
-      <w:r>
-        <w:t>read_by</w:t>
-      </w:r>
-      <w:proofErr w:type="spellEnd"/>
-      <w:r>
-        <w:t>=user)</w:t>
+        <w:t xml:space="preserve">                return self.name</w:t>
       </w:r>
     </w:p>
     <w:p>
@@ -1653,15 +1586,7 @@
         <w:pStyle w:val="Code"/>
       </w:pPr>
       <w:r>
-        <w:t xml:space="preserve">        def </w:t>
-      </w:r>
-      <w:proofErr w:type="spellStart"/>
-      <w:r>
-        <w:t>get_absolute_url</w:t>
-      </w:r>
-      <w:proofErr w:type="spellEnd"/>
-      <w:r>
-        <w:t>(self):</w:t>
+        <w:t>class Message(models.Model):</w:t>
       </w:r>
     </w:p>
     <w:p>
@@ -1669,31 +1594,7 @@
         <w:pStyle w:val="Code"/>
       </w:pPr>
       <w:r>
-        <w:t xml:space="preserve">                return reverse("</w:t>
-      </w:r>
-      <w:proofErr w:type="spellStart"/>
-      <w:r>
-        <w:t>conference_room</w:t>
-      </w:r>
-      <w:proofErr w:type="spellEnd"/>
-      <w:r>
-        <w:t xml:space="preserve">", </w:t>
-      </w:r>
-      <w:proofErr w:type="spellStart"/>
-      <w:r>
-        <w:t>args</w:t>
-      </w:r>
-      <w:proofErr w:type="spellEnd"/>
-      <w:r>
-        <w:t>=[</w:t>
-      </w:r>
-      <w:proofErr w:type="spellStart"/>
-      <w:r>
-        <w:t>self.id</w:t>
-      </w:r>
-      <w:proofErr w:type="spellEnd"/>
-      <w:r>
-        <w:t>])</w:t>
+        <w:t xml:space="preserve">        room = models.ForeignKey(Room, related_name="messages")</w:t>
       </w:r>
     </w:p>
     <w:p>
@@ -1701,6 +1602,38 @@
         <w:pStyle w:val="Code"/>
       </w:pPr>
       <w:r>
+        <w:t xml:space="preserve">        author = models.ForeignKey(User, related_name="messages")</w:t>
+      </w:r>
+    </w:p>
+    <w:p>
+      <w:pPr>
+        <w:pStyle w:val="Code"/>
+      </w:pPr>
+      <w:r>
+        <w:t xml:space="preserve">        content = models.TextField()</w:t>
+      </w:r>
+    </w:p>
+    <w:p>
+      <w:pPr>
+        <w:pStyle w:val="Code"/>
+      </w:pPr>
+      <w:r>
+        <w:t xml:space="preserve">        read_by = models.ManyToManyField(User, blank=True, related_name="read_messages")</w:t>
+      </w:r>
+    </w:p>
+    <w:p>
+      <w:pPr>
+        <w:pStyle w:val="Code"/>
+      </w:pPr>
+      <w:r>
+        <w:t xml:space="preserve">        created = models.DateTimeField(auto_now_add=True)</w:t>
+      </w:r>
+    </w:p>
+    <w:p>
+      <w:pPr>
+        <w:pStyle w:val="Code"/>
+      </w:pPr>
+      <w:r>
         <w:t xml:space="preserve">        </w:t>
       </w:r>
     </w:p>
@@ -1709,15 +1642,7 @@
         <w:pStyle w:val="Code"/>
       </w:pPr>
       <w:r>
-        <w:t xml:space="preserve">        def __</w:t>
-      </w:r>
-      <w:proofErr w:type="spellStart"/>
-      <w:r>
-        <w:t>unicode</w:t>
-      </w:r>
-      <w:proofErr w:type="spellEnd"/>
-      <w:r>
-        <w:t>__(self):</w:t>
+        <w:t xml:space="preserve">        def mark_for(self, user):</w:t>
       </w:r>
     </w:p>
     <w:p>
@@ -1725,13 +1650,8 @@
         <w:pStyle w:val="Code"/>
       </w:pPr>
       <w:r>
-        <w:t xml:space="preserve">                return </w:t>
-      </w:r>
-      <w:proofErr w:type="spellStart"/>
-      <w:r>
-        <w:t>self.name</w:t>
-      </w:r>
-      <w:proofErr w:type="spellEnd"/>
+        <w:t xml:space="preserve">                self.read_by.add(user)</w:t>
+      </w:r>
     </w:p>
     <w:p>
       <w:pPr>
@@ -1746,15 +1666,7 @@
         <w:pStyle w:val="Code"/>
       </w:pPr>
       <w:r>
-        <w:t>class Message(</w:t>
-      </w:r>
-      <w:proofErr w:type="spellStart"/>
-      <w:r>
-        <w:t>models.Model</w:t>
-      </w:r>
-      <w:proofErr w:type="spellEnd"/>
-      <w:r>
-        <w:t>):</w:t>
+        <w:t xml:space="preserve">        def __unicode__(self):</w:t>
       </w:r>
     </w:p>
     <w:p>
@@ -1762,217 +1674,351 @@
         <w:pStyle w:val="Code"/>
       </w:pPr>
       <w:r>
-        <w:t xml:space="preserve">        room = </w:t>
-      </w:r>
-      <w:proofErr w:type="spellStart"/>
-      <w:r>
-        <w:t>models.ForeignKey</w:t>
-      </w:r>
-      <w:proofErr w:type="spellEnd"/>
-      <w:r>
-        <w:t xml:space="preserve">(Room, </w:t>
-      </w:r>
-      <w:proofErr w:type="spellStart"/>
-      <w:r>
-        <w:t>related_name</w:t>
-      </w:r>
-      <w:proofErr w:type="spellEnd"/>
-      <w:r>
-        <w:t>="messages")</w:t>
-      </w:r>
-    </w:p>
-    <w:p>
-      <w:pPr>
-        <w:pStyle w:val="Code"/>
-      </w:pPr>
-      <w:r>
-        <w:t xml:space="preserve">        author = </w:t>
-      </w:r>
-      <w:proofErr w:type="spellStart"/>
-      <w:r>
-        <w:t>models.ForeignKey</w:t>
-      </w:r>
-      <w:proofErr w:type="spellEnd"/>
-      <w:r>
-        <w:t xml:space="preserve">(User, </w:t>
-      </w:r>
-      <w:proofErr w:type="spellStart"/>
-      <w:r>
-        <w:t>related_name</w:t>
-      </w:r>
-      <w:proofErr w:type="spellEnd"/>
-      <w:r>
-        <w:t>="messages")</w:t>
-      </w:r>
-    </w:p>
-    <w:p>
-      <w:pPr>
-        <w:pStyle w:val="Code"/>
-      </w:pPr>
-      <w:r>
-        <w:t xml:space="preserve">        content = </w:t>
-      </w:r>
-      <w:proofErr w:type="spellStart"/>
-      <w:r>
-        <w:t>models.TextField</w:t>
-      </w:r>
-      <w:proofErr w:type="spellEnd"/>
-      <w:r>
-        <w:t>()</w:t>
-      </w:r>
-    </w:p>
-    <w:p>
-      <w:pPr>
-        <w:pStyle w:val="Code"/>
-      </w:pPr>
-      <w:r>
-        <w:t xml:space="preserve">        </w:t>
-      </w:r>
-      <w:proofErr w:type="spellStart"/>
-      <w:r>
-        <w:t>read_by</w:t>
-      </w:r>
-      <w:proofErr w:type="spellEnd"/>
-      <w:r>
-        <w:t xml:space="preserve"> = </w:t>
-      </w:r>
-      <w:proofErr w:type="spellStart"/>
-      <w:r>
-        <w:t>models.ManyToManyField</w:t>
-      </w:r>
-      <w:proofErr w:type="spellEnd"/>
-      <w:r>
-        <w:t xml:space="preserve">(User, blank=True, </w:t>
-      </w:r>
-      <w:proofErr w:type="spellStart"/>
-      <w:r>
-        <w:t>related_name</w:t>
-      </w:r>
-      <w:proofErr w:type="spellEnd"/>
-      <w:r>
-        <w:t>="</w:t>
-      </w:r>
-      <w:proofErr w:type="spellStart"/>
-      <w:r>
-        <w:t>read_messages</w:t>
-      </w:r>
-      <w:proofErr w:type="spellEnd"/>
-      <w:r>
-        <w:t>")</w:t>
-      </w:r>
-    </w:p>
-    <w:p>
-      <w:pPr>
-        <w:pStyle w:val="Code"/>
-      </w:pPr>
-      <w:r>
-        <w:t xml:space="preserve">        created = </w:t>
-      </w:r>
-      <w:proofErr w:type="spellStart"/>
-      <w:r>
-        <w:t>models.DateTimeField</w:t>
-      </w:r>
-      <w:proofErr w:type="spellEnd"/>
-      <w:r>
-        <w:t>(</w:t>
-      </w:r>
-      <w:proofErr w:type="spellStart"/>
-      <w:r>
-        <w:t>auto_now_add</w:t>
-      </w:r>
-      <w:proofErr w:type="spellEnd"/>
-      <w:r>
-        <w:t>=True)</w:t>
-      </w:r>
-    </w:p>
-    <w:p>
-      <w:pPr>
-        <w:pStyle w:val="Code"/>
-      </w:pPr>
-      <w:r>
-        <w:t xml:space="preserve">        </w:t>
-      </w:r>
-    </w:p>
-    <w:p>
-      <w:pPr>
-        <w:pStyle w:val="Code"/>
-      </w:pPr>
-      <w:r>
-        <w:t xml:space="preserve">        def </w:t>
-      </w:r>
-      <w:proofErr w:type="spellStart"/>
-      <w:r>
-        <w:t>mark_for</w:t>
-      </w:r>
-      <w:proofErr w:type="spellEnd"/>
-      <w:r>
-        <w:t>(self, user):</w:t>
-      </w:r>
-    </w:p>
-    <w:p>
-      <w:pPr>
-        <w:pStyle w:val="Code"/>
-      </w:pPr>
-      <w:r>
-        <w:t xml:space="preserve">                </w:t>
-      </w:r>
-      <w:proofErr w:type="spellStart"/>
-      <w:r>
-        <w:t>self.read_by.add</w:t>
-      </w:r>
-      <w:proofErr w:type="spellEnd"/>
-      <w:r>
-        <w:t>(user)</w:t>
-      </w:r>
-    </w:p>
-    <w:p>
-      <w:pPr>
-        <w:pStyle w:val="Code"/>
-      </w:pPr>
-      <w:r>
-        <w:t xml:space="preserve">        </w:t>
-      </w:r>
-    </w:p>
-    <w:p>
-      <w:pPr>
-        <w:pStyle w:val="Code"/>
-      </w:pPr>
-      <w:r>
-        <w:t xml:space="preserve">        def __</w:t>
-      </w:r>
-      <w:proofErr w:type="spellStart"/>
-      <w:r>
-        <w:t>unicode</w:t>
-      </w:r>
-      <w:proofErr w:type="spellEnd"/>
-      <w:r>
-        <w:t>__(self):</w:t>
-      </w:r>
-    </w:p>
-    <w:p>
-      <w:pPr>
-        <w:pStyle w:val="Code"/>
-      </w:pPr>
-      <w:r>
-        <w:t xml:space="preserve">                return "[%s] %s" % (</w:t>
-      </w:r>
-      <w:proofErr w:type="spellStart"/>
-      <w:r>
-        <w:t>self.room.name</w:t>
-      </w:r>
-      <w:proofErr w:type="spellEnd"/>
-      <w:r>
-        <w:t xml:space="preserve">, </w:t>
-      </w:r>
-      <w:proofErr w:type="spellStart"/>
-      <w:r>
-        <w:t>self.content</w:t>
-      </w:r>
-      <w:proofErr w:type="spellEnd"/>
-      <w:r>
-        <w:t>)</w:t>
-      </w:r>
-    </w:p>
+        <w:t xml:space="preserve">                return "[%s] %s" % (self.room.name, self.content)</w:t>
+      </w:r>
+    </w:p>
+    <w:p>
+      <w:r>
+        <w:br w:type="page"/>
+      </w:r>
+    </w:p>
+    <w:p>
+      <w:pPr>
+        <w:pStyle w:val="Heading2"/>
+      </w:pPr>
+      <w:r>
+        <w:lastRenderedPageBreak/>
+        <w:t>Low-Tech Prototyping</w:t>
+      </w:r>
+    </w:p>
+    <w:p>
+      <w:pPr>
+        <w:pStyle w:val="Heading3"/>
+      </w:pPr>
+      <w:r>
+        <w:t>Photographs</w:t>
+      </w:r>
+    </w:p>
+    <w:p/>
+    <w:p>
+      <w:pPr>
+        <w:pStyle w:val="Heading3"/>
+      </w:pPr>
+      <w:r>
+        <w:t xml:space="preserve">Rule-Sets </w:t>
+      </w:r>
+    </w:p>
+    <w:p/>
+    <w:p>
+      <w:pPr>
+        <w:pStyle w:val="Heading4"/>
+      </w:pPr>
+      <w:r>
+        <w:t>Set 1</w:t>
+      </w:r>
+    </w:p>
+    <w:p>
+      <w:pPr>
+        <w:numPr>
+          <w:ilvl w:val="0"/>
+          <w:numId w:val="24"/>
+        </w:numPr>
+        <w:spacing w:before="100" w:beforeAutospacing="1" w:after="100" w:afterAutospacing="1" w:line="240" w:lineRule="auto"/>
+      </w:pPr>
+      <w:r>
+        <w:t>Users have a hard limit of x words per interval.</w:t>
+      </w:r>
+    </w:p>
+    <w:p>
+      <w:pPr>
+        <w:numPr>
+          <w:ilvl w:val="0"/>
+          <w:numId w:val="24"/>
+        </w:numPr>
+        <w:spacing w:before="100" w:beforeAutospacing="1" w:after="100" w:afterAutospacing="1" w:line="240" w:lineRule="auto"/>
+      </w:pPr>
+      <w:r>
+        <w:t>The word count is reset every interval.</w:t>
+      </w:r>
+    </w:p>
+    <w:p>
+      <w:pPr>
+        <w:numPr>
+          <w:ilvl w:val="0"/>
+          <w:numId w:val="24"/>
+        </w:numPr>
+        <w:spacing w:before="100" w:beforeAutospacing="1" w:after="100" w:afterAutospacing="1" w:line="240" w:lineRule="auto"/>
+      </w:pPr>
+      <w:r>
+        <w:t>Donations are not allowed.</w:t>
+      </w:r>
+    </w:p>
+    <w:p>
+      <w:pPr>
+        <w:numPr>
+          <w:ilvl w:val="0"/>
+          <w:numId w:val="24"/>
+        </w:numPr>
+        <w:spacing w:before="100" w:beforeAutospacing="1" w:after="100" w:afterAutospacing="1" w:line="240" w:lineRule="auto"/>
+      </w:pPr>
+      <w:r>
+        <w:t>Users can vote to silence someone for the next x intervals.</w:t>
+      </w:r>
+    </w:p>
+    <w:p>
+      <w:pPr>
+        <w:numPr>
+          <w:ilvl w:val="0"/>
+          <w:numId w:val="24"/>
+        </w:numPr>
+        <w:spacing w:before="100" w:beforeAutospacing="1" w:after="100" w:afterAutospacing="1" w:line="240" w:lineRule="auto"/>
+      </w:pPr>
+      <w:r>
+        <w:t>Conferences have a “chair” to lead the session.</w:t>
+      </w:r>
+    </w:p>
+    <w:p>
+      <w:pPr>
+        <w:pStyle w:val="Heading4"/>
+      </w:pPr>
+      <w:r>
+        <w:t>Set 2</w:t>
+      </w:r>
+    </w:p>
+    <w:p>
+      <w:r>
+        <w:t xml:space="preserve">Same as </w:t>
+      </w:r>
+      <w:r>
+        <w:rPr>
+          <w:rStyle w:val="Strong"/>
+        </w:rPr>
+        <w:t>Set 1</w:t>
+      </w:r>
+      <w:r>
+        <w:t>, but:</w:t>
+      </w:r>
+    </w:p>
+    <w:p>
+      <w:pPr>
+        <w:pStyle w:val="ListParagraph"/>
+        <w:numPr>
+          <w:ilvl w:val="0"/>
+          <w:numId w:val="31"/>
+        </w:numPr>
+      </w:pPr>
+      <w:r>
+        <w:t>Donations are allowed from one user to another.</w:t>
+      </w:r>
+    </w:p>
+    <w:p>
+      <w:pPr>
+        <w:pStyle w:val="Heading4"/>
+      </w:pPr>
+      <w:r>
+        <w:t>Set 3</w:t>
+      </w:r>
+    </w:p>
+    <w:p>
+      <w:r>
+        <w:t xml:space="preserve">Same as </w:t>
+      </w:r>
+      <w:r>
+        <w:rPr>
+          <w:b/>
+        </w:rPr>
+        <w:t>Set 1</w:t>
+      </w:r>
+      <w:r>
+        <w:t>, but</w:t>
+      </w:r>
+      <w:r>
+        <w:t>:</w:t>
+      </w:r>
+    </w:p>
+    <w:p>
+      <w:pPr>
+        <w:numPr>
+          <w:ilvl w:val="0"/>
+          <w:numId w:val="26"/>
+        </w:numPr>
+        <w:spacing w:before="100" w:beforeAutospacing="1" w:after="100" w:afterAutospacing="1" w:line="240" w:lineRule="auto"/>
+      </w:pPr>
+      <w:r>
+        <w:t>Users can also vote to increase someone’s word limit. No-one loses any words from their limit.</w:t>
+      </w:r>
+    </w:p>
+    <w:p>
+      <w:pPr>
+        <w:pStyle w:val="Heading4"/>
+      </w:pPr>
+      <w:r>
+        <w:t>Set 4</w:t>
+      </w:r>
+    </w:p>
+    <w:p>
+      <w:pPr>
+        <w:numPr>
+          <w:ilvl w:val="0"/>
+          <w:numId w:val="27"/>
+        </w:numPr>
+        <w:spacing w:before="100" w:beforeAutospacing="1" w:after="100" w:afterAutospacing="1" w:line="240" w:lineRule="auto"/>
+      </w:pPr>
+      <w:r>
+        <w:t>Conference is similar to “pass-the-baton”, where only one (or two) person is/are allowed to talk at a time.</w:t>
+      </w:r>
+    </w:p>
+    <w:p>
+      <w:pPr>
+        <w:numPr>
+          <w:ilvl w:val="0"/>
+          <w:numId w:val="27"/>
+        </w:numPr>
+        <w:spacing w:before="100" w:beforeAutospacing="1" w:after="100" w:afterAutospacing="1" w:line="240" w:lineRule="auto"/>
+      </w:pPr>
+      <w:r>
+        <w:t>The baton would be passed on after a number of words are expended.</w:t>
+      </w:r>
+    </w:p>
+    <w:p>
+      <w:pPr>
+        <w:numPr>
+          <w:ilvl w:val="0"/>
+          <w:numId w:val="27"/>
+        </w:numPr>
+        <w:spacing w:before="100" w:beforeAutospacing="1" w:after="100" w:afterAutospacing="1" w:line="240" w:lineRule="auto"/>
+      </w:pPr>
+      <w:r>
+        <w:t>Users can request more words if they are running low.</w:t>
+      </w:r>
+    </w:p>
+    <w:p>
+      <w:pPr>
+        <w:pStyle w:val="Heading4"/>
+      </w:pPr>
+      <w:r>
+        <w:t>Set 5</w:t>
+      </w:r>
+    </w:p>
+    <w:p>
+      <w:r>
+        <w:t xml:space="preserve">Same as </w:t>
+      </w:r>
+      <w:r>
+        <w:rPr>
+          <w:rStyle w:val="Strong"/>
+        </w:rPr>
+        <w:t>Set 4</w:t>
+      </w:r>
+      <w:r>
+        <w:t>, but:</w:t>
+      </w:r>
+    </w:p>
+    <w:p>
+      <w:pPr>
+        <w:numPr>
+          <w:ilvl w:val="0"/>
+          <w:numId w:val="28"/>
+        </w:numPr>
+        <w:spacing w:before="100" w:beforeAutospacing="1" w:after="100" w:afterAutospacing="1" w:line="240" w:lineRule="auto"/>
+      </w:pPr>
+      <w:r>
+        <w:t>Users can vote the current speaker “up” or “down”, to either increase or reduce their word allowance – if they agree with what they are saying.</w:t>
+      </w:r>
+    </w:p>
+    <w:p>
+      <w:pPr>
+        <w:rPr>
+          <w:rFonts w:asciiTheme="majorHAnsi" w:eastAsiaTheme="majorEastAsia" w:hAnsiTheme="majorHAnsi" w:cstheme="majorBidi"/>
+          <w:b/>
+          <w:bCs/>
+          <w:i/>
+          <w:iCs/>
+          <w:color w:val="4F81BD" w:themeColor="accent1"/>
+        </w:rPr>
+      </w:pPr>
+      <w:r>
+        <w:br w:type="page"/>
+      </w:r>
+    </w:p>
+    <w:p>
+      <w:pPr>
+        <w:pStyle w:val="Heading4"/>
+      </w:pPr>
+      <w:r>
+        <w:lastRenderedPageBreak/>
+        <w:t>Set 6</w:t>
+      </w:r>
+    </w:p>
+    <w:p>
+      <w:pPr>
+        <w:numPr>
+          <w:ilvl w:val="0"/>
+          <w:numId w:val="29"/>
+        </w:numPr>
+        <w:spacing w:before="100" w:beforeAutospacing="1" w:after="100" w:afterAutospacing="1" w:line="240" w:lineRule="auto"/>
+      </w:pPr>
+      <w:r>
+        <w:t>The meeting chair is not allowed to speak. Instead the chair’s responsibility is to moderate the session – deciding whether to overrule decisions.</w:t>
+      </w:r>
+    </w:p>
+    <w:p>
+      <w:pPr>
+        <w:numPr>
+          <w:ilvl w:val="0"/>
+          <w:numId w:val="29"/>
+        </w:numPr>
+        <w:spacing w:before="100" w:beforeAutospacing="1" w:after="100" w:afterAutospacing="1" w:line="240" w:lineRule="auto"/>
+      </w:pPr>
+      <w:r>
+        <w:t>This could be decided by a vote, or selected when the meeting is created.</w:t>
+      </w:r>
+    </w:p>
+    <w:p>
+      <w:pPr>
+        <w:pStyle w:val="Heading4"/>
+      </w:pPr>
+      <w:r>
+        <w:t>Set 7</w:t>
+      </w:r>
+    </w:p>
+    <w:p>
+      <w:pPr>
+        <w:numPr>
+          <w:ilvl w:val="0"/>
+          <w:numId w:val="30"/>
+        </w:numPr>
+        <w:spacing w:before="100" w:beforeAutospacing="1" w:after="100" w:afterAutospacing="1" w:line="240" w:lineRule="auto"/>
+      </w:pPr>
+      <w:r>
+        <w:t>The chair can speak, with an unlimited budget – and their text is highlighted to make it stand out.</w:t>
+      </w:r>
+    </w:p>
+    <w:p>
+      <w:pPr>
+        <w:numPr>
+          <w:ilvl w:val="0"/>
+          <w:numId w:val="30"/>
+        </w:numPr>
+        <w:spacing w:before="100" w:beforeAutospacing="1" w:after="100" w:afterAutospacing="1" w:line="240" w:lineRule="auto"/>
+      </w:pPr>
+      <w:r>
+        <w:t>Users can flag the chair for getting involved in discussions where it is not allowed.</w:t>
+      </w:r>
+    </w:p>
+    <w:p>
+      <w:pPr>
+        <w:numPr>
+          <w:ilvl w:val="0"/>
+          <w:numId w:val="30"/>
+        </w:numPr>
+        <w:spacing w:before="100" w:beforeAutospacing="1" w:after="100" w:afterAutospacing="1" w:line="240" w:lineRule="auto"/>
+      </w:pPr>
+      <w:r>
+        <w:t>A new chair could possibly be chosen if too many flags are raised.</w:t>
+      </w:r>
+    </w:p>
+    <w:p/>
     <w:sectPr>
       <w:pgSz w:w="14485" w:h="15840"/>
       <w:pgMar w:top="1440" w:right="3685" w:bottom="1440" w:left="1440" w:header="720" w:footer="720" w:gutter="0"/>
@@ -2185,6 +2231,155 @@
     </w:lvl>
   </w:abstractNum>
   <w:abstractNum w:abstractNumId="2">
+    <w:nsid w:val="0A1D2F50"/>
+    <w:multiLevelType w:val="multilevel"/>
+    <w:tmpl w:val="91CA9168"/>
+    <w:lvl w:ilvl="0">
+      <w:start w:val="1"/>
+      <w:numFmt w:val="bullet"/>
+      <w:lvlText w:val=""/>
+      <w:lvlJc w:val="left"/>
+      <w:pPr>
+        <w:tabs>
+          <w:tab w:val="num" w:pos="720"/>
+        </w:tabs>
+        <w:ind w:left="720" w:hanging="360"/>
+      </w:pPr>
+      <w:rPr>
+        <w:rFonts w:ascii="Symbol" w:hAnsi="Symbol" w:hint="default"/>
+        <w:sz w:val="20"/>
+      </w:rPr>
+    </w:lvl>
+    <w:lvl w:ilvl="1" w:tentative="1">
+      <w:start w:val="1"/>
+      <w:numFmt w:val="bullet"/>
+      <w:lvlText w:val="o"/>
+      <w:lvlJc w:val="left"/>
+      <w:pPr>
+        <w:tabs>
+          <w:tab w:val="num" w:pos="1440"/>
+        </w:tabs>
+        <w:ind w:left="1440" w:hanging="360"/>
+      </w:pPr>
+      <w:rPr>
+        <w:rFonts w:ascii="Courier New" w:hAnsi="Courier New" w:hint="default"/>
+        <w:sz w:val="20"/>
+      </w:rPr>
+    </w:lvl>
+    <w:lvl w:ilvl="2" w:tentative="1">
+      <w:start w:val="1"/>
+      <w:numFmt w:val="bullet"/>
+      <w:lvlText w:val=""/>
+      <w:lvlJc w:val="left"/>
+      <w:pPr>
+        <w:tabs>
+          <w:tab w:val="num" w:pos="2160"/>
+        </w:tabs>
+        <w:ind w:left="2160" w:hanging="360"/>
+      </w:pPr>
+      <w:rPr>
+        <w:rFonts w:ascii="Wingdings" w:hAnsi="Wingdings" w:hint="default"/>
+        <w:sz w:val="20"/>
+      </w:rPr>
+    </w:lvl>
+    <w:lvl w:ilvl="3" w:tentative="1">
+      <w:start w:val="1"/>
+      <w:numFmt w:val="bullet"/>
+      <w:lvlText w:val=""/>
+      <w:lvlJc w:val="left"/>
+      <w:pPr>
+        <w:tabs>
+          <w:tab w:val="num" w:pos="2880"/>
+        </w:tabs>
+        <w:ind w:left="2880" w:hanging="360"/>
+      </w:pPr>
+      <w:rPr>
+        <w:rFonts w:ascii="Wingdings" w:hAnsi="Wingdings" w:hint="default"/>
+        <w:sz w:val="20"/>
+      </w:rPr>
+    </w:lvl>
+    <w:lvl w:ilvl="4" w:tentative="1">
+      <w:start w:val="1"/>
+      <w:numFmt w:val="bullet"/>
+      <w:lvlText w:val=""/>
+      <w:lvlJc w:val="left"/>
+      <w:pPr>
+        <w:tabs>
+          <w:tab w:val="num" w:pos="3600"/>
+        </w:tabs>
+        <w:ind w:left="3600" w:hanging="360"/>
+      </w:pPr>
+      <w:rPr>
+        <w:rFonts w:ascii="Wingdings" w:hAnsi="Wingdings" w:hint="default"/>
+        <w:sz w:val="20"/>
+      </w:rPr>
+    </w:lvl>
+    <w:lvl w:ilvl="5" w:tentative="1">
+      <w:start w:val="1"/>
+      <w:numFmt w:val="bullet"/>
+      <w:lvlText w:val=""/>
+      <w:lvlJc w:val="left"/>
+      <w:pPr>
+        <w:tabs>
+          <w:tab w:val="num" w:pos="4320"/>
+        </w:tabs>
+        <w:ind w:left="4320" w:hanging="360"/>
+      </w:pPr>
+      <w:rPr>
+        <w:rFonts w:ascii="Wingdings" w:hAnsi="Wingdings" w:hint="default"/>
+        <w:sz w:val="20"/>
+      </w:rPr>
+    </w:lvl>
+    <w:lvl w:ilvl="6" w:tentative="1">
+      <w:start w:val="1"/>
+      <w:numFmt w:val="bullet"/>
+      <w:lvlText w:val=""/>
+      <w:lvlJc w:val="left"/>
+      <w:pPr>
+        <w:tabs>
+          <w:tab w:val="num" w:pos="5040"/>
+        </w:tabs>
+        <w:ind w:left="5040" w:hanging="360"/>
+      </w:pPr>
+      <w:rPr>
+        <w:rFonts w:ascii="Wingdings" w:hAnsi="Wingdings" w:hint="default"/>
+        <w:sz w:val="20"/>
+      </w:rPr>
+    </w:lvl>
+    <w:lvl w:ilvl="7" w:tentative="1">
+      <w:start w:val="1"/>
+      <w:numFmt w:val="bullet"/>
+      <w:lvlText w:val=""/>
+      <w:lvlJc w:val="left"/>
+      <w:pPr>
+        <w:tabs>
+          <w:tab w:val="num" w:pos="5760"/>
+        </w:tabs>
+        <w:ind w:left="5760" w:hanging="360"/>
+      </w:pPr>
+      <w:rPr>
+        <w:rFonts w:ascii="Wingdings" w:hAnsi="Wingdings" w:hint="default"/>
+        <w:sz w:val="20"/>
+      </w:rPr>
+    </w:lvl>
+    <w:lvl w:ilvl="8" w:tentative="1">
+      <w:start w:val="1"/>
+      <w:numFmt w:val="bullet"/>
+      <w:lvlText w:val=""/>
+      <w:lvlJc w:val="left"/>
+      <w:pPr>
+        <w:tabs>
+          <w:tab w:val="num" w:pos="6480"/>
+        </w:tabs>
+        <w:ind w:left="6480" w:hanging="360"/>
+      </w:pPr>
+      <w:rPr>
+        <w:rFonts w:ascii="Wingdings" w:hAnsi="Wingdings" w:hint="default"/>
+        <w:sz w:val="20"/>
+      </w:rPr>
+    </w:lvl>
+  </w:abstractNum>
+  <w:abstractNum w:abstractNumId="3">
     <w:nsid w:val="0A7A24E3"/>
     <w:multiLevelType w:val="hybridMultilevel"/>
     <w:tmpl w:val="475E626C"/>
@@ -2274,7 +2469,7 @@
       </w:pPr>
     </w:lvl>
   </w:abstractNum>
-  <w:abstractNum w:abstractNumId="3">
+  <w:abstractNum w:abstractNumId="4">
     <w:nsid w:val="0B2716A1"/>
     <w:multiLevelType w:val="hybridMultilevel"/>
     <w:tmpl w:val="9E0CA02C"/>
@@ -2386,7 +2581,7 @@
       </w:rPr>
     </w:lvl>
   </w:abstractNum>
-  <w:abstractNum w:abstractNumId="4">
+  <w:abstractNum w:abstractNumId="5">
     <w:nsid w:val="109F596A"/>
     <w:multiLevelType w:val="multilevel"/>
     <w:tmpl w:val="D21045E0"/>
@@ -2499,7 +2694,7 @@
       </w:rPr>
     </w:lvl>
   </w:abstractNum>
-  <w:abstractNum w:abstractNumId="5">
+  <w:abstractNum w:abstractNumId="6">
     <w:nsid w:val="10FF3991"/>
     <w:multiLevelType w:val="hybridMultilevel"/>
     <w:tmpl w:val="40F41B60"/>
@@ -2611,7 +2806,7 @@
       </w:rPr>
     </w:lvl>
   </w:abstractNum>
-  <w:abstractNum w:abstractNumId="6">
+  <w:abstractNum w:abstractNumId="7">
     <w:nsid w:val="19C96309"/>
     <w:multiLevelType w:val="multilevel"/>
     <w:tmpl w:val="D21045E0"/>
@@ -2724,7 +2919,7 @@
       </w:rPr>
     </w:lvl>
   </w:abstractNum>
-  <w:abstractNum w:abstractNumId="7">
+  <w:abstractNum w:abstractNumId="8">
     <w:nsid w:val="20ED53C3"/>
     <w:multiLevelType w:val="multilevel"/>
     <w:tmpl w:val="D21045E0"/>
@@ -2837,7 +3032,7 @@
       </w:rPr>
     </w:lvl>
   </w:abstractNum>
-  <w:abstractNum w:abstractNumId="8">
+  <w:abstractNum w:abstractNumId="9">
     <w:nsid w:val="21491599"/>
     <w:multiLevelType w:val="hybridMultilevel"/>
     <w:tmpl w:val="EBA25E7C"/>
@@ -2950,7 +3145,305 @@
       </w:rPr>
     </w:lvl>
   </w:abstractNum>
-  <w:abstractNum w:abstractNumId="9">
+  <w:abstractNum w:abstractNumId="10">
+    <w:nsid w:val="23B22755"/>
+    <w:multiLevelType w:val="multilevel"/>
+    <w:tmpl w:val="1E7A70AC"/>
+    <w:lvl w:ilvl="0">
+      <w:start w:val="1"/>
+      <w:numFmt w:val="bullet"/>
+      <w:lvlText w:val=""/>
+      <w:lvlJc w:val="left"/>
+      <w:pPr>
+        <w:tabs>
+          <w:tab w:val="num" w:pos="720"/>
+        </w:tabs>
+        <w:ind w:left="720" w:hanging="360"/>
+      </w:pPr>
+      <w:rPr>
+        <w:rFonts w:ascii="Symbol" w:hAnsi="Symbol" w:hint="default"/>
+        <w:sz w:val="20"/>
+      </w:rPr>
+    </w:lvl>
+    <w:lvl w:ilvl="1" w:tentative="1">
+      <w:start w:val="1"/>
+      <w:numFmt w:val="bullet"/>
+      <w:lvlText w:val="o"/>
+      <w:lvlJc w:val="left"/>
+      <w:pPr>
+        <w:tabs>
+          <w:tab w:val="num" w:pos="1440"/>
+        </w:tabs>
+        <w:ind w:left="1440" w:hanging="360"/>
+      </w:pPr>
+      <w:rPr>
+        <w:rFonts w:ascii="Courier New" w:hAnsi="Courier New" w:hint="default"/>
+        <w:sz w:val="20"/>
+      </w:rPr>
+    </w:lvl>
+    <w:lvl w:ilvl="2" w:tentative="1">
+      <w:start w:val="1"/>
+      <w:numFmt w:val="bullet"/>
+      <w:lvlText w:val=""/>
+      <w:lvlJc w:val="left"/>
+      <w:pPr>
+        <w:tabs>
+          <w:tab w:val="num" w:pos="2160"/>
+        </w:tabs>
+        <w:ind w:left="2160" w:hanging="360"/>
+      </w:pPr>
+      <w:rPr>
+        <w:rFonts w:ascii="Wingdings" w:hAnsi="Wingdings" w:hint="default"/>
+        <w:sz w:val="20"/>
+      </w:rPr>
+    </w:lvl>
+    <w:lvl w:ilvl="3" w:tentative="1">
+      <w:start w:val="1"/>
+      <w:numFmt w:val="bullet"/>
+      <w:lvlText w:val=""/>
+      <w:lvlJc w:val="left"/>
+      <w:pPr>
+        <w:tabs>
+          <w:tab w:val="num" w:pos="2880"/>
+        </w:tabs>
+        <w:ind w:left="2880" w:hanging="360"/>
+      </w:pPr>
+      <w:rPr>
+        <w:rFonts w:ascii="Wingdings" w:hAnsi="Wingdings" w:hint="default"/>
+        <w:sz w:val="20"/>
+      </w:rPr>
+    </w:lvl>
+    <w:lvl w:ilvl="4" w:tentative="1">
+      <w:start w:val="1"/>
+      <w:numFmt w:val="bullet"/>
+      <w:lvlText w:val=""/>
+      <w:lvlJc w:val="left"/>
+      <w:pPr>
+        <w:tabs>
+          <w:tab w:val="num" w:pos="3600"/>
+        </w:tabs>
+        <w:ind w:left="3600" w:hanging="360"/>
+      </w:pPr>
+      <w:rPr>
+        <w:rFonts w:ascii="Wingdings" w:hAnsi="Wingdings" w:hint="default"/>
+        <w:sz w:val="20"/>
+      </w:rPr>
+    </w:lvl>
+    <w:lvl w:ilvl="5" w:tentative="1">
+      <w:start w:val="1"/>
+      <w:numFmt w:val="bullet"/>
+      <w:lvlText w:val=""/>
+      <w:lvlJc w:val="left"/>
+      <w:pPr>
+        <w:tabs>
+          <w:tab w:val="num" w:pos="4320"/>
+        </w:tabs>
+        <w:ind w:left="4320" w:hanging="360"/>
+      </w:pPr>
+      <w:rPr>
+        <w:rFonts w:ascii="Wingdings" w:hAnsi="Wingdings" w:hint="default"/>
+        <w:sz w:val="20"/>
+      </w:rPr>
+    </w:lvl>
+    <w:lvl w:ilvl="6" w:tentative="1">
+      <w:start w:val="1"/>
+      <w:numFmt w:val="bullet"/>
+      <w:lvlText w:val=""/>
+      <w:lvlJc w:val="left"/>
+      <w:pPr>
+        <w:tabs>
+          <w:tab w:val="num" w:pos="5040"/>
+        </w:tabs>
+        <w:ind w:left="5040" w:hanging="360"/>
+      </w:pPr>
+      <w:rPr>
+        <w:rFonts w:ascii="Wingdings" w:hAnsi="Wingdings" w:hint="default"/>
+        <w:sz w:val="20"/>
+      </w:rPr>
+    </w:lvl>
+    <w:lvl w:ilvl="7" w:tentative="1">
+      <w:start w:val="1"/>
+      <w:numFmt w:val="bullet"/>
+      <w:lvlText w:val=""/>
+      <w:lvlJc w:val="left"/>
+      <w:pPr>
+        <w:tabs>
+          <w:tab w:val="num" w:pos="5760"/>
+        </w:tabs>
+        <w:ind w:left="5760" w:hanging="360"/>
+      </w:pPr>
+      <w:rPr>
+        <w:rFonts w:ascii="Wingdings" w:hAnsi="Wingdings" w:hint="default"/>
+        <w:sz w:val="20"/>
+      </w:rPr>
+    </w:lvl>
+    <w:lvl w:ilvl="8" w:tentative="1">
+      <w:start w:val="1"/>
+      <w:numFmt w:val="bullet"/>
+      <w:lvlText w:val=""/>
+      <w:lvlJc w:val="left"/>
+      <w:pPr>
+        <w:tabs>
+          <w:tab w:val="num" w:pos="6480"/>
+        </w:tabs>
+        <w:ind w:left="6480" w:hanging="360"/>
+      </w:pPr>
+      <w:rPr>
+        <w:rFonts w:ascii="Wingdings" w:hAnsi="Wingdings" w:hint="default"/>
+        <w:sz w:val="20"/>
+      </w:rPr>
+    </w:lvl>
+  </w:abstractNum>
+  <w:abstractNum w:abstractNumId="11">
+    <w:nsid w:val="259628AB"/>
+    <w:multiLevelType w:val="multilevel"/>
+    <w:tmpl w:val="B1CA25BA"/>
+    <w:lvl w:ilvl="0">
+      <w:start w:val="1"/>
+      <w:numFmt w:val="bullet"/>
+      <w:lvlText w:val=""/>
+      <w:lvlJc w:val="left"/>
+      <w:pPr>
+        <w:tabs>
+          <w:tab w:val="num" w:pos="720"/>
+        </w:tabs>
+        <w:ind w:left="720" w:hanging="360"/>
+      </w:pPr>
+      <w:rPr>
+        <w:rFonts w:ascii="Symbol" w:hAnsi="Symbol" w:hint="default"/>
+        <w:sz w:val="20"/>
+      </w:rPr>
+    </w:lvl>
+    <w:lvl w:ilvl="1" w:tentative="1">
+      <w:start w:val="1"/>
+      <w:numFmt w:val="bullet"/>
+      <w:lvlText w:val="o"/>
+      <w:lvlJc w:val="left"/>
+      <w:pPr>
+        <w:tabs>
+          <w:tab w:val="num" w:pos="1440"/>
+        </w:tabs>
+        <w:ind w:left="1440" w:hanging="360"/>
+      </w:pPr>
+      <w:rPr>
+        <w:rFonts w:ascii="Courier New" w:hAnsi="Courier New" w:hint="default"/>
+        <w:sz w:val="20"/>
+      </w:rPr>
+    </w:lvl>
+    <w:lvl w:ilvl="2" w:tentative="1">
+      <w:start w:val="1"/>
+      <w:numFmt w:val="bullet"/>
+      <w:lvlText w:val=""/>
+      <w:lvlJc w:val="left"/>
+      <w:pPr>
+        <w:tabs>
+          <w:tab w:val="num" w:pos="2160"/>
+        </w:tabs>
+        <w:ind w:left="2160" w:hanging="360"/>
+      </w:pPr>
+      <w:rPr>
+        <w:rFonts w:ascii="Wingdings" w:hAnsi="Wingdings" w:hint="default"/>
+        <w:sz w:val="20"/>
+      </w:rPr>
+    </w:lvl>
+    <w:lvl w:ilvl="3" w:tentative="1">
+      <w:start w:val="1"/>
+      <w:numFmt w:val="bullet"/>
+      <w:lvlText w:val=""/>
+      <w:lvlJc w:val="left"/>
+      <w:pPr>
+        <w:tabs>
+          <w:tab w:val="num" w:pos="2880"/>
+        </w:tabs>
+        <w:ind w:left="2880" w:hanging="360"/>
+      </w:pPr>
+      <w:rPr>
+        <w:rFonts w:ascii="Wingdings" w:hAnsi="Wingdings" w:hint="default"/>
+        <w:sz w:val="20"/>
+      </w:rPr>
+    </w:lvl>
+    <w:lvl w:ilvl="4" w:tentative="1">
+      <w:start w:val="1"/>
+      <w:numFmt w:val="bullet"/>
+      <w:lvlText w:val=""/>
+      <w:lvlJc w:val="left"/>
+      <w:pPr>
+        <w:tabs>
+          <w:tab w:val="num" w:pos="3600"/>
+        </w:tabs>
+        <w:ind w:left="3600" w:hanging="360"/>
+      </w:pPr>
+      <w:rPr>
+        <w:rFonts w:ascii="Wingdings" w:hAnsi="Wingdings" w:hint="default"/>
+        <w:sz w:val="20"/>
+      </w:rPr>
+    </w:lvl>
+    <w:lvl w:ilvl="5" w:tentative="1">
+      <w:start w:val="1"/>
+      <w:numFmt w:val="bullet"/>
+      <w:lvlText w:val=""/>
+      <w:lvlJc w:val="left"/>
+      <w:pPr>
+        <w:tabs>
+          <w:tab w:val="num" w:pos="4320"/>
+        </w:tabs>
+        <w:ind w:left="4320" w:hanging="360"/>
+      </w:pPr>
+      <w:rPr>
+        <w:rFonts w:ascii="Wingdings" w:hAnsi="Wingdings" w:hint="default"/>
+        <w:sz w:val="20"/>
+      </w:rPr>
+    </w:lvl>
+    <w:lvl w:ilvl="6" w:tentative="1">
+      <w:start w:val="1"/>
+      <w:numFmt w:val="bullet"/>
+      <w:lvlText w:val=""/>
+      <w:lvlJc w:val="left"/>
+      <w:pPr>
+        <w:tabs>
+          <w:tab w:val="num" w:pos="5040"/>
+        </w:tabs>
+        <w:ind w:left="5040" w:hanging="360"/>
+      </w:pPr>
+      <w:rPr>
+        <w:rFonts w:ascii="Wingdings" w:hAnsi="Wingdings" w:hint="default"/>
+        <w:sz w:val="20"/>
+      </w:rPr>
+    </w:lvl>
+    <w:lvl w:ilvl="7" w:tentative="1">
+      <w:start w:val="1"/>
+      <w:numFmt w:val="bullet"/>
+      <w:lvlText w:val=""/>
+      <w:lvlJc w:val="left"/>
+      <w:pPr>
+        <w:tabs>
+          <w:tab w:val="num" w:pos="5760"/>
+        </w:tabs>
+        <w:ind w:left="5760" w:hanging="360"/>
+      </w:pPr>
+      <w:rPr>
+        <w:rFonts w:ascii="Wingdings" w:hAnsi="Wingdings" w:hint="default"/>
+        <w:sz w:val="20"/>
+      </w:rPr>
+    </w:lvl>
+    <w:lvl w:ilvl="8" w:tentative="1">
+      <w:start w:val="1"/>
+      <w:numFmt w:val="bullet"/>
+      <w:lvlText w:val=""/>
+      <w:lvlJc w:val="left"/>
+      <w:pPr>
+        <w:tabs>
+          <w:tab w:val="num" w:pos="6480"/>
+        </w:tabs>
+        <w:ind w:left="6480" w:hanging="360"/>
+      </w:pPr>
+      <w:rPr>
+        <w:rFonts w:ascii="Wingdings" w:hAnsi="Wingdings" w:hint="default"/>
+        <w:sz w:val="20"/>
+      </w:rPr>
+    </w:lvl>
+  </w:abstractNum>
+  <w:abstractNum w:abstractNumId="12">
     <w:nsid w:val="28271D1D"/>
     <w:multiLevelType w:val="hybridMultilevel"/>
     <w:tmpl w:val="6D326E0E"/>
@@ -3062,7 +3555,7 @@
       </w:rPr>
     </w:lvl>
   </w:abstractNum>
-  <w:abstractNum w:abstractNumId="10">
+  <w:abstractNum w:abstractNumId="13">
     <w:nsid w:val="33580515"/>
     <w:multiLevelType w:val="hybridMultilevel"/>
     <w:tmpl w:val="36C200B6"/>
@@ -3148,7 +3641,7 @@
       </w:pPr>
     </w:lvl>
   </w:abstractNum>
-  <w:abstractNum w:abstractNumId="11">
+  <w:abstractNum w:abstractNumId="14">
     <w:nsid w:val="37783747"/>
     <w:multiLevelType w:val="multilevel"/>
     <w:tmpl w:val="D21045E0"/>
@@ -3261,7 +3754,7 @@
       </w:rPr>
     </w:lvl>
   </w:abstractNum>
-  <w:abstractNum w:abstractNumId="12">
+  <w:abstractNum w:abstractNumId="15">
     <w:nsid w:val="3BCD7963"/>
     <w:multiLevelType w:val="hybridMultilevel"/>
     <w:tmpl w:val="1C14AADA"/>
@@ -3374,7 +3867,120 @@
       </w:rPr>
     </w:lvl>
   </w:abstractNum>
-  <w:abstractNum w:abstractNumId="13">
+  <w:abstractNum w:abstractNumId="16">
+    <w:nsid w:val="3E3536F9"/>
+    <w:multiLevelType w:val="hybridMultilevel"/>
+    <w:tmpl w:val="55D2EAD4"/>
+    <w:lvl w:ilvl="0" w:tplc="08090001">
+      <w:start w:val="1"/>
+      <w:numFmt w:val="bullet"/>
+      <w:lvlText w:val=""/>
+      <w:lvlJc w:val="left"/>
+      <w:pPr>
+        <w:ind w:left="720" w:hanging="360"/>
+      </w:pPr>
+      <w:rPr>
+        <w:rFonts w:ascii="Symbol" w:hAnsi="Symbol" w:hint="default"/>
+      </w:rPr>
+    </w:lvl>
+    <w:lvl w:ilvl="1" w:tplc="08090003" w:tentative="1">
+      <w:start w:val="1"/>
+      <w:numFmt w:val="bullet"/>
+      <w:lvlText w:val="o"/>
+      <w:lvlJc w:val="left"/>
+      <w:pPr>
+        <w:ind w:left="1440" w:hanging="360"/>
+      </w:pPr>
+      <w:rPr>
+        <w:rFonts w:ascii="Courier New" w:hAnsi="Courier New" w:cs="Courier New" w:hint="default"/>
+      </w:rPr>
+    </w:lvl>
+    <w:lvl w:ilvl="2" w:tplc="08090005" w:tentative="1">
+      <w:start w:val="1"/>
+      <w:numFmt w:val="bullet"/>
+      <w:lvlText w:val=""/>
+      <w:lvlJc w:val="left"/>
+      <w:pPr>
+        <w:ind w:left="2160" w:hanging="360"/>
+      </w:pPr>
+      <w:rPr>
+        <w:rFonts w:ascii="Wingdings" w:hAnsi="Wingdings" w:hint="default"/>
+      </w:rPr>
+    </w:lvl>
+    <w:lvl w:ilvl="3" w:tplc="08090001" w:tentative="1">
+      <w:start w:val="1"/>
+      <w:numFmt w:val="bullet"/>
+      <w:lvlText w:val=""/>
+      <w:lvlJc w:val="left"/>
+      <w:pPr>
+        <w:ind w:left="2880" w:hanging="360"/>
+      </w:pPr>
+      <w:rPr>
+        <w:rFonts w:ascii="Symbol" w:hAnsi="Symbol" w:hint="default"/>
+      </w:rPr>
+    </w:lvl>
+    <w:lvl w:ilvl="4" w:tplc="08090003" w:tentative="1">
+      <w:start w:val="1"/>
+      <w:numFmt w:val="bullet"/>
+      <w:lvlText w:val="o"/>
+      <w:lvlJc w:val="left"/>
+      <w:pPr>
+        <w:ind w:left="3600" w:hanging="360"/>
+      </w:pPr>
+      <w:rPr>
+        <w:rFonts w:ascii="Courier New" w:hAnsi="Courier New" w:cs="Courier New" w:hint="default"/>
+      </w:rPr>
+    </w:lvl>
+    <w:lvl w:ilvl="5" w:tplc="08090005" w:tentative="1">
+      <w:start w:val="1"/>
+      <w:numFmt w:val="bullet"/>
+      <w:lvlText w:val=""/>
+      <w:lvlJc w:val="left"/>
+      <w:pPr>
+        <w:ind w:left="4320" w:hanging="360"/>
+      </w:pPr>
+      <w:rPr>
+        <w:rFonts w:ascii="Wingdings" w:hAnsi="Wingdings" w:hint="default"/>
+      </w:rPr>
+    </w:lvl>
+    <w:lvl w:ilvl="6" w:tplc="08090001" w:tentative="1">
+      <w:start w:val="1"/>
+      <w:numFmt w:val="bullet"/>
+      <w:lvlText w:val=""/>
+      <w:lvlJc w:val="left"/>
+      <w:pPr>
+        <w:ind w:left="5040" w:hanging="360"/>
+      </w:pPr>
+      <w:rPr>
+        <w:rFonts w:ascii="Symbol" w:hAnsi="Symbol" w:hint="default"/>
+      </w:rPr>
+    </w:lvl>
+    <w:lvl w:ilvl="7" w:tplc="08090003" w:tentative="1">
+      <w:start w:val="1"/>
+      <w:numFmt w:val="bullet"/>
+      <w:lvlText w:val="o"/>
+      <w:lvlJc w:val="left"/>
+      <w:pPr>
+        <w:ind w:left="5760" w:hanging="360"/>
+      </w:pPr>
+      <w:rPr>
+        <w:rFonts w:ascii="Courier New" w:hAnsi="Courier New" w:cs="Courier New" w:hint="default"/>
+      </w:rPr>
+    </w:lvl>
+    <w:lvl w:ilvl="8" w:tplc="08090005" w:tentative="1">
+      <w:start w:val="1"/>
+      <w:numFmt w:val="bullet"/>
+      <w:lvlText w:val=""/>
+      <w:lvlJc w:val="left"/>
+      <w:pPr>
+        <w:ind w:left="6480" w:hanging="360"/>
+      </w:pPr>
+      <w:rPr>
+        <w:rFonts w:ascii="Wingdings" w:hAnsi="Wingdings" w:hint="default"/>
+      </w:rPr>
+    </w:lvl>
+  </w:abstractNum>
+  <w:abstractNum w:abstractNumId="17">
     <w:nsid w:val="414B0FB7"/>
     <w:multiLevelType w:val="multilevel"/>
     <w:tmpl w:val="0809001F"/>
@@ -3460,7 +4066,7 @@
       </w:pPr>
     </w:lvl>
   </w:abstractNum>
-  <w:abstractNum w:abstractNumId="14">
+  <w:abstractNum w:abstractNumId="18">
     <w:nsid w:val="436948AF"/>
     <w:multiLevelType w:val="hybridMultilevel"/>
     <w:tmpl w:val="711E25FE"/>
@@ -3546,7 +4152,7 @@
       </w:pPr>
     </w:lvl>
   </w:abstractNum>
-  <w:abstractNum w:abstractNumId="15">
+  <w:abstractNum w:abstractNumId="19">
     <w:nsid w:val="451F7485"/>
     <w:multiLevelType w:val="multilevel"/>
     <w:tmpl w:val="114AB950"/>
@@ -3659,7 +4265,7 @@
       </w:rPr>
     </w:lvl>
   </w:abstractNum>
-  <w:abstractNum w:abstractNumId="16">
+  <w:abstractNum w:abstractNumId="20">
     <w:nsid w:val="46EC0F9D"/>
     <w:multiLevelType w:val="hybridMultilevel"/>
     <w:tmpl w:val="7EA4F1AE"/>
@@ -3771,7 +4377,156 @@
       </w:rPr>
     </w:lvl>
   </w:abstractNum>
-  <w:abstractNum w:abstractNumId="17">
+  <w:abstractNum w:abstractNumId="21">
+    <w:nsid w:val="4D212E0D"/>
+    <w:multiLevelType w:val="multilevel"/>
+    <w:tmpl w:val="AD5293D0"/>
+    <w:lvl w:ilvl="0">
+      <w:start w:val="1"/>
+      <w:numFmt w:val="bullet"/>
+      <w:lvlText w:val=""/>
+      <w:lvlJc w:val="left"/>
+      <w:pPr>
+        <w:tabs>
+          <w:tab w:val="num" w:pos="720"/>
+        </w:tabs>
+        <w:ind w:left="720" w:hanging="360"/>
+      </w:pPr>
+      <w:rPr>
+        <w:rFonts w:ascii="Symbol" w:hAnsi="Symbol" w:hint="default"/>
+        <w:sz w:val="20"/>
+      </w:rPr>
+    </w:lvl>
+    <w:lvl w:ilvl="1" w:tentative="1">
+      <w:start w:val="1"/>
+      <w:numFmt w:val="bullet"/>
+      <w:lvlText w:val="o"/>
+      <w:lvlJc w:val="left"/>
+      <w:pPr>
+        <w:tabs>
+          <w:tab w:val="num" w:pos="1440"/>
+        </w:tabs>
+        <w:ind w:left="1440" w:hanging="360"/>
+      </w:pPr>
+      <w:rPr>
+        <w:rFonts w:ascii="Courier New" w:hAnsi="Courier New" w:hint="default"/>
+        <w:sz w:val="20"/>
+      </w:rPr>
+    </w:lvl>
+    <w:lvl w:ilvl="2" w:tentative="1">
+      <w:start w:val="1"/>
+      <w:numFmt w:val="bullet"/>
+      <w:lvlText w:val=""/>
+      <w:lvlJc w:val="left"/>
+      <w:pPr>
+        <w:tabs>
+          <w:tab w:val="num" w:pos="2160"/>
+        </w:tabs>
+        <w:ind w:left="2160" w:hanging="360"/>
+      </w:pPr>
+      <w:rPr>
+        <w:rFonts w:ascii="Wingdings" w:hAnsi="Wingdings" w:hint="default"/>
+        <w:sz w:val="20"/>
+      </w:rPr>
+    </w:lvl>
+    <w:lvl w:ilvl="3" w:tentative="1">
+      <w:start w:val="1"/>
+      <w:numFmt w:val="bullet"/>
+      <w:lvlText w:val=""/>
+      <w:lvlJc w:val="left"/>
+      <w:pPr>
+        <w:tabs>
+          <w:tab w:val="num" w:pos="2880"/>
+        </w:tabs>
+        <w:ind w:left="2880" w:hanging="360"/>
+      </w:pPr>
+      <w:rPr>
+        <w:rFonts w:ascii="Wingdings" w:hAnsi="Wingdings" w:hint="default"/>
+        <w:sz w:val="20"/>
+      </w:rPr>
+    </w:lvl>
+    <w:lvl w:ilvl="4" w:tentative="1">
+      <w:start w:val="1"/>
+      <w:numFmt w:val="bullet"/>
+      <w:lvlText w:val=""/>
+      <w:lvlJc w:val="left"/>
+      <w:pPr>
+        <w:tabs>
+          <w:tab w:val="num" w:pos="3600"/>
+        </w:tabs>
+        <w:ind w:left="3600" w:hanging="360"/>
+      </w:pPr>
+      <w:rPr>
+        <w:rFonts w:ascii="Wingdings" w:hAnsi="Wingdings" w:hint="default"/>
+        <w:sz w:val="20"/>
+      </w:rPr>
+    </w:lvl>
+    <w:lvl w:ilvl="5" w:tentative="1">
+      <w:start w:val="1"/>
+      <w:numFmt w:val="bullet"/>
+      <w:lvlText w:val=""/>
+      <w:lvlJc w:val="left"/>
+      <w:pPr>
+        <w:tabs>
+          <w:tab w:val="num" w:pos="4320"/>
+        </w:tabs>
+        <w:ind w:left="4320" w:hanging="360"/>
+      </w:pPr>
+      <w:rPr>
+        <w:rFonts w:ascii="Wingdings" w:hAnsi="Wingdings" w:hint="default"/>
+        <w:sz w:val="20"/>
+      </w:rPr>
+    </w:lvl>
+    <w:lvl w:ilvl="6" w:tentative="1">
+      <w:start w:val="1"/>
+      <w:numFmt w:val="bullet"/>
+      <w:lvlText w:val=""/>
+      <w:lvlJc w:val="left"/>
+      <w:pPr>
+        <w:tabs>
+          <w:tab w:val="num" w:pos="5040"/>
+        </w:tabs>
+        <w:ind w:left="5040" w:hanging="360"/>
+      </w:pPr>
+      <w:rPr>
+        <w:rFonts w:ascii="Wingdings" w:hAnsi="Wingdings" w:hint="default"/>
+        <w:sz w:val="20"/>
+      </w:rPr>
+    </w:lvl>
+    <w:lvl w:ilvl="7" w:tentative="1">
+      <w:start w:val="1"/>
+      <w:numFmt w:val="bullet"/>
+      <w:lvlText w:val=""/>
+      <w:lvlJc w:val="left"/>
+      <w:pPr>
+        <w:tabs>
+          <w:tab w:val="num" w:pos="5760"/>
+        </w:tabs>
+        <w:ind w:left="5760" w:hanging="360"/>
+      </w:pPr>
+      <w:rPr>
+        <w:rFonts w:ascii="Wingdings" w:hAnsi="Wingdings" w:hint="default"/>
+        <w:sz w:val="20"/>
+      </w:rPr>
+    </w:lvl>
+    <w:lvl w:ilvl="8" w:tentative="1">
+      <w:start w:val="1"/>
+      <w:numFmt w:val="bullet"/>
+      <w:lvlText w:val=""/>
+      <w:lvlJc w:val="left"/>
+      <w:pPr>
+        <w:tabs>
+          <w:tab w:val="num" w:pos="6480"/>
+        </w:tabs>
+        <w:ind w:left="6480" w:hanging="360"/>
+      </w:pPr>
+      <w:rPr>
+        <w:rFonts w:ascii="Wingdings" w:hAnsi="Wingdings" w:hint="default"/>
+        <w:sz w:val="20"/>
+      </w:rPr>
+    </w:lvl>
+  </w:abstractNum>
+  <w:abstractNum w:abstractNumId="22">
     <w:nsid w:val="4E7B05BD"/>
     <w:multiLevelType w:val="hybridMultilevel"/>
     <w:tmpl w:val="9ECEC9D4"/>
@@ -3857,7 +4612,7 @@
       </w:pPr>
     </w:lvl>
   </w:abstractNum>
-  <w:abstractNum w:abstractNumId="18">
+  <w:abstractNum w:abstractNumId="23">
     <w:nsid w:val="5AB10500"/>
     <w:multiLevelType w:val="hybridMultilevel"/>
     <w:tmpl w:val="26F2999E"/>
@@ -3943,7 +4698,7 @@
       </w:pPr>
     </w:lvl>
   </w:abstractNum>
-  <w:abstractNum w:abstractNumId="19">
+  <w:abstractNum w:abstractNumId="24">
     <w:nsid w:val="5C241C26"/>
     <w:multiLevelType w:val="hybridMultilevel"/>
     <w:tmpl w:val="277C03E0"/>
@@ -4029,7 +4784,7 @@
       </w:pPr>
     </w:lvl>
   </w:abstractNum>
-  <w:abstractNum w:abstractNumId="20">
+  <w:abstractNum w:abstractNumId="25">
     <w:nsid w:val="625658B9"/>
     <w:multiLevelType w:val="hybridMultilevel"/>
     <w:tmpl w:val="9ECEC9D4"/>
@@ -4115,7 +4870,156 @@
       </w:pPr>
     </w:lvl>
   </w:abstractNum>
-  <w:abstractNum w:abstractNumId="21">
+  <w:abstractNum w:abstractNumId="26">
+    <w:nsid w:val="71BA3B57"/>
+    <w:multiLevelType w:val="multilevel"/>
+    <w:tmpl w:val="69322262"/>
+    <w:lvl w:ilvl="0">
+      <w:start w:val="1"/>
+      <w:numFmt w:val="bullet"/>
+      <w:lvlText w:val=""/>
+      <w:lvlJc w:val="left"/>
+      <w:pPr>
+        <w:tabs>
+          <w:tab w:val="num" w:pos="720"/>
+        </w:tabs>
+        <w:ind w:left="720" w:hanging="360"/>
+      </w:pPr>
+      <w:rPr>
+        <w:rFonts w:ascii="Symbol" w:hAnsi="Symbol" w:hint="default"/>
+        <w:sz w:val="20"/>
+      </w:rPr>
+    </w:lvl>
+    <w:lvl w:ilvl="1" w:tentative="1">
+      <w:start w:val="1"/>
+      <w:numFmt w:val="bullet"/>
+      <w:lvlText w:val="o"/>
+      <w:lvlJc w:val="left"/>
+      <w:pPr>
+        <w:tabs>
+          <w:tab w:val="num" w:pos="1440"/>
+        </w:tabs>
+        <w:ind w:left="1440" w:hanging="360"/>
+      </w:pPr>
+      <w:rPr>
+        <w:rFonts w:ascii="Courier New" w:hAnsi="Courier New" w:hint="default"/>
+        <w:sz w:val="20"/>
+      </w:rPr>
+    </w:lvl>
+    <w:lvl w:ilvl="2" w:tentative="1">
+      <w:start w:val="1"/>
+      <w:numFmt w:val="bullet"/>
+      <w:lvlText w:val=""/>
+      <w:lvlJc w:val="left"/>
+      <w:pPr>
+        <w:tabs>
+          <w:tab w:val="num" w:pos="2160"/>
+        </w:tabs>
+        <w:ind w:left="2160" w:hanging="360"/>
+      </w:pPr>
+      <w:rPr>
+        <w:rFonts w:ascii="Wingdings" w:hAnsi="Wingdings" w:hint="default"/>
+        <w:sz w:val="20"/>
+      </w:rPr>
+    </w:lvl>
+    <w:lvl w:ilvl="3" w:tentative="1">
+      <w:start w:val="1"/>
+      <w:numFmt w:val="bullet"/>
+      <w:lvlText w:val=""/>
+      <w:lvlJc w:val="left"/>
+      <w:pPr>
+        <w:tabs>
+          <w:tab w:val="num" w:pos="2880"/>
+        </w:tabs>
+        <w:ind w:left="2880" w:hanging="360"/>
+      </w:pPr>
+      <w:rPr>
+        <w:rFonts w:ascii="Wingdings" w:hAnsi="Wingdings" w:hint="default"/>
+        <w:sz w:val="20"/>
+      </w:rPr>
+    </w:lvl>
+    <w:lvl w:ilvl="4" w:tentative="1">
+      <w:start w:val="1"/>
+      <w:numFmt w:val="bullet"/>
+      <w:lvlText w:val=""/>
+      <w:lvlJc w:val="left"/>
+      <w:pPr>
+        <w:tabs>
+          <w:tab w:val="num" w:pos="3600"/>
+        </w:tabs>
+        <w:ind w:left="3600" w:hanging="360"/>
+      </w:pPr>
+      <w:rPr>
+        <w:rFonts w:ascii="Wingdings" w:hAnsi="Wingdings" w:hint="default"/>
+        <w:sz w:val="20"/>
+      </w:rPr>
+    </w:lvl>
+    <w:lvl w:ilvl="5" w:tentative="1">
+      <w:start w:val="1"/>
+      <w:numFmt w:val="bullet"/>
+      <w:lvlText w:val=""/>
+      <w:lvlJc w:val="left"/>
+      <w:pPr>
+        <w:tabs>
+          <w:tab w:val="num" w:pos="4320"/>
+        </w:tabs>
+        <w:ind w:left="4320" w:hanging="360"/>
+      </w:pPr>
+      <w:rPr>
+        <w:rFonts w:ascii="Wingdings" w:hAnsi="Wingdings" w:hint="default"/>
+        <w:sz w:val="20"/>
+      </w:rPr>
+    </w:lvl>
+    <w:lvl w:ilvl="6" w:tentative="1">
+      <w:start w:val="1"/>
+      <w:numFmt w:val="bullet"/>
+      <w:lvlText w:val=""/>
+      <w:lvlJc w:val="left"/>
+      <w:pPr>
+        <w:tabs>
+          <w:tab w:val="num" w:pos="5040"/>
+        </w:tabs>
+        <w:ind w:left="5040" w:hanging="360"/>
+      </w:pPr>
+      <w:rPr>
+        <w:rFonts w:ascii="Wingdings" w:hAnsi="Wingdings" w:hint="default"/>
+        <w:sz w:val="20"/>
+      </w:rPr>
+    </w:lvl>
+    <w:lvl w:ilvl="7" w:tentative="1">
+      <w:start w:val="1"/>
+      <w:numFmt w:val="bullet"/>
+      <w:lvlText w:val=""/>
+      <w:lvlJc w:val="left"/>
+      <w:pPr>
+        <w:tabs>
+          <w:tab w:val="num" w:pos="5760"/>
+        </w:tabs>
+        <w:ind w:left="5760" w:hanging="360"/>
+      </w:pPr>
+      <w:rPr>
+        <w:rFonts w:ascii="Wingdings" w:hAnsi="Wingdings" w:hint="default"/>
+        <w:sz w:val="20"/>
+      </w:rPr>
+    </w:lvl>
+    <w:lvl w:ilvl="8" w:tentative="1">
+      <w:start w:val="1"/>
+      <w:numFmt w:val="bullet"/>
+      <w:lvlText w:val=""/>
+      <w:lvlJc w:val="left"/>
+      <w:pPr>
+        <w:tabs>
+          <w:tab w:val="num" w:pos="6480"/>
+        </w:tabs>
+        <w:ind w:left="6480" w:hanging="360"/>
+      </w:pPr>
+      <w:rPr>
+        <w:rFonts w:ascii="Wingdings" w:hAnsi="Wingdings" w:hint="default"/>
+        <w:sz w:val="20"/>
+      </w:rPr>
+    </w:lvl>
+  </w:abstractNum>
+  <w:abstractNum w:abstractNumId="27">
     <w:nsid w:val="75AE6FBE"/>
     <w:multiLevelType w:val="multilevel"/>
     <w:tmpl w:val="028AA182"/>
@@ -4213,7 +5117,305 @@
       </w:pPr>
     </w:lvl>
   </w:abstractNum>
-  <w:abstractNum w:abstractNumId="22">
+  <w:abstractNum w:abstractNumId="28">
+    <w:nsid w:val="786B7EF9"/>
+    <w:multiLevelType w:val="multilevel"/>
+    <w:tmpl w:val="F50EDF82"/>
+    <w:lvl w:ilvl="0">
+      <w:start w:val="1"/>
+      <w:numFmt w:val="bullet"/>
+      <w:lvlText w:val=""/>
+      <w:lvlJc w:val="left"/>
+      <w:pPr>
+        <w:tabs>
+          <w:tab w:val="num" w:pos="720"/>
+        </w:tabs>
+        <w:ind w:left="720" w:hanging="360"/>
+      </w:pPr>
+      <w:rPr>
+        <w:rFonts w:ascii="Symbol" w:hAnsi="Symbol" w:hint="default"/>
+        <w:sz w:val="20"/>
+      </w:rPr>
+    </w:lvl>
+    <w:lvl w:ilvl="1" w:tentative="1">
+      <w:start w:val="1"/>
+      <w:numFmt w:val="bullet"/>
+      <w:lvlText w:val="o"/>
+      <w:lvlJc w:val="left"/>
+      <w:pPr>
+        <w:tabs>
+          <w:tab w:val="num" w:pos="1440"/>
+        </w:tabs>
+        <w:ind w:left="1440" w:hanging="360"/>
+      </w:pPr>
+      <w:rPr>
+        <w:rFonts w:ascii="Courier New" w:hAnsi="Courier New" w:hint="default"/>
+        <w:sz w:val="20"/>
+      </w:rPr>
+    </w:lvl>
+    <w:lvl w:ilvl="2" w:tentative="1">
+      <w:start w:val="1"/>
+      <w:numFmt w:val="bullet"/>
+      <w:lvlText w:val=""/>
+      <w:lvlJc w:val="left"/>
+      <w:pPr>
+        <w:tabs>
+          <w:tab w:val="num" w:pos="2160"/>
+        </w:tabs>
+        <w:ind w:left="2160" w:hanging="360"/>
+      </w:pPr>
+      <w:rPr>
+        <w:rFonts w:ascii="Wingdings" w:hAnsi="Wingdings" w:hint="default"/>
+        <w:sz w:val="20"/>
+      </w:rPr>
+    </w:lvl>
+    <w:lvl w:ilvl="3" w:tentative="1">
+      <w:start w:val="1"/>
+      <w:numFmt w:val="bullet"/>
+      <w:lvlText w:val=""/>
+      <w:lvlJc w:val="left"/>
+      <w:pPr>
+        <w:tabs>
+          <w:tab w:val="num" w:pos="2880"/>
+        </w:tabs>
+        <w:ind w:left="2880" w:hanging="360"/>
+      </w:pPr>
+      <w:rPr>
+        <w:rFonts w:ascii="Wingdings" w:hAnsi="Wingdings" w:hint="default"/>
+        <w:sz w:val="20"/>
+      </w:rPr>
+    </w:lvl>
+    <w:lvl w:ilvl="4" w:tentative="1">
+      <w:start w:val="1"/>
+      <w:numFmt w:val="bullet"/>
+      <w:lvlText w:val=""/>
+      <w:lvlJc w:val="left"/>
+      <w:pPr>
+        <w:tabs>
+          <w:tab w:val="num" w:pos="3600"/>
+        </w:tabs>
+        <w:ind w:left="3600" w:hanging="360"/>
+      </w:pPr>
+      <w:rPr>
+        <w:rFonts w:ascii="Wingdings" w:hAnsi="Wingdings" w:hint="default"/>
+        <w:sz w:val="20"/>
+      </w:rPr>
+    </w:lvl>
+    <w:lvl w:ilvl="5" w:tentative="1">
+      <w:start w:val="1"/>
+      <w:numFmt w:val="bullet"/>
+      <w:lvlText w:val=""/>
+      <w:lvlJc w:val="left"/>
+      <w:pPr>
+        <w:tabs>
+          <w:tab w:val="num" w:pos="4320"/>
+        </w:tabs>
+        <w:ind w:left="4320" w:hanging="360"/>
+      </w:pPr>
+      <w:rPr>
+        <w:rFonts w:ascii="Wingdings" w:hAnsi="Wingdings" w:hint="default"/>
+        <w:sz w:val="20"/>
+      </w:rPr>
+    </w:lvl>
+    <w:lvl w:ilvl="6" w:tentative="1">
+      <w:start w:val="1"/>
+      <w:numFmt w:val="bullet"/>
+      <w:lvlText w:val=""/>
+      <w:lvlJc w:val="left"/>
+      <w:pPr>
+        <w:tabs>
+          <w:tab w:val="num" w:pos="5040"/>
+        </w:tabs>
+        <w:ind w:left="5040" w:hanging="360"/>
+      </w:pPr>
+      <w:rPr>
+        <w:rFonts w:ascii="Wingdings" w:hAnsi="Wingdings" w:hint="default"/>
+        <w:sz w:val="20"/>
+      </w:rPr>
+    </w:lvl>
+    <w:lvl w:ilvl="7" w:tentative="1">
+      <w:start w:val="1"/>
+      <w:numFmt w:val="bullet"/>
+      <w:lvlText w:val=""/>
+      <w:lvlJc w:val="left"/>
+      <w:pPr>
+        <w:tabs>
+          <w:tab w:val="num" w:pos="5760"/>
+        </w:tabs>
+        <w:ind w:left="5760" w:hanging="360"/>
+      </w:pPr>
+      <w:rPr>
+        <w:rFonts w:ascii="Wingdings" w:hAnsi="Wingdings" w:hint="default"/>
+        <w:sz w:val="20"/>
+      </w:rPr>
+    </w:lvl>
+    <w:lvl w:ilvl="8" w:tentative="1">
+      <w:start w:val="1"/>
+      <w:numFmt w:val="bullet"/>
+      <w:lvlText w:val=""/>
+      <w:lvlJc w:val="left"/>
+      <w:pPr>
+        <w:tabs>
+          <w:tab w:val="num" w:pos="6480"/>
+        </w:tabs>
+        <w:ind w:left="6480" w:hanging="360"/>
+      </w:pPr>
+      <w:rPr>
+        <w:rFonts w:ascii="Wingdings" w:hAnsi="Wingdings" w:hint="default"/>
+        <w:sz w:val="20"/>
+      </w:rPr>
+    </w:lvl>
+  </w:abstractNum>
+  <w:abstractNum w:abstractNumId="29">
+    <w:nsid w:val="7B5829CE"/>
+    <w:multiLevelType w:val="multilevel"/>
+    <w:tmpl w:val="00DC7160"/>
+    <w:lvl w:ilvl="0">
+      <w:start w:val="1"/>
+      <w:numFmt w:val="bullet"/>
+      <w:lvlText w:val=""/>
+      <w:lvlJc w:val="left"/>
+      <w:pPr>
+        <w:tabs>
+          <w:tab w:val="num" w:pos="720"/>
+        </w:tabs>
+        <w:ind w:left="720" w:hanging="360"/>
+      </w:pPr>
+      <w:rPr>
+        <w:rFonts w:ascii="Symbol" w:hAnsi="Symbol" w:hint="default"/>
+        <w:sz w:val="20"/>
+      </w:rPr>
+    </w:lvl>
+    <w:lvl w:ilvl="1" w:tentative="1">
+      <w:start w:val="1"/>
+      <w:numFmt w:val="bullet"/>
+      <w:lvlText w:val="o"/>
+      <w:lvlJc w:val="left"/>
+      <w:pPr>
+        <w:tabs>
+          <w:tab w:val="num" w:pos="1440"/>
+        </w:tabs>
+        <w:ind w:left="1440" w:hanging="360"/>
+      </w:pPr>
+      <w:rPr>
+        <w:rFonts w:ascii="Courier New" w:hAnsi="Courier New" w:hint="default"/>
+        <w:sz w:val="20"/>
+      </w:rPr>
+    </w:lvl>
+    <w:lvl w:ilvl="2" w:tentative="1">
+      <w:start w:val="1"/>
+      <w:numFmt w:val="bullet"/>
+      <w:lvlText w:val=""/>
+      <w:lvlJc w:val="left"/>
+      <w:pPr>
+        <w:tabs>
+          <w:tab w:val="num" w:pos="2160"/>
+        </w:tabs>
+        <w:ind w:left="2160" w:hanging="360"/>
+      </w:pPr>
+      <w:rPr>
+        <w:rFonts w:ascii="Wingdings" w:hAnsi="Wingdings" w:hint="default"/>
+        <w:sz w:val="20"/>
+      </w:rPr>
+    </w:lvl>
+    <w:lvl w:ilvl="3" w:tentative="1">
+      <w:start w:val="1"/>
+      <w:numFmt w:val="bullet"/>
+      <w:lvlText w:val=""/>
+      <w:lvlJc w:val="left"/>
+      <w:pPr>
+        <w:tabs>
+          <w:tab w:val="num" w:pos="2880"/>
+        </w:tabs>
+        <w:ind w:left="2880" w:hanging="360"/>
+      </w:pPr>
+      <w:rPr>
+        <w:rFonts w:ascii="Wingdings" w:hAnsi="Wingdings" w:hint="default"/>
+        <w:sz w:val="20"/>
+      </w:rPr>
+    </w:lvl>
+    <w:lvl w:ilvl="4" w:tentative="1">
+      <w:start w:val="1"/>
+      <w:numFmt w:val="bullet"/>
+      <w:lvlText w:val=""/>
+      <w:lvlJc w:val="left"/>
+      <w:pPr>
+        <w:tabs>
+          <w:tab w:val="num" w:pos="3600"/>
+        </w:tabs>
+        <w:ind w:left="3600" w:hanging="360"/>
+      </w:pPr>
+      <w:rPr>
+        <w:rFonts w:ascii="Wingdings" w:hAnsi="Wingdings" w:hint="default"/>
+        <w:sz w:val="20"/>
+      </w:rPr>
+    </w:lvl>
+    <w:lvl w:ilvl="5" w:tentative="1">
+      <w:start w:val="1"/>
+      <w:numFmt w:val="bullet"/>
+      <w:lvlText w:val=""/>
+      <w:lvlJc w:val="left"/>
+      <w:pPr>
+        <w:tabs>
+          <w:tab w:val="num" w:pos="4320"/>
+        </w:tabs>
+        <w:ind w:left="4320" w:hanging="360"/>
+      </w:pPr>
+      <w:rPr>
+        <w:rFonts w:ascii="Wingdings" w:hAnsi="Wingdings" w:hint="default"/>
+        <w:sz w:val="20"/>
+      </w:rPr>
+    </w:lvl>
+    <w:lvl w:ilvl="6" w:tentative="1">
+      <w:start w:val="1"/>
+      <w:numFmt w:val="bullet"/>
+      <w:lvlText w:val=""/>
+      <w:lvlJc w:val="left"/>
+      <w:pPr>
+        <w:tabs>
+          <w:tab w:val="num" w:pos="5040"/>
+        </w:tabs>
+        <w:ind w:left="5040" w:hanging="360"/>
+      </w:pPr>
+      <w:rPr>
+        <w:rFonts w:ascii="Wingdings" w:hAnsi="Wingdings" w:hint="default"/>
+        <w:sz w:val="20"/>
+      </w:rPr>
+    </w:lvl>
+    <w:lvl w:ilvl="7" w:tentative="1">
+      <w:start w:val="1"/>
+      <w:numFmt w:val="bullet"/>
+      <w:lvlText w:val=""/>
+      <w:lvlJc w:val="left"/>
+      <w:pPr>
+        <w:tabs>
+          <w:tab w:val="num" w:pos="5760"/>
+        </w:tabs>
+        <w:ind w:left="5760" w:hanging="360"/>
+      </w:pPr>
+      <w:rPr>
+        <w:rFonts w:ascii="Wingdings" w:hAnsi="Wingdings" w:hint="default"/>
+        <w:sz w:val="20"/>
+      </w:rPr>
+    </w:lvl>
+    <w:lvl w:ilvl="8" w:tentative="1">
+      <w:start w:val="1"/>
+      <w:numFmt w:val="bullet"/>
+      <w:lvlText w:val=""/>
+      <w:lvlJc w:val="left"/>
+      <w:pPr>
+        <w:tabs>
+          <w:tab w:val="num" w:pos="6480"/>
+        </w:tabs>
+        <w:ind w:left="6480" w:hanging="360"/>
+      </w:pPr>
+      <w:rPr>
+        <w:rFonts w:ascii="Wingdings" w:hAnsi="Wingdings" w:hint="default"/>
+        <w:sz w:val="20"/>
+      </w:rPr>
+    </w:lvl>
+  </w:abstractNum>
+  <w:abstractNum w:abstractNumId="30">
     <w:nsid w:val="7FA77A10"/>
     <w:multiLevelType w:val="hybridMultilevel"/>
     <w:tmpl w:val="2064F202"/>
@@ -4300,73 +5502,97 @@
     </w:lvl>
   </w:abstractNum>
   <w:num w:numId="1">
-    <w:abstractNumId w:val="9"/>
+    <w:abstractNumId w:val="12"/>
   </w:num>
   <w:num w:numId="2">
-    <w:abstractNumId w:val="16"/>
+    <w:abstractNumId w:val="20"/>
   </w:num>
   <w:num w:numId="3">
-    <w:abstractNumId w:val="17"/>
+    <w:abstractNumId w:val="22"/>
   </w:num>
   <w:num w:numId="4">
-    <w:abstractNumId w:val="11"/>
+    <w:abstractNumId w:val="14"/>
   </w:num>
   <w:num w:numId="5">
+    <w:abstractNumId w:val="8"/>
+  </w:num>
+  <w:num w:numId="6">
     <w:abstractNumId w:val="7"/>
   </w:num>
-  <w:num w:numId="6">
-    <w:abstractNumId w:val="6"/>
-  </w:num>
   <w:num w:numId="7">
-    <w:abstractNumId w:val="4"/>
+    <w:abstractNumId w:val="5"/>
   </w:num>
   <w:num w:numId="8">
     <w:abstractNumId w:val="1"/>
   </w:num>
   <w:num w:numId="9">
-    <w:abstractNumId w:val="15"/>
+    <w:abstractNumId w:val="19"/>
   </w:num>
   <w:num w:numId="10">
-    <w:abstractNumId w:val="20"/>
+    <w:abstractNumId w:val="25"/>
   </w:num>
   <w:num w:numId="11">
     <w:abstractNumId w:val="0"/>
   </w:num>
   <w:num w:numId="12">
+    <w:abstractNumId w:val="27"/>
+  </w:num>
+  <w:num w:numId="13">
+    <w:abstractNumId w:val="4"/>
+  </w:num>
+  <w:num w:numId="14">
+    <w:abstractNumId w:val="6"/>
+  </w:num>
+  <w:num w:numId="15">
+    <w:abstractNumId w:val="3"/>
+  </w:num>
+  <w:num w:numId="16">
+    <w:abstractNumId w:val="17"/>
+  </w:num>
+  <w:num w:numId="17">
+    <w:abstractNumId w:val="30"/>
+  </w:num>
+  <w:num w:numId="18">
+    <w:abstractNumId w:val="23"/>
+  </w:num>
+  <w:num w:numId="19">
+    <w:abstractNumId w:val="24"/>
+  </w:num>
+  <w:num w:numId="20">
+    <w:abstractNumId w:val="13"/>
+  </w:num>
+  <w:num w:numId="21">
+    <w:abstractNumId w:val="18"/>
+  </w:num>
+  <w:num w:numId="22">
+    <w:abstractNumId w:val="15"/>
+  </w:num>
+  <w:num w:numId="23">
+    <w:abstractNumId w:val="9"/>
+  </w:num>
+  <w:num w:numId="24">
+    <w:abstractNumId w:val="10"/>
+  </w:num>
+  <w:num w:numId="25">
+    <w:abstractNumId w:val="2"/>
+  </w:num>
+  <w:num w:numId="26">
+    <w:abstractNumId w:val="26"/>
+  </w:num>
+  <w:num w:numId="27">
+    <w:abstractNumId w:val="11"/>
+  </w:num>
+  <w:num w:numId="28">
     <w:abstractNumId w:val="21"/>
   </w:num>
-  <w:num w:numId="13">
-    <w:abstractNumId w:val="3"/>
+  <w:num w:numId="29">
+    <w:abstractNumId w:val="29"/>
   </w:num>
-  <w:num w:numId="14">
-    <w:abstractNumId w:val="5"/>
+  <w:num w:numId="30">
+    <w:abstractNumId w:val="28"/>
   </w:num>
-  <w:num w:numId="15">
-    <w:abstractNumId w:val="2"/>
-  </w:num>
-  <w:num w:numId="16">
-    <w:abstractNumId w:val="13"/>
-  </w:num>
-  <w:num w:numId="17">
-    <w:abstractNumId w:val="22"/>
-  </w:num>
-  <w:num w:numId="18">
-    <w:abstractNumId w:val="18"/>
-  </w:num>
-  <w:num w:numId="19">
-    <w:abstractNumId w:val="19"/>
-  </w:num>
-  <w:num w:numId="20">
-    <w:abstractNumId w:val="10"/>
-  </w:num>
-  <w:num w:numId="21">
-    <w:abstractNumId w:val="14"/>
-  </w:num>
-  <w:num w:numId="22">
-    <w:abstractNumId w:val="12"/>
-  </w:num>
-  <w:num w:numId="23">
-    <w:abstractNumId w:val="8"/>
+  <w:num w:numId="31">
+    <w:abstractNumId w:val="16"/>
   </w:num>
 </w:numbering>
 </file>
@@ -4771,7 +5997,6 @@
   <w:style w:type="character" w:default="1" w:styleId="DefaultParagraphFont">
     <w:name w:val="Default Paragraph Font"/>
     <w:uiPriority w:val="1"/>
-    <w:semiHidden/>
     <w:unhideWhenUsed/>
   </w:style>
   <w:style w:type="table" w:default="1" w:styleId="TableNormal">
@@ -5473,6 +6698,34 @@
       <w:color w:val="4F81BD" w:themeColor="accent1"/>
     </w:rPr>
   </w:style>
+  <w:style w:type="paragraph" w:styleId="NormalWeb">
+    <w:name w:val="Normal (Web)"/>
+    <w:basedOn w:val="Normal"/>
+    <w:uiPriority w:val="99"/>
+    <w:semiHidden/>
+    <w:unhideWhenUsed/>
+    <w:rsid w:val="00F90525"/>
+    <w:pPr>
+      <w:spacing w:before="100" w:beforeAutospacing="1" w:after="100" w:afterAutospacing="1" w:line="240" w:lineRule="auto"/>
+    </w:pPr>
+    <w:rPr>
+      <w:rFonts w:ascii="Times New Roman" w:eastAsia="Times New Roman" w:hAnsi="Times New Roman" w:cs="Times New Roman"/>
+      <w:sz w:val="24"/>
+      <w:szCs w:val="24"/>
+      <w:lang w:eastAsia="en-GB"/>
+    </w:rPr>
+  </w:style>
+  <w:style w:type="character" w:styleId="Strong">
+    <w:name w:val="Strong"/>
+    <w:basedOn w:val="DefaultParagraphFont"/>
+    <w:uiPriority w:val="22"/>
+    <w:qFormat/>
+    <w:rsid w:val="00F90525"/>
+    <w:rPr>
+      <w:b/>
+      <w:bCs/>
+    </w:rPr>
+  </w:style>
 </w:styles>
 </file>
 

</xml_diff>

<commit_message>
Added photographs to the appendix.
</commit_message>
<xml_diff>
--- a/doc/G52GRP-InterimReport-Appendix.docx
+++ b/doc/G52GRP-InterimReport-Appendix.docx
@@ -319,11 +319,9 @@
       <w:pPr>
         <w:pStyle w:val="Heading2"/>
       </w:pPr>
-      <w:proofErr w:type="spellStart"/>
       <w:r>
         <w:t>WeMeeting</w:t>
       </w:r>
-      <w:proofErr w:type="spellEnd"/>
     </w:p>
     <w:p>
       <w:hyperlink r:id="rId6" w:history="1">
@@ -336,13 +334,8 @@
       </w:hyperlink>
     </w:p>
     <w:p>
-      <w:proofErr w:type="spellStart"/>
-      <w:r>
-        <w:t>WeMeeting</w:t>
-      </w:r>
-      <w:proofErr w:type="spellEnd"/>
-      <w:r>
-        <w:t xml:space="preserve"> is another Business IM which incorporates video-conferencing into the rooms.</w:t>
+      <w:r>
+        <w:t>WeMeeting is another Business IM which incorporates video-conferencing into the rooms.</w:t>
       </w:r>
     </w:p>
     <w:p>
@@ -1699,29 +1692,352 @@
         <w:t>Photographs</w:t>
       </w:r>
     </w:p>
-    <w:p/>
     <w:p>
       <w:pPr>
         <w:pStyle w:val="Heading3"/>
-      </w:pPr>
-      <w:r>
-        <w:t xml:space="preserve">Rule-Sets </w:t>
-      </w:r>
-    </w:p>
-    <w:p/>
-    <w:p>
-      <w:pPr>
-        <w:pStyle w:val="Heading4"/>
-      </w:pPr>
-      <w:r>
-        <w:t>Set 1</w:t>
-      </w:r>
-    </w:p>
-    <w:p>
-      <w:pPr>
         <w:numPr>
           <w:ilvl w:val="0"/>
-          <w:numId w:val="24"/>
+          <w:numId w:val="0"/>
+        </w:numPr>
+      </w:pPr>
+      <w:r>
+        <w:rPr>
+          <w:noProof/>
+          <w:lang w:eastAsia="en-GB"/>
+        </w:rPr>
+        <w:drawing>
+          <wp:inline distT="0" distB="0" distL="0" distR="0">
+            <wp:extent cx="4165600" cy="3124200"/>
+            <wp:effectExtent l="19050" t="0" r="6350" b="0"/>
+            <wp:docPr id="19" name="Picture 8" descr="P1060911.JPG"/>
+            <wp:cNvGraphicFramePr>
+              <a:graphicFrameLocks xmlns:a="http://schemas.openxmlformats.org/drawingml/2006/main" noChangeAspect="1"/>
+            </wp:cNvGraphicFramePr>
+            <a:graphic xmlns:a="http://schemas.openxmlformats.org/drawingml/2006/main">
+              <a:graphicData uri="http://schemas.openxmlformats.org/drawingml/2006/picture">
+                <pic:pic xmlns:pic="http://schemas.openxmlformats.org/drawingml/2006/picture">
+                  <pic:nvPicPr>
+                    <pic:cNvPr id="0" name="P1060911.JPG"/>
+                    <pic:cNvPicPr/>
+                  </pic:nvPicPr>
+                  <pic:blipFill>
+                    <a:blip r:embed="rId18" cstate="print"/>
+                    <a:stretch>
+                      <a:fillRect/>
+                    </a:stretch>
+                  </pic:blipFill>
+                  <pic:spPr>
+                    <a:xfrm>
+                      <a:off x="0" y="0"/>
+                      <a:ext cx="4165600" cy="3124200"/>
+                    </a:xfrm>
+                    <a:prstGeom prst="rect">
+                      <a:avLst/>
+                    </a:prstGeom>
+                  </pic:spPr>
+                </pic:pic>
+              </a:graphicData>
+            </a:graphic>
+          </wp:inline>
+        </w:drawing>
+      </w:r>
+    </w:p>
+    <w:p>
+      <w:pPr>
+        <w:pStyle w:val="Heading3"/>
+        <w:numPr>
+          <w:ilvl w:val="0"/>
+          <w:numId w:val="0"/>
+        </w:numPr>
+      </w:pPr>
+      <w:r>
+        <w:rPr>
+          <w:noProof/>
+          <w:lang w:eastAsia="en-GB"/>
+        </w:rPr>
+        <w:drawing>
+          <wp:inline distT="0" distB="0" distL="0" distR="0">
+            <wp:extent cx="4191000" cy="3143250"/>
+            <wp:effectExtent l="19050" t="0" r="0" b="0"/>
+            <wp:docPr id="18" name="Picture 6" descr="P1060928.JPG"/>
+            <wp:cNvGraphicFramePr>
+              <a:graphicFrameLocks xmlns:a="http://schemas.openxmlformats.org/drawingml/2006/main" noChangeAspect="1"/>
+            </wp:cNvGraphicFramePr>
+            <a:graphic xmlns:a="http://schemas.openxmlformats.org/drawingml/2006/main">
+              <a:graphicData uri="http://schemas.openxmlformats.org/drawingml/2006/picture">
+                <pic:pic xmlns:pic="http://schemas.openxmlformats.org/drawingml/2006/picture">
+                  <pic:nvPicPr>
+                    <pic:cNvPr id="0" name="P1060928.JPG"/>
+                    <pic:cNvPicPr/>
+                  </pic:nvPicPr>
+                  <pic:blipFill>
+                    <a:blip r:embed="rId19" cstate="print"/>
+                    <a:stretch>
+                      <a:fillRect/>
+                    </a:stretch>
+                  </pic:blipFill>
+                  <pic:spPr>
+                    <a:xfrm>
+                      <a:off x="0" y="0"/>
+                      <a:ext cx="4191000" cy="3143250"/>
+                    </a:xfrm>
+                    <a:prstGeom prst="rect">
+                      <a:avLst/>
+                    </a:prstGeom>
+                  </pic:spPr>
+                </pic:pic>
+              </a:graphicData>
+            </a:graphic>
+          </wp:inline>
+        </w:drawing>
+      </w:r>
+    </w:p>
+    <w:p>
+      <w:r>
+        <w:rPr>
+          <w:noProof/>
+          <w:lang w:eastAsia="en-GB"/>
+        </w:rPr>
+        <w:lastRenderedPageBreak/>
+        <w:drawing>
+          <wp:inline distT="0" distB="0" distL="0" distR="0">
+            <wp:extent cx="4851399" cy="3638550"/>
+            <wp:effectExtent l="19050" t="0" r="6351" b="0"/>
+            <wp:docPr id="20" name="Picture 12" descr="P1060915.JPG"/>
+            <wp:cNvGraphicFramePr>
+              <a:graphicFrameLocks xmlns:a="http://schemas.openxmlformats.org/drawingml/2006/main" noChangeAspect="1"/>
+            </wp:cNvGraphicFramePr>
+            <a:graphic xmlns:a="http://schemas.openxmlformats.org/drawingml/2006/main">
+              <a:graphicData uri="http://schemas.openxmlformats.org/drawingml/2006/picture">
+                <pic:pic xmlns:pic="http://schemas.openxmlformats.org/drawingml/2006/picture">
+                  <pic:nvPicPr>
+                    <pic:cNvPr id="0" name="P1060915.JPG"/>
+                    <pic:cNvPicPr/>
+                  </pic:nvPicPr>
+                  <pic:blipFill>
+                    <a:blip r:embed="rId20" cstate="print"/>
+                    <a:stretch>
+                      <a:fillRect/>
+                    </a:stretch>
+                  </pic:blipFill>
+                  <pic:spPr>
+                    <a:xfrm>
+                      <a:off x="0" y="0"/>
+                      <a:ext cx="4851399" cy="3638550"/>
+                    </a:xfrm>
+                    <a:prstGeom prst="rect">
+                      <a:avLst/>
+                    </a:prstGeom>
+                  </pic:spPr>
+                </pic:pic>
+              </a:graphicData>
+            </a:graphic>
+          </wp:inline>
+        </w:drawing>
+      </w:r>
+    </w:p>
+    <w:p>
+      <w:r>
+        <w:rPr>
+          <w:noProof/>
+          <w:lang w:eastAsia="en-GB"/>
+        </w:rPr>
+        <w:drawing>
+          <wp:inline distT="0" distB="0" distL="0" distR="0">
+            <wp:extent cx="4838700" cy="3629025"/>
+            <wp:effectExtent l="19050" t="0" r="0" b="0"/>
+            <wp:docPr id="12" name="Picture 11" descr="P1060912.JPG"/>
+            <wp:cNvGraphicFramePr>
+              <a:graphicFrameLocks xmlns:a="http://schemas.openxmlformats.org/drawingml/2006/main" noChangeAspect="1"/>
+            </wp:cNvGraphicFramePr>
+            <a:graphic xmlns:a="http://schemas.openxmlformats.org/drawingml/2006/main">
+              <a:graphicData uri="http://schemas.openxmlformats.org/drawingml/2006/picture">
+                <pic:pic xmlns:pic="http://schemas.openxmlformats.org/drawingml/2006/picture">
+                  <pic:nvPicPr>
+                    <pic:cNvPr id="0" name="P1060912.JPG"/>
+                    <pic:cNvPicPr/>
+                  </pic:nvPicPr>
+                  <pic:blipFill>
+                    <a:blip r:embed="rId21" cstate="print"/>
+                    <a:stretch>
+                      <a:fillRect/>
+                    </a:stretch>
+                  </pic:blipFill>
+                  <pic:spPr>
+                    <a:xfrm>
+                      <a:off x="0" y="0"/>
+                      <a:ext cx="4838700" cy="3629025"/>
+                    </a:xfrm>
+                    <a:prstGeom prst="rect">
+                      <a:avLst/>
+                    </a:prstGeom>
+                  </pic:spPr>
+                </pic:pic>
+              </a:graphicData>
+            </a:graphic>
+          </wp:inline>
+        </w:drawing>
+      </w:r>
+    </w:p>
+    <w:p>
+      <w:r>
+        <w:rPr>
+          <w:noProof/>
+          <w:lang w:eastAsia="en-GB"/>
+        </w:rPr>
+        <w:lastRenderedPageBreak/>
+        <w:drawing>
+          <wp:inline distT="0" distB="0" distL="0" distR="0">
+            <wp:extent cx="4851400" cy="3638550"/>
+            <wp:effectExtent l="19050" t="0" r="6350" b="0"/>
+            <wp:docPr id="21" name="Picture 15" descr="P1060917.JPG"/>
+            <wp:cNvGraphicFramePr>
+              <a:graphicFrameLocks xmlns:a="http://schemas.openxmlformats.org/drawingml/2006/main" noChangeAspect="1"/>
+            </wp:cNvGraphicFramePr>
+            <a:graphic xmlns:a="http://schemas.openxmlformats.org/drawingml/2006/main">
+              <a:graphicData uri="http://schemas.openxmlformats.org/drawingml/2006/picture">
+                <pic:pic xmlns:pic="http://schemas.openxmlformats.org/drawingml/2006/picture">
+                  <pic:nvPicPr>
+                    <pic:cNvPr id="0" name="P1060917.JPG"/>
+                    <pic:cNvPicPr/>
+                  </pic:nvPicPr>
+                  <pic:blipFill>
+                    <a:blip r:embed="rId22" cstate="print"/>
+                    <a:stretch>
+                      <a:fillRect/>
+                    </a:stretch>
+                  </pic:blipFill>
+                  <pic:spPr>
+                    <a:xfrm>
+                      <a:off x="0" y="0"/>
+                      <a:ext cx="4851400" cy="3638550"/>
+                    </a:xfrm>
+                    <a:prstGeom prst="rect">
+                      <a:avLst/>
+                    </a:prstGeom>
+                  </pic:spPr>
+                </pic:pic>
+              </a:graphicData>
+            </a:graphic>
+          </wp:inline>
+        </w:drawing>
+      </w:r>
+    </w:p>
+    <w:p>
+      <w:r>
+        <w:rPr>
+          <w:noProof/>
+          <w:lang w:eastAsia="en-GB"/>
+        </w:rPr>
+        <w:drawing>
+          <wp:inline distT="0" distB="0" distL="0" distR="0">
+            <wp:extent cx="4851400" cy="3638550"/>
+            <wp:effectExtent l="19050" t="0" r="6350" b="0"/>
+            <wp:docPr id="14" name="Picture 13" descr="P1060916.JPG"/>
+            <wp:cNvGraphicFramePr>
+              <a:graphicFrameLocks xmlns:a="http://schemas.openxmlformats.org/drawingml/2006/main" noChangeAspect="1"/>
+            </wp:cNvGraphicFramePr>
+            <a:graphic xmlns:a="http://schemas.openxmlformats.org/drawingml/2006/main">
+              <a:graphicData uri="http://schemas.openxmlformats.org/drawingml/2006/picture">
+                <pic:pic xmlns:pic="http://schemas.openxmlformats.org/drawingml/2006/picture">
+                  <pic:nvPicPr>
+                    <pic:cNvPr id="0" name="P1060916.JPG"/>
+                    <pic:cNvPicPr/>
+                  </pic:nvPicPr>
+                  <pic:blipFill>
+                    <a:blip r:embed="rId23" cstate="print"/>
+                    <a:stretch>
+                      <a:fillRect/>
+                    </a:stretch>
+                  </pic:blipFill>
+                  <pic:spPr>
+                    <a:xfrm>
+                      <a:off x="0" y="0"/>
+                      <a:ext cx="4851400" cy="3638550"/>
+                    </a:xfrm>
+                    <a:prstGeom prst="rect">
+                      <a:avLst/>
+                    </a:prstGeom>
+                  </pic:spPr>
+                </pic:pic>
+              </a:graphicData>
+            </a:graphic>
+          </wp:inline>
+        </w:drawing>
+      </w:r>
+    </w:p>
+    <w:p>
+      <w:r>
+        <w:rPr>
+          <w:noProof/>
+          <w:lang w:eastAsia="en-GB"/>
+        </w:rPr>
+        <w:lastRenderedPageBreak/>
+        <w:drawing>
+          <wp:inline distT="0" distB="0" distL="0" distR="0">
+            <wp:extent cx="4743450" cy="3557588"/>
+            <wp:effectExtent l="19050" t="0" r="0" b="0"/>
+            <wp:docPr id="17" name="Picture 16" descr="P1060921.JPG"/>
+            <wp:cNvGraphicFramePr>
+              <a:graphicFrameLocks xmlns:a="http://schemas.openxmlformats.org/drawingml/2006/main" noChangeAspect="1"/>
+            </wp:cNvGraphicFramePr>
+            <a:graphic xmlns:a="http://schemas.openxmlformats.org/drawingml/2006/main">
+              <a:graphicData uri="http://schemas.openxmlformats.org/drawingml/2006/picture">
+                <pic:pic xmlns:pic="http://schemas.openxmlformats.org/drawingml/2006/picture">
+                  <pic:nvPicPr>
+                    <pic:cNvPr id="0" name="P1060921.JPG"/>
+                    <pic:cNvPicPr/>
+                  </pic:nvPicPr>
+                  <pic:blipFill>
+                    <a:blip r:embed="rId24" cstate="print"/>
+                    <a:stretch>
+                      <a:fillRect/>
+                    </a:stretch>
+                  </pic:blipFill>
+                  <pic:spPr>
+                    <a:xfrm>
+                      <a:off x="0" y="0"/>
+                      <a:ext cx="4743450" cy="3557588"/>
+                    </a:xfrm>
+                    <a:prstGeom prst="rect">
+                      <a:avLst/>
+                    </a:prstGeom>
+                  </pic:spPr>
+                </pic:pic>
+              </a:graphicData>
+            </a:graphic>
+          </wp:inline>
+        </w:drawing>
+      </w:r>
+    </w:p>
+    <w:p>
+      <w:r>
+        <w:br w:type="page"/>
+      </w:r>
+    </w:p>
+    <w:p>
+      <w:pPr>
+        <w:pStyle w:val="Heading3"/>
+      </w:pPr>
+      <w:r>
+        <w:lastRenderedPageBreak/>
+        <w:t xml:space="preserve">Rule-Sets </w:t>
+      </w:r>
+    </w:p>
+    <w:p>
+      <w:pPr>
+        <w:pStyle w:val="Heading4"/>
+      </w:pPr>
+      <w:r>
+        <w:t>Set 1</w:t>
+      </w:r>
+    </w:p>
+    <w:p>
+      <w:pPr>
+        <w:pStyle w:val="ListParagraph"/>
+        <w:numPr>
+          <w:ilvl w:val="0"/>
+          <w:numId w:val="23"/>
         </w:numPr>
         <w:spacing w:before="100" w:beforeAutospacing="1" w:after="100" w:afterAutospacing="1" w:line="240" w:lineRule="auto"/>
       </w:pPr>
@@ -1731,9 +2047,10 @@
     </w:p>
     <w:p>
       <w:pPr>
+        <w:pStyle w:val="ListParagraph"/>
         <w:numPr>
           <w:ilvl w:val="0"/>
-          <w:numId w:val="24"/>
+          <w:numId w:val="23"/>
         </w:numPr>
         <w:spacing w:before="100" w:beforeAutospacing="1" w:after="100" w:afterAutospacing="1" w:line="240" w:lineRule="auto"/>
       </w:pPr>
@@ -1743,9 +2060,10 @@
     </w:p>
     <w:p>
       <w:pPr>
+        <w:pStyle w:val="ListParagraph"/>
         <w:numPr>
           <w:ilvl w:val="0"/>
-          <w:numId w:val="24"/>
+          <w:numId w:val="23"/>
         </w:numPr>
         <w:spacing w:before="100" w:beforeAutospacing="1" w:after="100" w:afterAutospacing="1" w:line="240" w:lineRule="auto"/>
       </w:pPr>
@@ -1755,9 +2073,10 @@
     </w:p>
     <w:p>
       <w:pPr>
+        <w:pStyle w:val="ListParagraph"/>
         <w:numPr>
           <w:ilvl w:val="0"/>
-          <w:numId w:val="24"/>
+          <w:numId w:val="23"/>
         </w:numPr>
         <w:spacing w:before="100" w:beforeAutospacing="1" w:after="100" w:afterAutospacing="1" w:line="240" w:lineRule="auto"/>
       </w:pPr>
@@ -1767,9 +2086,10 @@
     </w:p>
     <w:p>
       <w:pPr>
+        <w:pStyle w:val="ListParagraph"/>
         <w:numPr>
           <w:ilvl w:val="0"/>
-          <w:numId w:val="24"/>
+          <w:numId w:val="23"/>
         </w:numPr>
         <w:spacing w:before="100" w:beforeAutospacing="1" w:after="100" w:afterAutospacing="1" w:line="240" w:lineRule="auto"/>
       </w:pPr>
@@ -1804,7 +2124,7 @@
         <w:pStyle w:val="ListParagraph"/>
         <w:numPr>
           <w:ilvl w:val="0"/>
-          <w:numId w:val="31"/>
+          <w:numId w:val="23"/>
         </w:numPr>
       </w:pPr>
       <w:r>
@@ -1838,9 +2158,10 @@
     </w:p>
     <w:p>
       <w:pPr>
+        <w:pStyle w:val="ListParagraph"/>
         <w:numPr>
           <w:ilvl w:val="0"/>
-          <w:numId w:val="26"/>
+          <w:numId w:val="23"/>
         </w:numPr>
         <w:spacing w:before="100" w:beforeAutospacing="1" w:after="100" w:afterAutospacing="1" w:line="240" w:lineRule="auto"/>
       </w:pPr>
@@ -1858,9 +2179,10 @@
     </w:p>
     <w:p>
       <w:pPr>
+        <w:pStyle w:val="ListParagraph"/>
         <w:numPr>
           <w:ilvl w:val="0"/>
-          <w:numId w:val="27"/>
+          <w:numId w:val="23"/>
         </w:numPr>
         <w:spacing w:before="100" w:beforeAutospacing="1" w:after="100" w:afterAutospacing="1" w:line="240" w:lineRule="auto"/>
       </w:pPr>
@@ -1870,9 +2192,10 @@
     </w:p>
     <w:p>
       <w:pPr>
+        <w:pStyle w:val="ListParagraph"/>
         <w:numPr>
           <w:ilvl w:val="0"/>
-          <w:numId w:val="27"/>
+          <w:numId w:val="23"/>
         </w:numPr>
         <w:spacing w:before="100" w:beforeAutospacing="1" w:after="100" w:afterAutospacing="1" w:line="240" w:lineRule="auto"/>
       </w:pPr>
@@ -1882,9 +2205,10 @@
     </w:p>
     <w:p>
       <w:pPr>
+        <w:pStyle w:val="ListParagraph"/>
         <w:numPr>
           <w:ilvl w:val="0"/>
-          <w:numId w:val="27"/>
+          <w:numId w:val="23"/>
         </w:numPr>
         <w:spacing w:before="100" w:beforeAutospacing="1" w:after="100" w:afterAutospacing="1" w:line="240" w:lineRule="auto"/>
       </w:pPr>
@@ -1916,9 +2240,10 @@
     </w:p>
     <w:p>
       <w:pPr>
+        <w:pStyle w:val="ListParagraph"/>
         <w:numPr>
           <w:ilvl w:val="0"/>
-          <w:numId w:val="28"/>
+          <w:numId w:val="23"/>
         </w:numPr>
         <w:spacing w:before="100" w:beforeAutospacing="1" w:after="100" w:afterAutospacing="1" w:line="240" w:lineRule="auto"/>
       </w:pPr>
@@ -1928,33 +2253,18 @@
     </w:p>
     <w:p>
       <w:pPr>
-        <w:rPr>
-          <w:rFonts w:asciiTheme="majorHAnsi" w:eastAsiaTheme="majorEastAsia" w:hAnsiTheme="majorHAnsi" w:cstheme="majorBidi"/>
-          <w:b/>
-          <w:bCs/>
-          <w:i/>
-          <w:iCs/>
-          <w:color w:val="4F81BD" w:themeColor="accent1"/>
-        </w:rPr>
-      </w:pPr>
-      <w:r>
-        <w:br w:type="page"/>
-      </w:r>
-    </w:p>
-    <w:p>
-      <w:pPr>
         <w:pStyle w:val="Heading4"/>
       </w:pPr>
       <w:r>
-        <w:lastRenderedPageBreak/>
         <w:t>Set 6</w:t>
       </w:r>
     </w:p>
     <w:p>
       <w:pPr>
+        <w:pStyle w:val="ListParagraph"/>
         <w:numPr>
           <w:ilvl w:val="0"/>
-          <w:numId w:val="29"/>
+          <w:numId w:val="23"/>
         </w:numPr>
         <w:spacing w:before="100" w:beforeAutospacing="1" w:after="100" w:afterAutospacing="1" w:line="240" w:lineRule="auto"/>
       </w:pPr>
@@ -1964,9 +2274,10 @@
     </w:p>
     <w:p>
       <w:pPr>
+        <w:pStyle w:val="ListParagraph"/>
         <w:numPr>
           <w:ilvl w:val="0"/>
-          <w:numId w:val="29"/>
+          <w:numId w:val="23"/>
         </w:numPr>
         <w:spacing w:before="100" w:beforeAutospacing="1" w:after="100" w:afterAutospacing="1" w:line="240" w:lineRule="auto"/>
       </w:pPr>
@@ -1984,9 +2295,10 @@
     </w:p>
     <w:p>
       <w:pPr>
+        <w:pStyle w:val="ListParagraph"/>
         <w:numPr>
           <w:ilvl w:val="0"/>
-          <w:numId w:val="30"/>
+          <w:numId w:val="23"/>
         </w:numPr>
         <w:spacing w:before="100" w:beforeAutospacing="1" w:after="100" w:afterAutospacing="1" w:line="240" w:lineRule="auto"/>
       </w:pPr>
@@ -1996,9 +2308,10 @@
     </w:p>
     <w:p>
       <w:pPr>
+        <w:pStyle w:val="ListParagraph"/>
         <w:numPr>
           <w:ilvl w:val="0"/>
-          <w:numId w:val="30"/>
+          <w:numId w:val="23"/>
         </w:numPr>
         <w:spacing w:before="100" w:beforeAutospacing="1" w:after="100" w:afterAutospacing="1" w:line="240" w:lineRule="auto"/>
       </w:pPr>
@@ -2008,9 +2321,10 @@
     </w:p>
     <w:p>
       <w:pPr>
+        <w:pStyle w:val="ListParagraph"/>
         <w:numPr>
           <w:ilvl w:val="0"/>
-          <w:numId w:val="30"/>
+          <w:numId w:val="23"/>
         </w:numPr>
         <w:spacing w:before="100" w:beforeAutospacing="1" w:after="100" w:afterAutospacing="1" w:line="240" w:lineRule="auto"/>
       </w:pPr>
@@ -5997,6 +6311,7 @@
   <w:style w:type="character" w:default="1" w:styleId="DefaultParagraphFont">
     <w:name w:val="Default Paragraph Font"/>
     <w:uiPriority w:val="1"/>
+    <w:semiHidden/>
     <w:unhideWhenUsed/>
   </w:style>
   <w:style w:type="table" w:default="1" w:styleId="TableNormal">

</xml_diff>

<commit_message>
Completed the report and appendix.
</commit_message>
<xml_diff>
--- a/doc/G52GRP-InterimReport-Appendix.docx
+++ b/doc/G52GRP-InterimReport-Appendix.docx
@@ -50,6 +50,7 @@
     </w:p>
     <w:p>
       <w:pPr>
+        <w:jc w:val="center"/>
         <w:rPr>
           <w:b/>
         </w:rPr>
@@ -57,6 +58,7 @@
     </w:p>
     <w:p>
       <w:pPr>
+        <w:jc w:val="center"/>
         <w:rPr>
           <w:b/>
           <w:sz w:val="24"/>
@@ -146,6 +148,20 @@
           <w:b/>
         </w:rPr>
       </w:pPr>
+    </w:p>
+    <w:p>
+      <w:pPr>
+        <w:rPr>
+          <w:b/>
+        </w:rPr>
+      </w:pPr>
+    </w:p>
+    <w:p>
+      <w:pPr>
+        <w:rPr>
+          <w:b/>
+        </w:rPr>
+      </w:pPr>
       <w:r>
         <w:rPr>
           <w:b/>
@@ -258,34 +274,21 @@
         </w:rPr>
         <w:t xml:space="preserve">, </w:t>
       </w:r>
+      <w:proofErr w:type="spellStart"/>
       <w:r>
         <w:t>Zhongda</w:t>
       </w:r>
+      <w:proofErr w:type="spellEnd"/>
       <w:r>
         <w:t xml:space="preserve"> Zhu</w:t>
       </w:r>
     </w:p>
     <w:p>
       <w:pPr>
-        <w:ind w:left="2160" w:hanging="2160"/>
-        <w:rPr>
-          <w:b/>
-        </w:rPr>
-      </w:pPr>
-    </w:p>
-    <w:p>
-      <w:pPr>
-        <w:ind w:left="2160" w:hanging="2160"/>
-        <w:rPr>
-          <w:b/>
-        </w:rPr>
-      </w:pPr>
-    </w:p>
-    <w:p>
-      <w:pPr>
         <w:pStyle w:val="Heading1"/>
       </w:pPr>
       <w:r>
+        <w:lastRenderedPageBreak/>
         <w:t>Market Research</w:t>
       </w:r>
       <w:r>
@@ -301,7 +304,7 @@
       </w:r>
     </w:p>
     <w:p>
-      <w:hyperlink r:id="rId5" w:history="1">
+      <w:hyperlink r:id="rId6" w:history="1">
         <w:r>
           <w:rPr>
             <w:rStyle w:val="Hyperlink"/>
@@ -319,12 +322,14 @@
       <w:pPr>
         <w:pStyle w:val="Heading2"/>
       </w:pPr>
+      <w:proofErr w:type="spellStart"/>
       <w:r>
         <w:t>WeMeeting</w:t>
       </w:r>
-    </w:p>
-    <w:p>
-      <w:hyperlink r:id="rId6" w:history="1">
+      <w:proofErr w:type="spellEnd"/>
+    </w:p>
+    <w:p>
+      <w:hyperlink r:id="rId7" w:history="1">
         <w:r>
           <w:rPr>
             <w:rStyle w:val="Hyperlink"/>
@@ -334,8 +339,13 @@
       </w:hyperlink>
     </w:p>
     <w:p>
-      <w:r>
-        <w:t>WeMeeting is another Business IM which incorporates video-conferencing into the rooms.</w:t>
+      <w:proofErr w:type="spellStart"/>
+      <w:r>
+        <w:t>WeMeeting</w:t>
+      </w:r>
+      <w:proofErr w:type="spellEnd"/>
+      <w:r>
+        <w:t xml:space="preserve"> is another Business IM which incorporates video-conferencing into the rooms.</w:t>
       </w:r>
     </w:p>
     <w:p>
@@ -347,7 +357,7 @@
       </w:r>
     </w:p>
     <w:p>
-      <w:hyperlink r:id="rId7" w:history="1">
+      <w:hyperlink r:id="rId8" w:history="1">
         <w:r>
           <w:rPr>
             <w:rStyle w:val="Hyperlink"/>
@@ -478,6 +488,22 @@
       </w:pPr>
     </w:p>
     <w:p>
+      <w:pPr>
+        <w:ind w:left="2160" w:hanging="2160"/>
+        <w:rPr>
+          <w:b/>
+        </w:rPr>
+      </w:pPr>
+    </w:p>
+    <w:p>
+      <w:pPr>
+        <w:ind w:left="2160" w:hanging="2160"/>
+        <w:rPr>
+          <w:b/>
+        </w:rPr>
+      </w:pPr>
+    </w:p>
+    <w:p>
       <w:r>
         <w:t>Here’s an example of a simple view in Django:</w:t>
       </w:r>
@@ -513,11 +539,11 @@
         <w:pStyle w:val="Code"/>
       </w:pPr>
       <w:r>
-        <w:lastRenderedPageBreak/>
         <w:tab/>
         <w:t>return render_to_response('index.html', data)</w:t>
       </w:r>
     </w:p>
+    <w:p/>
     <w:p/>
     <w:p>
       <w:r>
@@ -778,7 +804,7 @@
                     </pic:cNvPicPr>
                   </pic:nvPicPr>
                   <pic:blipFill>
-                    <a:blip r:embed="rId8" cstate="print"/>
+                    <a:blip r:embed="rId9" cstate="print"/>
                     <a:srcRect/>
                     <a:stretch>
                       <a:fillRect/>
@@ -870,6 +896,7 @@
         <w:t>User Interface</w:t>
       </w:r>
     </w:p>
+    <w:p/>
     <w:p>
       <w:r>
         <w:t>Initial Design #1</w:t>
@@ -899,7 +926,7 @@
                     </pic:cNvPicPr>
                   </pic:nvPicPr>
                   <pic:blipFill>
-                    <a:blip r:embed="rId9" cstate="print"/>
+                    <a:blip r:embed="rId10" cstate="print"/>
                     <a:srcRect/>
                     <a:stretch>
                       <a:fillRect/>
@@ -955,7 +982,7 @@
                     <pic:cNvPicPr/>
                   </pic:nvPicPr>
                   <pic:blipFill>
-                    <a:blip r:embed="rId10" cstate="print"/>
+                    <a:blip r:embed="rId11" cstate="print"/>
                     <a:stretch>
                       <a:fillRect/>
                     </a:stretch>
@@ -982,6 +1009,7 @@
       </w:r>
     </w:p>
     <w:p/>
+    <w:p/>
     <w:p>
       <w:r>
         <w:lastRenderedPageBreak/>
@@ -1010,7 +1038,7 @@
                     <pic:cNvPicPr/>
                   </pic:nvPicPr>
                   <pic:blipFill>
-                    <a:blip r:embed="rId11" cstate="print"/>
+                    <a:blip r:embed="rId12" cstate="print"/>
                     <a:stretch>
                       <a:fillRect/>
                     </a:stretch>
@@ -1059,7 +1087,7 @@
                     <pic:cNvPicPr/>
                   </pic:nvPicPr>
                   <pic:blipFill>
-                    <a:blip r:embed="rId12" cstate="print"/>
+                    <a:blip r:embed="rId13" cstate="print"/>
                     <a:stretch>
                       <a:fillRect/>
                     </a:stretch>
@@ -1080,9 +1108,10 @@
         </w:drawing>
       </w:r>
     </w:p>
-    <w:p>
-      <w:r>
-        <w:lastRenderedPageBreak/>
+    <w:p/>
+    <w:p/>
+    <w:p>
+      <w:r>
         <w:t>Initial Design #5</w:t>
       </w:r>
     </w:p>
@@ -1094,8 +1123,8 @@
         </w:rPr>
         <w:drawing>
           <wp:inline distT="0" distB="0" distL="0" distR="0">
-            <wp:extent cx="7248669" cy="4486275"/>
-            <wp:effectExtent l="19050" t="0" r="9381" b="0"/>
+            <wp:extent cx="5886595" cy="3643273"/>
+            <wp:effectExtent l="19050" t="0" r="0" b="0"/>
             <wp:docPr id="6" name="Picture 5" descr="simple-design.JPG"/>
             <wp:cNvGraphicFramePr>
               <a:graphicFrameLocks xmlns:a="http://schemas.openxmlformats.org/drawingml/2006/main" noChangeAspect="1"/>
@@ -1108,7 +1137,7 @@
                     <pic:cNvPicPr/>
                   </pic:nvPicPr>
                   <pic:blipFill>
-                    <a:blip r:embed="rId13" cstate="print"/>
+                    <a:blip r:embed="rId14" cstate="print"/>
                     <a:stretch>
                       <a:fillRect/>
                     </a:stretch>
@@ -1116,7 +1145,7 @@
                   <pic:spPr>
                     <a:xfrm>
                       <a:off x="0" y="0"/>
-                      <a:ext cx="7257406" cy="4491682"/>
+                      <a:ext cx="5893690" cy="3647664"/>
                     </a:xfrm>
                     <a:prstGeom prst="rect">
                       <a:avLst/>
@@ -1197,7 +1226,7 @@
                     </pic:cNvPicPr>
                   </pic:nvPicPr>
                   <pic:blipFill>
-                    <a:blip r:embed="rId14" cstate="print"/>
+                    <a:blip r:embed="rId15" cstate="print"/>
                     <a:srcRect l="801" t="10837" r="54043" b="69554"/>
                     <a:stretch>
                       <a:fillRect/>
@@ -1254,7 +1283,7 @@
                     </pic:cNvPicPr>
                   </pic:nvPicPr>
                   <pic:blipFill>
-                    <a:blip r:embed="rId15" cstate="print"/>
+                    <a:blip r:embed="rId16" cstate="print"/>
                     <a:srcRect l="962" t="10825" r="53847" b="72508"/>
                     <a:stretch>
                       <a:fillRect/>
@@ -1311,7 +1340,7 @@
                     </pic:cNvPicPr>
                   </pic:nvPicPr>
                   <pic:blipFill>
-                    <a:blip r:embed="rId16" cstate="print"/>
+                    <a:blip r:embed="rId17" cstate="print"/>
                     <a:srcRect l="801" t="10653" r="3205" b="11512"/>
                     <a:stretch>
                       <a:fillRect/>
@@ -1339,6 +1368,7 @@
         </w:drawing>
       </w:r>
     </w:p>
+    <w:p/>
     <w:p>
       <w:pPr>
         <w:pStyle w:val="Heading1"/>
@@ -1386,7 +1416,7 @@
                     <pic:cNvPicPr/>
                   </pic:nvPicPr>
                   <pic:blipFill>
-                    <a:blip r:embed="rId17" cstate="print"/>
+                    <a:blip r:embed="rId18" cstate="print"/>
                     <a:stretch>
                       <a:fillRect/>
                     </a:stretch>
@@ -1721,7 +1751,7 @@
                     <pic:cNvPicPr/>
                   </pic:nvPicPr>
                   <pic:blipFill>
-                    <a:blip r:embed="rId18" cstate="print"/>
+                    <a:blip r:embed="rId19" cstate="print"/>
                     <a:stretch>
                       <a:fillRect/>
                     </a:stretch>
@@ -1771,7 +1801,7 @@
                     <pic:cNvPicPr/>
                   </pic:nvPicPr>
                   <pic:blipFill>
-                    <a:blip r:embed="rId19" cstate="print"/>
+                    <a:blip r:embed="rId20" cstate="print"/>
                     <a:stretch>
                       <a:fillRect/>
                     </a:stretch>
@@ -1815,7 +1845,7 @@
                     <pic:cNvPicPr/>
                   </pic:nvPicPr>
                   <pic:blipFill>
-                    <a:blip r:embed="rId20" cstate="print"/>
+                    <a:blip r:embed="rId21" cstate="print"/>
                     <a:stretch>
                       <a:fillRect/>
                     </a:stretch>
@@ -1858,7 +1888,7 @@
                     <pic:cNvPicPr/>
                   </pic:nvPicPr>
                   <pic:blipFill>
-                    <a:blip r:embed="rId21" cstate="print"/>
+                    <a:blip r:embed="rId22" cstate="print"/>
                     <a:stretch>
                       <a:fillRect/>
                     </a:stretch>
@@ -1899,49 +1929,6 @@
                 <pic:pic xmlns:pic="http://schemas.openxmlformats.org/drawingml/2006/picture">
                   <pic:nvPicPr>
                     <pic:cNvPr id="0" name="P1060917.JPG"/>
-                    <pic:cNvPicPr/>
-                  </pic:nvPicPr>
-                  <pic:blipFill>
-                    <a:blip r:embed="rId22" cstate="print"/>
-                    <a:stretch>
-                      <a:fillRect/>
-                    </a:stretch>
-                  </pic:blipFill>
-                  <pic:spPr>
-                    <a:xfrm>
-                      <a:off x="0" y="0"/>
-                      <a:ext cx="4851400" cy="3638550"/>
-                    </a:xfrm>
-                    <a:prstGeom prst="rect">
-                      <a:avLst/>
-                    </a:prstGeom>
-                  </pic:spPr>
-                </pic:pic>
-              </a:graphicData>
-            </a:graphic>
-          </wp:inline>
-        </w:drawing>
-      </w:r>
-    </w:p>
-    <w:p>
-      <w:r>
-        <w:rPr>
-          <w:noProof/>
-          <w:lang w:eastAsia="en-GB"/>
-        </w:rPr>
-        <w:drawing>
-          <wp:inline distT="0" distB="0" distL="0" distR="0">
-            <wp:extent cx="4851400" cy="3638550"/>
-            <wp:effectExtent l="19050" t="0" r="6350" b="0"/>
-            <wp:docPr id="14" name="Picture 13" descr="P1060916.JPG"/>
-            <wp:cNvGraphicFramePr>
-              <a:graphicFrameLocks xmlns:a="http://schemas.openxmlformats.org/drawingml/2006/main" noChangeAspect="1"/>
-            </wp:cNvGraphicFramePr>
-            <a:graphic xmlns:a="http://schemas.openxmlformats.org/drawingml/2006/main">
-              <a:graphicData uri="http://schemas.openxmlformats.org/drawingml/2006/picture">
-                <pic:pic xmlns:pic="http://schemas.openxmlformats.org/drawingml/2006/picture">
-                  <pic:nvPicPr>
-                    <pic:cNvPr id="0" name="P1060916.JPG"/>
                     <pic:cNvPicPr/>
                   </pic:nvPicPr>
                   <pic:blipFill>
@@ -1972,6 +1959,49 @@
           <w:noProof/>
           <w:lang w:eastAsia="en-GB"/>
         </w:rPr>
+        <w:drawing>
+          <wp:inline distT="0" distB="0" distL="0" distR="0">
+            <wp:extent cx="4851400" cy="3638550"/>
+            <wp:effectExtent l="19050" t="0" r="6350" b="0"/>
+            <wp:docPr id="14" name="Picture 13" descr="P1060916.JPG"/>
+            <wp:cNvGraphicFramePr>
+              <a:graphicFrameLocks xmlns:a="http://schemas.openxmlformats.org/drawingml/2006/main" noChangeAspect="1"/>
+            </wp:cNvGraphicFramePr>
+            <a:graphic xmlns:a="http://schemas.openxmlformats.org/drawingml/2006/main">
+              <a:graphicData uri="http://schemas.openxmlformats.org/drawingml/2006/picture">
+                <pic:pic xmlns:pic="http://schemas.openxmlformats.org/drawingml/2006/picture">
+                  <pic:nvPicPr>
+                    <pic:cNvPr id="0" name="P1060916.JPG"/>
+                    <pic:cNvPicPr/>
+                  </pic:nvPicPr>
+                  <pic:blipFill>
+                    <a:blip r:embed="rId24" cstate="print"/>
+                    <a:stretch>
+                      <a:fillRect/>
+                    </a:stretch>
+                  </pic:blipFill>
+                  <pic:spPr>
+                    <a:xfrm>
+                      <a:off x="0" y="0"/>
+                      <a:ext cx="4851400" cy="3638550"/>
+                    </a:xfrm>
+                    <a:prstGeom prst="rect">
+                      <a:avLst/>
+                    </a:prstGeom>
+                  </pic:spPr>
+                </pic:pic>
+              </a:graphicData>
+            </a:graphic>
+          </wp:inline>
+        </w:drawing>
+      </w:r>
+    </w:p>
+    <w:p>
+      <w:r>
+        <w:rPr>
+          <w:noProof/>
+          <w:lang w:eastAsia="en-GB"/>
+        </w:rPr>
         <w:lastRenderedPageBreak/>
         <w:drawing>
           <wp:inline distT="0" distB="0" distL="0" distR="0">
@@ -1989,7 +2019,7 @@
                     <pic:cNvPicPr/>
                   </pic:nvPicPr>
                   <pic:blipFill>
-                    <a:blip r:embed="rId24" cstate="print"/>
+                    <a:blip r:embed="rId25" cstate="print"/>
                     <a:stretch>
                       <a:fillRect/>
                     </a:stretch>
@@ -2329,13 +2359,14 @@
         <w:spacing w:before="100" w:beforeAutospacing="1" w:after="100" w:afterAutospacing="1" w:line="240" w:lineRule="auto"/>
       </w:pPr>
       <w:r>
+        <w:lastRenderedPageBreak/>
         <w:t>A new chair could possibly be chosen if too many flags are raised.</w:t>
       </w:r>
     </w:p>
     <w:p/>
     <w:sectPr>
-      <w:pgSz w:w="14485" w:h="15840"/>
-      <w:pgMar w:top="1440" w:right="3685" w:bottom="1440" w:left="1440" w:header="720" w:footer="720" w:gutter="0"/>
+      <w:pgSz w:w="11907" w:h="16839" w:code="9"/>
+      <w:pgMar w:top="1440" w:right="1440" w:bottom="1440" w:left="1440" w:header="720" w:footer="720" w:gutter="0"/>
       <w:cols w:space="720"/>
       <w:docGrid w:linePitch="360"/>
     </w:sectPr>
@@ -7325,4 +7356,16 @@
   <a:objectDefaults/>
   <a:extraClrSchemeLst/>
 </a:theme>
+</file>
+
+<file path=customXml/item1.xml><?xml version="1.0" encoding="utf-8"?>
+<b:Sources xmlns:b="http://schemas.openxmlformats.org/officeDocument/2006/bibliography" xmlns="http://schemas.openxmlformats.org/officeDocument/2006/bibliography" SelectedStyle="\APA.XSL" StyleName="APA"/>
+</file>
+
+<file path=customXml/itemProps1.xml><?xml version="1.0" encoding="utf-8"?>
+<ds:datastoreItem xmlns:ds="http://schemas.openxmlformats.org/officeDocument/2006/customXml" ds:itemID="{9315EB4B-AD35-4697-AE8F-DB7BE6C88E7B}">
+  <ds:schemaRefs>
+    <ds:schemaRef ds:uri="http://schemas.openxmlformats.org/officeDocument/2006/bibliography"/>
+  </ds:schemaRefs>
+</ds:datastoreItem>
 </file>
</xml_diff>

<commit_message>
Interim Report Appendix complete.
</commit_message>
<xml_diff>
--- a/doc/G52GRP-InterimReport-Appendix.docx
+++ b/doc/G52GRP-InterimReport-Appendix.docx
@@ -2,139 +2,339 @@
 <file path=word/document.xml><?xml version="1.0" encoding="utf-8"?>
 <w:document xmlns:ve="http://schemas.openxmlformats.org/markup-compatibility/2006" xmlns:o="urn:schemas-microsoft-com:office:office" xmlns:r="http://schemas.openxmlformats.org/officeDocument/2006/relationships" xmlns:m="http://schemas.openxmlformats.org/officeDocument/2006/math" xmlns:v="urn:schemas-microsoft-com:vml" xmlns:wp="http://schemas.openxmlformats.org/drawingml/2006/wordprocessingDrawing" xmlns:w10="urn:schemas-microsoft-com:office:word" xmlns:w="http://schemas.openxmlformats.org/wordprocessingml/2006/main" xmlns:wne="http://schemas.microsoft.com/office/word/2006/wordml">
   <w:body>
-    <w:p>
-      <w:pPr>
-        <w:jc w:val="center"/>
-        <w:rPr>
+    <w:sdt>
+      <w:sdtPr>
+        <w:rPr>
+          <w:rFonts w:asciiTheme="majorHAnsi" w:eastAsiaTheme="majorEastAsia" w:hAnsiTheme="majorHAnsi" w:cstheme="majorBidi"/>
+          <w:caps/>
+        </w:rPr>
+        <w:id w:val="16864486"/>
+        <w:docPartObj>
+          <w:docPartGallery w:val="Cover Pages"/>
+          <w:docPartUnique/>
+        </w:docPartObj>
+      </w:sdtPr>
+      <w:sdtEndPr>
+        <w:rPr>
+          <w:rFonts w:asciiTheme="minorHAnsi" w:eastAsiaTheme="minorHAnsi" w:hAnsiTheme="minorHAnsi" w:cstheme="minorBidi"/>
           <w:b/>
+          <w:caps w:val="0"/>
           <w:sz w:val="96"/>
           <w:szCs w:val="96"/>
         </w:rPr>
-      </w:pPr>
-    </w:p>
-    <w:p>
-      <w:pPr>
-        <w:jc w:val="center"/>
-        <w:rPr>
-          <w:b/>
-          <w:sz w:val="96"/>
-          <w:szCs w:val="96"/>
-        </w:rPr>
-      </w:pPr>
-      <w:r>
-        <w:rPr>
-          <w:b/>
-          <w:sz w:val="96"/>
-          <w:szCs w:val="96"/>
-        </w:rPr>
-        <w:t>G52GRP</w:t>
-      </w:r>
-    </w:p>
-    <w:p>
-      <w:pPr>
-        <w:jc w:val="center"/>
-        <w:rPr>
-          <w:b/>
-          <w:sz w:val="96"/>
-          <w:szCs w:val="96"/>
-        </w:rPr>
-      </w:pPr>
-      <w:r>
-        <w:rPr>
-          <w:b/>
-          <w:sz w:val="96"/>
-          <w:szCs w:val="96"/>
-        </w:rPr>
-        <w:t>Democratic Conferencing Tool</w:t>
-      </w:r>
-    </w:p>
-    <w:p>
-      <w:pPr>
-        <w:jc w:val="center"/>
-        <w:rPr>
-          <w:b/>
-        </w:rPr>
-      </w:pPr>
-    </w:p>
-    <w:p>
-      <w:pPr>
-        <w:jc w:val="center"/>
-        <w:rPr>
-          <w:b/>
-          <w:sz w:val="24"/>
-          <w:szCs w:val="24"/>
-        </w:rPr>
-      </w:pPr>
-    </w:p>
-    <w:p>
-      <w:pPr>
-        <w:jc w:val="center"/>
-        <w:rPr>
-          <w:b/>
-          <w:sz w:val="40"/>
-          <w:szCs w:val="40"/>
-        </w:rPr>
-      </w:pPr>
-      <w:r>
-        <w:rPr>
-          <w:b/>
-          <w:sz w:val="40"/>
-          <w:szCs w:val="40"/>
-        </w:rPr>
-        <w:t>Interim Report Appendix – November 2009</w:t>
-      </w:r>
-    </w:p>
-    <w:p>
-      <w:pPr>
-        <w:pStyle w:val="ListParagraph"/>
-        <w:numPr>
-          <w:ilvl w:val="0"/>
-          <w:numId w:val="2"/>
-        </w:numPr>
-        <w:jc w:val="center"/>
-        <w:rPr>
-          <w:b/>
-          <w:sz w:val="40"/>
-          <w:szCs w:val="40"/>
-        </w:rPr>
-      </w:pPr>
-      <w:r>
-        <w:rPr>
-          <w:b/>
-          <w:sz w:val="40"/>
-          <w:szCs w:val="40"/>
-        </w:rPr>
-        <w:t>To Accompany Main Report -</w:t>
-      </w:r>
-    </w:p>
-    <w:p>
-      <w:pPr>
-        <w:rPr>
-          <w:b/>
-        </w:rPr>
-      </w:pPr>
-    </w:p>
-    <w:p>
-      <w:pPr>
-        <w:rPr>
-          <w:b/>
-        </w:rPr>
-      </w:pPr>
-    </w:p>
-    <w:p>
-      <w:pPr>
-        <w:rPr>
-          <w:b/>
-        </w:rPr>
-      </w:pPr>
-    </w:p>
-    <w:p>
-      <w:pPr>
-        <w:rPr>
-          <w:b/>
-        </w:rPr>
-      </w:pPr>
-    </w:p>
+      </w:sdtEndPr>
+      <w:sdtContent>
+        <w:tbl>
+          <w:tblPr>
+            <w:tblW w:w="5000" w:type="pct"/>
+            <w:jc w:val="center"/>
+            <w:tblLook w:val="04A0"/>
+          </w:tblPr>
+          <w:tblGrid>
+            <w:gridCol w:w="9243"/>
+          </w:tblGrid>
+          <w:tr>
+            <w:trPr>
+              <w:trHeight w:val="2880"/>
+              <w:jc w:val="center"/>
+            </w:trPr>
+            <w:sdt>
+              <w:sdtPr>
+                <w:rPr>
+                  <w:rFonts w:asciiTheme="majorHAnsi" w:eastAsiaTheme="majorEastAsia" w:hAnsiTheme="majorHAnsi" w:cstheme="majorBidi"/>
+                  <w:caps/>
+                </w:rPr>
+                <w:alias w:val="Company"/>
+                <w:id w:val="15524243"/>
+                <w:placeholder>
+                  <w:docPart w:val="48D4AF465BB1428BA8918BE7B508A331"/>
+                </w:placeholder>
+                <w:dataBinding w:prefixMappings="xmlns:ns0='http://schemas.openxmlformats.org/officeDocument/2006/extended-properties'" w:xpath="/ns0:Properties[1]/ns0:Company[1]" w:storeItemID="{6668398D-A668-4E3E-A5EB-62B293D839F1}"/>
+                <w:text/>
+              </w:sdtPr>
+              <w:sdtContent>
+                <w:tc>
+                  <w:tcPr>
+                    <w:tcW w:w="5000" w:type="pct"/>
+                  </w:tcPr>
+                  <w:p>
+                    <w:pPr>
+                      <w:pStyle w:val="NoSpacing"/>
+                      <w:jc w:val="center"/>
+                      <w:rPr>
+                        <w:rFonts w:asciiTheme="majorHAnsi" w:eastAsiaTheme="majorEastAsia" w:hAnsiTheme="majorHAnsi" w:cstheme="majorBidi"/>
+                        <w:caps/>
+                      </w:rPr>
+                    </w:pPr>
+                    <w:r>
+                      <w:rPr>
+                        <w:rFonts w:asciiTheme="majorHAnsi" w:eastAsiaTheme="majorEastAsia" w:hAnsiTheme="majorHAnsi" w:cstheme="majorBidi"/>
+                        <w:caps/>
+                      </w:rPr>
+                      <w:t>University of Nottingham</w:t>
+                    </w:r>
+                  </w:p>
+                </w:tc>
+              </w:sdtContent>
+            </w:sdt>
+          </w:tr>
+          <w:tr>
+            <w:trPr>
+              <w:trHeight w:val="1440"/>
+              <w:jc w:val="center"/>
+            </w:trPr>
+            <w:sdt>
+              <w:sdtPr>
+                <w:rPr>
+                  <w:rFonts w:asciiTheme="majorHAnsi" w:eastAsiaTheme="majorEastAsia" w:hAnsiTheme="majorHAnsi" w:cstheme="majorBidi"/>
+                  <w:sz w:val="80"/>
+                  <w:szCs w:val="80"/>
+                </w:rPr>
+                <w:alias w:val="Title"/>
+                <w:id w:val="15524250"/>
+                <w:placeholder>
+                  <w:docPart w:val="7BD0B360A56B4E2C8E9D865F46F2BB2F"/>
+                </w:placeholder>
+                <w:dataBinding w:prefixMappings="xmlns:ns0='http://schemas.openxmlformats.org/package/2006/metadata/core-properties' xmlns:ns1='http://purl.org/dc/elements/1.1/'" w:xpath="/ns0:coreProperties[1]/ns1:title[1]" w:storeItemID="{6C3C8BC8-F283-45AE-878A-BAB7291924A1}"/>
+                <w:text/>
+              </w:sdtPr>
+              <w:sdtContent>
+                <w:tc>
+                  <w:tcPr>
+                    <w:tcW w:w="5000" w:type="pct"/>
+                    <w:tcBorders>
+                      <w:bottom w:val="single" w:sz="4" w:space="0" w:color="4F81BD" w:themeColor="accent1"/>
+                    </w:tcBorders>
+                    <w:vAlign w:val="center"/>
+                  </w:tcPr>
+                  <w:p>
+                    <w:pPr>
+                      <w:pStyle w:val="NoSpacing"/>
+                      <w:jc w:val="center"/>
+                      <w:rPr>
+                        <w:rFonts w:asciiTheme="majorHAnsi" w:eastAsiaTheme="majorEastAsia" w:hAnsiTheme="majorHAnsi" w:cstheme="majorBidi"/>
+                        <w:sz w:val="80"/>
+                        <w:szCs w:val="80"/>
+                      </w:rPr>
+                    </w:pPr>
+                    <w:r>
+                      <w:rPr>
+                        <w:rFonts w:asciiTheme="majorHAnsi" w:eastAsiaTheme="majorEastAsia" w:hAnsiTheme="majorHAnsi" w:cstheme="majorBidi"/>
+                        <w:sz w:val="80"/>
+                        <w:szCs w:val="80"/>
+                      </w:rPr>
+                      <w:t xml:space="preserve">G52GRP </w:t>
+                    </w:r>
+                  </w:p>
+                </w:tc>
+              </w:sdtContent>
+            </w:sdt>
+          </w:tr>
+          <w:tr>
+            <w:trPr>
+              <w:trHeight w:val="720"/>
+              <w:jc w:val="center"/>
+            </w:trPr>
+            <w:sdt>
+              <w:sdtPr>
+                <w:rPr>
+                  <w:rFonts w:asciiTheme="majorHAnsi" w:eastAsiaTheme="majorEastAsia" w:hAnsiTheme="majorHAnsi" w:cstheme="majorBidi"/>
+                  <w:sz w:val="80"/>
+                  <w:szCs w:val="80"/>
+                </w:rPr>
+                <w:alias w:val="Subtitle"/>
+                <w:id w:val="15524255"/>
+                <w:placeholder>
+                  <w:docPart w:val="E88ABEC07A1B4D6D95FB879EE7D760D3"/>
+                </w:placeholder>
+                <w:dataBinding w:prefixMappings="xmlns:ns0='http://schemas.openxmlformats.org/package/2006/metadata/core-properties' xmlns:ns1='http://purl.org/dc/elements/1.1/'" w:xpath="/ns0:coreProperties[1]/ns1:subject[1]" w:storeItemID="{6C3C8BC8-F283-45AE-878A-BAB7291924A1}"/>
+                <w:text/>
+              </w:sdtPr>
+              <w:sdtContent>
+                <w:tc>
+                  <w:tcPr>
+                    <w:tcW w:w="5000" w:type="pct"/>
+                    <w:tcBorders>
+                      <w:top w:val="single" w:sz="4" w:space="0" w:color="4F81BD" w:themeColor="accent1"/>
+                    </w:tcBorders>
+                    <w:vAlign w:val="center"/>
+                  </w:tcPr>
+                  <w:p>
+                    <w:pPr>
+                      <w:pStyle w:val="NoSpacing"/>
+                      <w:jc w:val="center"/>
+                      <w:rPr>
+                        <w:rFonts w:asciiTheme="majorHAnsi" w:eastAsiaTheme="majorEastAsia" w:hAnsiTheme="majorHAnsi" w:cstheme="majorBidi"/>
+                        <w:sz w:val="44"/>
+                        <w:szCs w:val="44"/>
+                      </w:rPr>
+                    </w:pPr>
+                    <w:r>
+                      <w:rPr>
+                        <w:rFonts w:asciiTheme="majorHAnsi" w:eastAsiaTheme="majorEastAsia" w:hAnsiTheme="majorHAnsi" w:cstheme="majorBidi"/>
+                        <w:sz w:val="80"/>
+                        <w:szCs w:val="80"/>
+                      </w:rPr>
+                      <w:t>Democratic Conferencing Tool</w:t>
+                    </w:r>
+                  </w:p>
+                </w:tc>
+              </w:sdtContent>
+            </w:sdt>
+          </w:tr>
+          <w:tr>
+            <w:trPr>
+              <w:trHeight w:val="360"/>
+              <w:jc w:val="center"/>
+            </w:trPr>
+            <w:tc>
+              <w:tcPr>
+                <w:tcW w:w="5000" w:type="pct"/>
+                <w:vAlign w:val="center"/>
+              </w:tcPr>
+              <w:p>
+                <w:pPr>
+                  <w:pStyle w:val="NoSpacing"/>
+                  <w:jc w:val="center"/>
+                </w:pPr>
+              </w:p>
+              <w:p>
+                <w:pPr>
+                  <w:pStyle w:val="NoSpacing"/>
+                  <w:jc w:val="center"/>
+                </w:pPr>
+              </w:p>
+              <w:p>
+                <w:pPr>
+                  <w:pStyle w:val="NoSpacing"/>
+                  <w:jc w:val="center"/>
+                </w:pPr>
+              </w:p>
+              <w:p>
+                <w:pPr>
+                  <w:pStyle w:val="NoSpacing"/>
+                  <w:jc w:val="center"/>
+                  <w:rPr>
+                    <w:b/>
+                    <w:sz w:val="52"/>
+                    <w:szCs w:val="52"/>
+                  </w:rPr>
+                </w:pPr>
+                <w:r>
+                  <w:rPr>
+                    <w:b/>
+                    <w:sz w:val="52"/>
+                    <w:szCs w:val="52"/>
+                  </w:rPr>
+                  <w:t>Interim Report Appendix</w:t>
+                </w:r>
+              </w:p>
+              <w:p>
+                <w:pPr>
+                  <w:pStyle w:val="NoSpacing"/>
+                  <w:jc w:val="center"/>
+                  <w:rPr>
+                    <w:b/>
+                    <w:sz w:val="52"/>
+                    <w:szCs w:val="52"/>
+                  </w:rPr>
+                </w:pPr>
+              </w:p>
+            </w:tc>
+          </w:tr>
+          <w:tr>
+            <w:trPr>
+              <w:trHeight w:val="360"/>
+              <w:jc w:val="center"/>
+            </w:trPr>
+            <w:sdt>
+              <w:sdtPr>
+                <w:rPr>
+                  <w:bCs/>
+                  <w:sz w:val="40"/>
+                  <w:szCs w:val="40"/>
+                </w:rPr>
+                <w:alias w:val="Author"/>
+                <w:id w:val="15524260"/>
+                <w:placeholder>
+                  <w:docPart w:val="9BCE83E0D82D453090847CBE6FA8405E"/>
+                </w:placeholder>
+                <w:dataBinding w:prefixMappings="xmlns:ns0='http://schemas.openxmlformats.org/package/2006/metadata/core-properties' xmlns:ns1='http://purl.org/dc/elements/1.1/'" w:xpath="/ns0:coreProperties[1]/ns1:creator[1]" w:storeItemID="{6C3C8BC8-F283-45AE-878A-BAB7291924A1}"/>
+                <w:text/>
+              </w:sdtPr>
+              <w:sdtContent>
+                <w:tc>
+                  <w:tcPr>
+                    <w:tcW w:w="5000" w:type="pct"/>
+                    <w:vAlign w:val="center"/>
+                  </w:tcPr>
+                  <w:p>
+                    <w:pPr>
+                      <w:pStyle w:val="NoSpacing"/>
+                      <w:jc w:val="center"/>
+                      <w:rPr>
+                        <w:bCs/>
+                        <w:sz w:val="40"/>
+                        <w:szCs w:val="40"/>
+                      </w:rPr>
+                    </w:pPr>
+                    <w:r>
+                      <w:rPr>
+                        <w:bCs/>
+                        <w:sz w:val="40"/>
+                        <w:szCs w:val="40"/>
+                      </w:rPr>
+                      <w:t>gp09-sdb</w:t>
+                    </w:r>
+                  </w:p>
+                </w:tc>
+              </w:sdtContent>
+            </w:sdt>
+          </w:tr>
+          <w:tr>
+            <w:trPr>
+              <w:trHeight w:val="360"/>
+              <w:jc w:val="center"/>
+            </w:trPr>
+            <w:tc>
+              <w:tcPr>
+                <w:tcW w:w="5000" w:type="pct"/>
+                <w:vAlign w:val="center"/>
+              </w:tcPr>
+              <w:p>
+                <w:pPr>
+                  <w:pStyle w:val="NoSpacing"/>
+                  <w:jc w:val="center"/>
+                  <w:rPr>
+                    <w:bCs/>
+                    <w:sz w:val="40"/>
+                    <w:szCs w:val="40"/>
+                  </w:rPr>
+                </w:pPr>
+                <w:r>
+                  <w:rPr>
+                    <w:bCs/>
+                    <w:sz w:val="40"/>
+                    <w:szCs w:val="40"/>
+                    <w:lang w:val="en-US"/>
+                  </w:rPr>
+                  <w:t>December 2009</w:t>
+                </w:r>
+              </w:p>
+            </w:tc>
+          </w:tr>
+        </w:tbl>
+        <w:p>
+          <w:pPr>
+            <w:rPr>
+              <w:b/>
+              <w:sz w:val="96"/>
+              <w:szCs w:val="96"/>
+            </w:rPr>
+          </w:pPr>
+        </w:p>
+      </w:sdtContent>
+    </w:sdt>
     <w:p>
       <w:pPr>
         <w:rPr>
@@ -283,22 +483,20 @@
     </w:p>
     <w:sdt>
       <w:sdtPr>
+        <w:rPr>
+          <w:rFonts w:asciiTheme="minorHAnsi" w:eastAsiaTheme="minorHAnsi" w:hAnsiTheme="minorHAnsi" w:cstheme="minorBidi"/>
+          <w:b w:val="0"/>
+          <w:bCs w:val="0"/>
+          <w:color w:val="auto"/>
+          <w:sz w:val="22"/>
+          <w:szCs w:val="22"/>
+        </w:rPr>
         <w:id w:val="16618532"/>
         <w:docPartObj>
           <w:docPartGallery w:val="Table of Contents"/>
           <w:docPartUnique/>
         </w:docPartObj>
       </w:sdtPr>
-      <w:sdtEndPr>
-        <w:rPr>
-          <w:rFonts w:asciiTheme="minorHAnsi" w:eastAsiaTheme="minorHAnsi" w:hAnsiTheme="minorHAnsi" w:cstheme="minorBidi"/>
-          <w:b w:val="0"/>
-          <w:bCs w:val="0"/>
-          <w:color w:val="auto"/>
-          <w:sz w:val="22"/>
-          <w:szCs w:val="22"/>
-        </w:rPr>
-      </w:sdtEndPr>
       <w:sdtContent>
         <w:p>
           <w:pPr>
@@ -330,7 +528,7 @@
           <w:r>
             <w:fldChar w:fldCharType="separate"/>
           </w:r>
-          <w:hyperlink w:anchor="_Toc247690864" w:history="1">
+          <w:hyperlink w:anchor="_Toc247691630" w:history="1">
             <w:r>
               <w:rPr>
                 <w:rStyle w:val="Hyperlink"/>
@@ -372,7 +570,7 @@
                 <w:noProof/>
                 <w:webHidden/>
               </w:rPr>
-              <w:instrText xml:space="preserve"> PAGEREF _Toc247690864 \h </w:instrText>
+              <w:instrText xml:space="preserve"> PAGEREF _Toc247691630 \h </w:instrText>
             </w:r>
             <w:r>
               <w:rPr>
@@ -416,7 +614,7 @@
               <w:lang w:eastAsia="en-GB"/>
             </w:rPr>
           </w:pPr>
-          <w:hyperlink w:anchor="_Toc247690865" w:history="1">
+          <w:hyperlink w:anchor="_Toc247691631" w:history="1">
             <w:r>
               <w:rPr>
                 <w:rStyle w:val="Hyperlink"/>
@@ -458,7 +656,7 @@
                 <w:noProof/>
                 <w:webHidden/>
               </w:rPr>
-              <w:instrText xml:space="preserve"> PAGEREF _Toc247690865 \h </w:instrText>
+              <w:instrText xml:space="preserve"> PAGEREF _Toc247691631 \h </w:instrText>
             </w:r>
             <w:r>
               <w:rPr>
@@ -502,7 +700,7 @@
               <w:lang w:eastAsia="en-GB"/>
             </w:rPr>
           </w:pPr>
-          <w:hyperlink w:anchor="_Toc247690866" w:history="1">
+          <w:hyperlink w:anchor="_Toc247691632" w:history="1">
             <w:r>
               <w:rPr>
                 <w:rStyle w:val="Hyperlink"/>
@@ -544,7 +742,7 @@
                 <w:noProof/>
                 <w:webHidden/>
               </w:rPr>
-              <w:instrText xml:space="preserve"> PAGEREF _Toc247690866 \h </w:instrText>
+              <w:instrText xml:space="preserve"> PAGEREF _Toc247691632 \h </w:instrText>
             </w:r>
             <w:r>
               <w:rPr>
@@ -588,7 +786,7 @@
               <w:lang w:eastAsia="en-GB"/>
             </w:rPr>
           </w:pPr>
-          <w:hyperlink w:anchor="_Toc247690867" w:history="1">
+          <w:hyperlink w:anchor="_Toc247691633" w:history="1">
             <w:r>
               <w:rPr>
                 <w:rStyle w:val="Hyperlink"/>
@@ -630,7 +828,7 @@
                 <w:noProof/>
                 <w:webHidden/>
               </w:rPr>
-              <w:instrText xml:space="preserve"> PAGEREF _Toc247690867 \h </w:instrText>
+              <w:instrText xml:space="preserve"> PAGEREF _Toc247691633 \h </w:instrText>
             </w:r>
             <w:r>
               <w:rPr>
@@ -674,7 +872,7 @@
               <w:lang w:eastAsia="en-GB"/>
             </w:rPr>
           </w:pPr>
-          <w:hyperlink w:anchor="_Toc247690868" w:history="1">
+          <w:hyperlink w:anchor="_Toc247691634" w:history="1">
             <w:r>
               <w:rPr>
                 <w:rStyle w:val="Hyperlink"/>
@@ -716,7 +914,7 @@
                 <w:noProof/>
                 <w:webHidden/>
               </w:rPr>
-              <w:instrText xml:space="preserve"> PAGEREF _Toc247690868 \h </w:instrText>
+              <w:instrText xml:space="preserve"> PAGEREF _Toc247691634 \h </w:instrText>
             </w:r>
             <w:r>
               <w:rPr>
@@ -760,7 +958,7 @@
               <w:lang w:eastAsia="en-GB"/>
             </w:rPr>
           </w:pPr>
-          <w:hyperlink w:anchor="_Toc247690869" w:history="1">
+          <w:hyperlink w:anchor="_Toc247691635" w:history="1">
             <w:r>
               <w:rPr>
                 <w:rStyle w:val="Hyperlink"/>
@@ -802,7 +1000,7 @@
                 <w:noProof/>
                 <w:webHidden/>
               </w:rPr>
-              <w:instrText xml:space="preserve"> PAGEREF _Toc247690869 \h </w:instrText>
+              <w:instrText xml:space="preserve"> PAGEREF _Toc247691635 \h </w:instrText>
             </w:r>
             <w:r>
               <w:rPr>
@@ -846,7 +1044,7 @@
               <w:lang w:eastAsia="en-GB"/>
             </w:rPr>
           </w:pPr>
-          <w:hyperlink w:anchor="_Toc247690870" w:history="1">
+          <w:hyperlink w:anchor="_Toc247691636" w:history="1">
             <w:r>
               <w:rPr>
                 <w:rStyle w:val="Hyperlink"/>
@@ -888,7 +1086,7 @@
                 <w:noProof/>
                 <w:webHidden/>
               </w:rPr>
-              <w:instrText xml:space="preserve"> PAGEREF _Toc247690870 \h </w:instrText>
+              <w:instrText xml:space="preserve"> PAGEREF _Toc247691636 \h </w:instrText>
             </w:r>
             <w:r>
               <w:rPr>
@@ -932,7 +1130,7 @@
               <w:lang w:eastAsia="en-GB"/>
             </w:rPr>
           </w:pPr>
-          <w:hyperlink w:anchor="_Toc247690871" w:history="1">
+          <w:hyperlink w:anchor="_Toc247691637" w:history="1">
             <w:r>
               <w:rPr>
                 <w:rStyle w:val="Hyperlink"/>
@@ -974,7 +1172,7 @@
                 <w:noProof/>
                 <w:webHidden/>
               </w:rPr>
-              <w:instrText xml:space="preserve"> PAGEREF _Toc247690871 \h </w:instrText>
+              <w:instrText xml:space="preserve"> PAGEREF _Toc247691637 \h </w:instrText>
             </w:r>
             <w:r>
               <w:rPr>
@@ -1018,7 +1216,7 @@
               <w:lang w:eastAsia="en-GB"/>
             </w:rPr>
           </w:pPr>
-          <w:hyperlink w:anchor="_Toc247690872" w:history="1">
+          <w:hyperlink w:anchor="_Toc247691638" w:history="1">
             <w:r>
               <w:rPr>
                 <w:rStyle w:val="Hyperlink"/>
@@ -1060,7 +1258,7 @@
                 <w:noProof/>
                 <w:webHidden/>
               </w:rPr>
-              <w:instrText xml:space="preserve"> PAGEREF _Toc247690872 \h </w:instrText>
+              <w:instrText xml:space="preserve"> PAGEREF _Toc247691638 \h </w:instrText>
             </w:r>
             <w:r>
               <w:rPr>
@@ -1104,7 +1302,7 @@
               <w:lang w:eastAsia="en-GB"/>
             </w:rPr>
           </w:pPr>
-          <w:hyperlink w:anchor="_Toc247690873" w:history="1">
+          <w:hyperlink w:anchor="_Toc247691639" w:history="1">
             <w:r>
               <w:rPr>
                 <w:rStyle w:val="Hyperlink"/>
@@ -1146,7 +1344,7 @@
                 <w:noProof/>
                 <w:webHidden/>
               </w:rPr>
-              <w:instrText xml:space="preserve"> PAGEREF _Toc247690873 \h </w:instrText>
+              <w:instrText xml:space="preserve"> PAGEREF _Toc247691639 \h </w:instrText>
             </w:r>
             <w:r>
               <w:rPr>
@@ -1190,7 +1388,7 @@
               <w:lang w:eastAsia="en-GB"/>
             </w:rPr>
           </w:pPr>
-          <w:hyperlink w:anchor="_Toc247690874" w:history="1">
+          <w:hyperlink w:anchor="_Toc247691640" w:history="1">
             <w:r>
               <w:rPr>
                 <w:rStyle w:val="Hyperlink"/>
@@ -1232,7 +1430,7 @@
                 <w:noProof/>
                 <w:webHidden/>
               </w:rPr>
-              <w:instrText xml:space="preserve"> PAGEREF _Toc247690874 \h </w:instrText>
+              <w:instrText xml:space="preserve"> PAGEREF _Toc247691640 \h </w:instrText>
             </w:r>
             <w:r>
               <w:rPr>
@@ -1276,7 +1474,7 @@
               <w:lang w:eastAsia="en-GB"/>
             </w:rPr>
           </w:pPr>
-          <w:hyperlink w:anchor="_Toc247690875" w:history="1">
+          <w:hyperlink w:anchor="_Toc247691641" w:history="1">
             <w:r>
               <w:rPr>
                 <w:rStyle w:val="Hyperlink"/>
@@ -1318,7 +1516,7 @@
                 <w:noProof/>
                 <w:webHidden/>
               </w:rPr>
-              <w:instrText xml:space="preserve"> PAGEREF _Toc247690875 \h </w:instrText>
+              <w:instrText xml:space="preserve"> PAGEREF _Toc247691641 \h </w:instrText>
             </w:r>
             <w:r>
               <w:rPr>
@@ -1362,7 +1560,7 @@
               <w:lang w:eastAsia="en-GB"/>
             </w:rPr>
           </w:pPr>
-          <w:hyperlink w:anchor="_Toc247690876" w:history="1">
+          <w:hyperlink w:anchor="_Toc247691642" w:history="1">
             <w:r>
               <w:rPr>
                 <w:rStyle w:val="Hyperlink"/>
@@ -1404,7 +1602,7 @@
                 <w:noProof/>
                 <w:webHidden/>
               </w:rPr>
-              <w:instrText xml:space="preserve"> PAGEREF _Toc247690876 \h </w:instrText>
+              <w:instrText xml:space="preserve"> PAGEREF _Toc247691642 \h </w:instrText>
             </w:r>
             <w:r>
               <w:rPr>
@@ -1448,7 +1646,7 @@
               <w:lang w:eastAsia="en-GB"/>
             </w:rPr>
           </w:pPr>
-          <w:hyperlink w:anchor="_Toc247690877" w:history="1">
+          <w:hyperlink w:anchor="_Toc247691643" w:history="1">
             <w:r>
               <w:rPr>
                 <w:rStyle w:val="Hyperlink"/>
@@ -1490,7 +1688,7 @@
                 <w:noProof/>
                 <w:webHidden/>
               </w:rPr>
-              <w:instrText xml:space="preserve"> PAGEREF _Toc247690877 \h </w:instrText>
+              <w:instrText xml:space="preserve"> PAGEREF _Toc247691643 \h </w:instrText>
             </w:r>
             <w:r>
               <w:rPr>
@@ -1534,7 +1732,7 @@
               <w:lang w:eastAsia="en-GB"/>
             </w:rPr>
           </w:pPr>
-          <w:hyperlink w:anchor="_Toc247690878" w:history="1">
+          <w:hyperlink w:anchor="_Toc247691644" w:history="1">
             <w:r>
               <w:rPr>
                 <w:rStyle w:val="Hyperlink"/>
@@ -1576,7 +1774,7 @@
                 <w:noProof/>
                 <w:webHidden/>
               </w:rPr>
-              <w:instrText xml:space="preserve"> PAGEREF _Toc247690878 \h </w:instrText>
+              <w:instrText xml:space="preserve"> PAGEREF _Toc247691644 \h </w:instrText>
             </w:r>
             <w:r>
               <w:rPr>
@@ -1620,7 +1818,7 @@
               <w:lang w:eastAsia="en-GB"/>
             </w:rPr>
           </w:pPr>
-          <w:hyperlink w:anchor="_Toc247690879" w:history="1">
+          <w:hyperlink w:anchor="_Toc247691645" w:history="1">
             <w:r>
               <w:rPr>
                 <w:rStyle w:val="Hyperlink"/>
@@ -1662,7 +1860,7 @@
                 <w:noProof/>
                 <w:webHidden/>
               </w:rPr>
-              <w:instrText xml:space="preserve"> PAGEREF _Toc247690879 \h </w:instrText>
+              <w:instrText xml:space="preserve"> PAGEREF _Toc247691645 \h </w:instrText>
             </w:r>
             <w:r>
               <w:rPr>
@@ -1706,7 +1904,7 @@
               <w:lang w:eastAsia="en-GB"/>
             </w:rPr>
           </w:pPr>
-          <w:hyperlink w:anchor="_Toc247690880" w:history="1">
+          <w:hyperlink w:anchor="_Toc247691646" w:history="1">
             <w:r>
               <w:rPr>
                 <w:rStyle w:val="Hyperlink"/>
@@ -1748,7 +1946,7 @@
                 <w:noProof/>
                 <w:webHidden/>
               </w:rPr>
-              <w:instrText xml:space="preserve"> PAGEREF _Toc247690880 \h </w:instrText>
+              <w:instrText xml:space="preserve"> PAGEREF _Toc247691646 \h </w:instrText>
             </w:r>
             <w:r>
               <w:rPr>
@@ -1792,7 +1990,7 @@
               <w:lang w:eastAsia="en-GB"/>
             </w:rPr>
           </w:pPr>
-          <w:hyperlink w:anchor="_Toc247690881" w:history="1">
+          <w:hyperlink w:anchor="_Toc247691647" w:history="1">
             <w:r>
               <w:rPr>
                 <w:rStyle w:val="Hyperlink"/>
@@ -1834,7 +2032,7 @@
                 <w:noProof/>
                 <w:webHidden/>
               </w:rPr>
-              <w:instrText xml:space="preserve"> PAGEREF _Toc247690881 \h </w:instrText>
+              <w:instrText xml:space="preserve"> PAGEREF _Toc247691647 \h </w:instrText>
             </w:r>
             <w:r>
               <w:rPr>
@@ -1878,7 +2076,7 @@
               <w:lang w:eastAsia="en-GB"/>
             </w:rPr>
           </w:pPr>
-          <w:hyperlink w:anchor="_Toc247690882" w:history="1">
+          <w:hyperlink w:anchor="_Toc247691648" w:history="1">
             <w:r>
               <w:rPr>
                 <w:rStyle w:val="Hyperlink"/>
@@ -1920,7 +2118,7 @@
                 <w:noProof/>
                 <w:webHidden/>
               </w:rPr>
-              <w:instrText xml:space="preserve"> PAGEREF _Toc247690882 \h </w:instrText>
+              <w:instrText xml:space="preserve"> PAGEREF _Toc247691648 \h </w:instrText>
             </w:r>
             <w:r>
               <w:rPr>
@@ -1964,7 +2162,7 @@
               <w:lang w:eastAsia="en-GB"/>
             </w:rPr>
           </w:pPr>
-          <w:hyperlink w:anchor="_Toc247690883" w:history="1">
+          <w:hyperlink w:anchor="_Toc247691649" w:history="1">
             <w:r>
               <w:rPr>
                 <w:rStyle w:val="Hyperlink"/>
@@ -2006,7 +2204,7 @@
                 <w:noProof/>
                 <w:webHidden/>
               </w:rPr>
-              <w:instrText xml:space="preserve"> PAGEREF _Toc247690883 \h </w:instrText>
+              <w:instrText xml:space="preserve"> PAGEREF _Toc247691649 \h </w:instrText>
             </w:r>
             <w:r>
               <w:rPr>
@@ -2050,7 +2248,7 @@
               <w:lang w:eastAsia="en-GB"/>
             </w:rPr>
           </w:pPr>
-          <w:hyperlink w:anchor="_Toc247690884" w:history="1">
+          <w:hyperlink w:anchor="_Toc247691650" w:history="1">
             <w:r>
               <w:rPr>
                 <w:rStyle w:val="Hyperlink"/>
@@ -2092,7 +2290,7 @@
                 <w:noProof/>
                 <w:webHidden/>
               </w:rPr>
-              <w:instrText xml:space="preserve"> PAGEREF _Toc247690884 \h </w:instrText>
+              <w:instrText xml:space="preserve"> PAGEREF _Toc247691650 \h </w:instrText>
             </w:r>
             <w:r>
               <w:rPr>
@@ -2136,7 +2334,7 @@
               <w:lang w:eastAsia="en-GB"/>
             </w:rPr>
           </w:pPr>
-          <w:hyperlink w:anchor="_Toc247690885" w:history="1">
+          <w:hyperlink w:anchor="_Toc247691651" w:history="1">
             <w:r>
               <w:rPr>
                 <w:rStyle w:val="Hyperlink"/>
@@ -2178,7 +2376,7 @@
                 <w:noProof/>
                 <w:webHidden/>
               </w:rPr>
-              <w:instrText xml:space="preserve"> PAGEREF _Toc247690885 \h </w:instrText>
+              <w:instrText xml:space="preserve"> PAGEREF _Toc247691651 \h </w:instrText>
             </w:r>
             <w:r>
               <w:rPr>
@@ -2222,7 +2420,7 @@
               <w:lang w:eastAsia="en-GB"/>
             </w:rPr>
           </w:pPr>
-          <w:hyperlink w:anchor="_Toc247690886" w:history="1">
+          <w:hyperlink w:anchor="_Toc247691652" w:history="1">
             <w:r>
               <w:rPr>
                 <w:rStyle w:val="Hyperlink"/>
@@ -2264,7 +2462,7 @@
                 <w:noProof/>
                 <w:webHidden/>
               </w:rPr>
-              <w:instrText xml:space="preserve"> PAGEREF _Toc247690886 \h </w:instrText>
+              <w:instrText xml:space="preserve"> PAGEREF _Toc247691652 \h </w:instrText>
             </w:r>
             <w:r>
               <w:rPr>
@@ -2308,7 +2506,7 @@
               <w:lang w:eastAsia="en-GB"/>
             </w:rPr>
           </w:pPr>
-          <w:hyperlink w:anchor="_Toc247690887" w:history="1">
+          <w:hyperlink w:anchor="_Toc247691653" w:history="1">
             <w:r>
               <w:rPr>
                 <w:rStyle w:val="Hyperlink"/>
@@ -2350,7 +2548,7 @@
                 <w:noProof/>
                 <w:webHidden/>
               </w:rPr>
-              <w:instrText xml:space="preserve"> PAGEREF _Toc247690887 \h </w:instrText>
+              <w:instrText xml:space="preserve"> PAGEREF _Toc247691653 \h </w:instrText>
             </w:r>
             <w:r>
               <w:rPr>
@@ -2394,7 +2592,7 @@
               <w:lang w:eastAsia="en-GB"/>
             </w:rPr>
           </w:pPr>
-          <w:hyperlink w:anchor="_Toc247690888" w:history="1">
+          <w:hyperlink w:anchor="_Toc247691654" w:history="1">
             <w:r>
               <w:rPr>
                 <w:rStyle w:val="Hyperlink"/>
@@ -2436,7 +2634,7 @@
                 <w:noProof/>
                 <w:webHidden/>
               </w:rPr>
-              <w:instrText xml:space="preserve"> PAGEREF _Toc247690888 \h </w:instrText>
+              <w:instrText xml:space="preserve"> PAGEREF _Toc247691654 \h </w:instrText>
             </w:r>
             <w:r>
               <w:rPr>
@@ -2480,7 +2678,7 @@
               <w:lang w:eastAsia="en-GB"/>
             </w:rPr>
           </w:pPr>
-          <w:hyperlink w:anchor="_Toc247690889" w:history="1">
+          <w:hyperlink w:anchor="_Toc247691655" w:history="1">
             <w:r>
               <w:rPr>
                 <w:rStyle w:val="Hyperlink"/>
@@ -2522,7 +2720,7 @@
                 <w:noProof/>
                 <w:webHidden/>
               </w:rPr>
-              <w:instrText xml:space="preserve"> PAGEREF _Toc247690889 \h </w:instrText>
+              <w:instrText xml:space="preserve"> PAGEREF _Toc247691655 \h </w:instrText>
             </w:r>
             <w:r>
               <w:rPr>
@@ -2566,7 +2764,7 @@
               <w:lang w:eastAsia="en-GB"/>
             </w:rPr>
           </w:pPr>
-          <w:hyperlink w:anchor="_Toc247690890" w:history="1">
+          <w:hyperlink w:anchor="_Toc247691656" w:history="1">
             <w:r>
               <w:rPr>
                 <w:rStyle w:val="Hyperlink"/>
@@ -2608,7 +2806,7 @@
                 <w:noProof/>
                 <w:webHidden/>
               </w:rPr>
-              <w:instrText xml:space="preserve"> PAGEREF _Toc247690890 \h </w:instrText>
+              <w:instrText xml:space="preserve"> PAGEREF _Toc247691656 \h </w:instrText>
             </w:r>
             <w:r>
               <w:rPr>
@@ -2652,7 +2850,7 @@
               <w:lang w:eastAsia="en-GB"/>
             </w:rPr>
           </w:pPr>
-          <w:hyperlink w:anchor="_Toc247690891" w:history="1">
+          <w:hyperlink w:anchor="_Toc247691657" w:history="1">
             <w:r>
               <w:rPr>
                 <w:rStyle w:val="Hyperlink"/>
@@ -2694,7 +2892,7 @@
                 <w:noProof/>
                 <w:webHidden/>
               </w:rPr>
-              <w:instrText xml:space="preserve"> PAGEREF _Toc247690891 \h </w:instrText>
+              <w:instrText xml:space="preserve"> PAGEREF _Toc247691657 \h </w:instrText>
             </w:r>
             <w:r>
               <w:rPr>
@@ -2738,7 +2936,7 @@
               <w:lang w:eastAsia="en-GB"/>
             </w:rPr>
           </w:pPr>
-          <w:hyperlink w:anchor="_Toc247690892" w:history="1">
+          <w:hyperlink w:anchor="_Toc247691658" w:history="1">
             <w:r>
               <w:rPr>
                 <w:rStyle w:val="Hyperlink"/>
@@ -2780,7 +2978,7 @@
                 <w:noProof/>
                 <w:webHidden/>
               </w:rPr>
-              <w:instrText xml:space="preserve"> PAGEREF _Toc247690892 \h </w:instrText>
+              <w:instrText xml:space="preserve"> PAGEREF _Toc247691658 \h </w:instrText>
             </w:r>
             <w:r>
               <w:rPr>
@@ -2834,8 +3032,9 @@
       <w:pPr>
         <w:pStyle w:val="Heading1"/>
       </w:pPr>
-      <w:bookmarkStart w:id="0" w:name="_Toc247690864"/>
-      <w:r>
+      <w:bookmarkStart w:id="0" w:name="_Toc247691630"/>
+      <w:r>
+        <w:lastRenderedPageBreak/>
         <w:t>Market Research</w:t>
       </w:r>
       <w:r>
@@ -2847,14 +3046,14 @@
       <w:pPr>
         <w:pStyle w:val="Heading2"/>
       </w:pPr>
-      <w:bookmarkStart w:id="1" w:name="_Toc247690865"/>
+      <w:bookmarkStart w:id="1" w:name="_Toc247691631"/>
       <w:r>
         <w:t>Bantu</w:t>
       </w:r>
       <w:bookmarkEnd w:id="1"/>
     </w:p>
     <w:p>
-      <w:hyperlink r:id="rId6" w:history="1">
+      <w:hyperlink r:id="rId9" w:history="1">
         <w:r>
           <w:rPr>
             <w:rStyle w:val="Hyperlink"/>
@@ -2872,7 +3071,7 @@
       <w:pPr>
         <w:pStyle w:val="Heading2"/>
       </w:pPr>
-      <w:bookmarkStart w:id="2" w:name="_Toc247690866"/>
+      <w:bookmarkStart w:id="2" w:name="_Toc247691632"/>
       <w:proofErr w:type="spellStart"/>
       <w:r>
         <w:t>WeMeeting</w:t>
@@ -2881,7 +3080,7 @@
       <w:proofErr w:type="spellEnd"/>
     </w:p>
     <w:p>
-      <w:hyperlink r:id="rId7" w:history="1">
+      <w:hyperlink r:id="rId10" w:history="1">
         <w:r>
           <w:rPr>
             <w:rStyle w:val="Hyperlink"/>
@@ -2904,14 +3103,14 @@
       <w:pPr>
         <w:pStyle w:val="Heading2"/>
       </w:pPr>
-      <w:bookmarkStart w:id="3" w:name="_Toc247690867"/>
+      <w:bookmarkStart w:id="3" w:name="_Toc247691633"/>
       <w:r>
         <w:t>ZPN Mesh</w:t>
       </w:r>
       <w:bookmarkEnd w:id="3"/>
     </w:p>
     <w:p>
-      <w:hyperlink r:id="rId8" w:history="1">
+      <w:hyperlink r:id="rId11" w:history="1">
         <w:r>
           <w:rPr>
             <w:rStyle w:val="Hyperlink"/>
@@ -2930,7 +3129,7 @@
       <w:pPr>
         <w:pStyle w:val="Heading1"/>
       </w:pPr>
-      <w:bookmarkStart w:id="4" w:name="_Toc247690868"/>
+      <w:bookmarkStart w:id="4" w:name="_Toc247691634"/>
       <w:r>
         <w:t>Technical Research</w:t>
       </w:r>
@@ -2943,7 +3142,7 @@
       <w:pPr>
         <w:pStyle w:val="Heading2"/>
       </w:pPr>
-      <w:bookmarkStart w:id="5" w:name="_Toc247690869"/>
+      <w:bookmarkStart w:id="5" w:name="_Toc247691635"/>
       <w:r>
         <w:t>Django</w:t>
       </w:r>
@@ -3186,7 +3385,7 @@
       <w:pPr>
         <w:pStyle w:val="Heading2"/>
       </w:pPr>
-      <w:bookmarkStart w:id="6" w:name="_Toc247690870"/>
+      <w:bookmarkStart w:id="6" w:name="_Toc247691636"/>
       <w:r>
         <w:t>Ruby-on-Rails</w:t>
       </w:r>
@@ -3324,8 +3523,9 @@
       <w:r>
         <w:br w:type="page"/>
       </w:r>
-      <w:bookmarkStart w:id="7" w:name="_Toc247690871"/>
-      <w:r>
+      <w:bookmarkStart w:id="7" w:name="_Toc247691637"/>
+      <w:r>
+        <w:lastRenderedPageBreak/>
         <w:t>SVN</w:t>
       </w:r>
       <w:bookmarkEnd w:id="7"/>
@@ -3366,7 +3566,7 @@
                     </pic:cNvPicPr>
                   </pic:nvPicPr>
                   <pic:blipFill>
-                    <a:blip r:embed="rId9" cstate="print"/>
+                    <a:blip r:embed="rId12" cstate="print"/>
                     <a:srcRect/>
                     <a:stretch>
                       <a:fillRect/>
@@ -3404,7 +3604,7 @@
       <w:pPr>
         <w:pStyle w:val="Heading2"/>
       </w:pPr>
-      <w:bookmarkStart w:id="8" w:name="_Toc247690872"/>
+      <w:bookmarkStart w:id="8" w:name="_Toc247691638"/>
       <w:r>
         <w:t>Mercurial</w:t>
       </w:r>
@@ -3446,8 +3646,9 @@
       <w:pPr>
         <w:pStyle w:val="Heading1"/>
       </w:pPr>
-      <w:bookmarkStart w:id="9" w:name="_Toc247690873"/>
-      <w:r>
+      <w:bookmarkStart w:id="9" w:name="_Toc247691639"/>
+      <w:r>
+        <w:lastRenderedPageBreak/>
         <w:t>Functional Specification – Appendix</w:t>
       </w:r>
       <w:bookmarkEnd w:id="9"/>
@@ -3457,7 +3658,7 @@
       <w:pPr>
         <w:pStyle w:val="Heading2"/>
       </w:pPr>
-      <w:bookmarkStart w:id="10" w:name="_Toc247690874"/>
+      <w:bookmarkStart w:id="10" w:name="_Toc247691640"/>
       <w:r>
         <w:t>User Interface</w:t>
       </w:r>
@@ -3493,7 +3694,7 @@
                     </pic:cNvPicPr>
                   </pic:nvPicPr>
                   <pic:blipFill>
-                    <a:blip r:embed="rId10" cstate="print"/>
+                    <a:blip r:embed="rId13" cstate="print"/>
                     <a:srcRect/>
                     <a:stretch>
                       <a:fillRect/>
@@ -3549,7 +3750,7 @@
                     <pic:cNvPicPr/>
                   </pic:nvPicPr>
                   <pic:blipFill>
-                    <a:blip r:embed="rId11" cstate="print"/>
+                    <a:blip r:embed="rId14" cstate="print"/>
                     <a:stretch>
                       <a:fillRect/>
                     </a:stretch>
@@ -3579,6 +3780,7 @@
     <w:p/>
     <w:p>
       <w:r>
+        <w:lastRenderedPageBreak/>
         <w:t>Initial Design #3</w:t>
       </w:r>
     </w:p>
@@ -3604,7 +3806,7 @@
                     <pic:cNvPicPr/>
                   </pic:nvPicPr>
                   <pic:blipFill>
-                    <a:blip r:embed="rId12" cstate="print"/>
+                    <a:blip r:embed="rId15" cstate="print"/>
                     <a:stretch>
                       <a:fillRect/>
                     </a:stretch>
@@ -3653,7 +3855,7 @@
                     <pic:cNvPicPr/>
                   </pic:nvPicPr>
                   <pic:blipFill>
-                    <a:blip r:embed="rId13" cstate="print"/>
+                    <a:blip r:embed="rId16" cstate="print"/>
                     <a:stretch>
                       <a:fillRect/>
                     </a:stretch>
@@ -3678,6 +3880,7 @@
     <w:p/>
     <w:p>
       <w:r>
+        <w:lastRenderedPageBreak/>
         <w:t>Initial Design #5</w:t>
       </w:r>
     </w:p>
@@ -3703,7 +3906,7 @@
                     <pic:cNvPicPr/>
                   </pic:nvPicPr>
                   <pic:blipFill>
-                    <a:blip r:embed="rId14" cstate="print"/>
+                    <a:blip r:embed="rId17" cstate="print"/>
                     <a:stretch>
                       <a:fillRect/>
                     </a:stretch>
@@ -3733,8 +3936,9 @@
       <w:pPr>
         <w:pStyle w:val="Heading1"/>
       </w:pPr>
-      <w:bookmarkStart w:id="11" w:name="_Toc247690875"/>
-      <w:r>
+      <w:bookmarkStart w:id="11" w:name="_Toc247691641"/>
+      <w:r>
+        <w:lastRenderedPageBreak/>
         <w:t>Prototyping</w:t>
       </w:r>
       <w:bookmarkEnd w:id="11"/>
@@ -3793,7 +3997,7 @@
                     </pic:cNvPicPr>
                   </pic:nvPicPr>
                   <pic:blipFill>
-                    <a:blip r:embed="rId15" cstate="print"/>
+                    <a:blip r:embed="rId18" cstate="print"/>
                     <a:srcRect l="801" t="10837" r="54043" b="69554"/>
                     <a:stretch>
                       <a:fillRect/>
@@ -3850,7 +4054,7 @@
                     </pic:cNvPicPr>
                   </pic:nvPicPr>
                   <pic:blipFill>
-                    <a:blip r:embed="rId16" cstate="print"/>
+                    <a:blip r:embed="rId19" cstate="print"/>
                     <a:srcRect l="962" t="10825" r="53847" b="72508"/>
                     <a:stretch>
                       <a:fillRect/>
@@ -3907,7 +4111,7 @@
                     </pic:cNvPicPr>
                   </pic:nvPicPr>
                   <pic:blipFill>
-                    <a:blip r:embed="rId17" cstate="print"/>
+                    <a:blip r:embed="rId20" cstate="print"/>
                     <a:srcRect l="801" t="10653" r="3205" b="11512"/>
                     <a:stretch>
                       <a:fillRect/>
@@ -3940,8 +4144,9 @@
       <w:pPr>
         <w:pStyle w:val="Heading1"/>
       </w:pPr>
-      <w:bookmarkStart w:id="12" w:name="_Toc247690876"/>
-      <w:r>
+      <w:bookmarkStart w:id="12" w:name="_Toc247691642"/>
+      <w:r>
+        <w:lastRenderedPageBreak/>
         <w:t xml:space="preserve">Implementation Decisions </w:t>
       </w:r>
       <w:r>
@@ -3957,7 +4162,7 @@
       <w:pPr>
         <w:pStyle w:val="Heading2"/>
       </w:pPr>
-      <w:bookmarkStart w:id="13" w:name="_Toc247690877"/>
+      <w:bookmarkStart w:id="13" w:name="_Toc247691643"/>
       <w:r>
         <w:t>Entity-Relationship Diagram</w:t>
       </w:r>
@@ -3986,7 +4191,7 @@
                     <pic:cNvPicPr/>
                   </pic:nvPicPr>
                   <pic:blipFill>
-                    <a:blip r:embed="rId18" cstate="print"/>
+                    <a:blip r:embed="rId21" cstate="print"/>
                     <a:stretch>
                       <a:fillRect/>
                     </a:stretch>
@@ -4016,8 +4221,9 @@
       <w:pPr>
         <w:pStyle w:val="Heading2"/>
       </w:pPr>
-      <w:bookmarkStart w:id="14" w:name="_Toc247690878"/>
-      <w:r>
+      <w:bookmarkStart w:id="14" w:name="_Toc247691644"/>
+      <w:r>
+        <w:lastRenderedPageBreak/>
         <w:t>Models.py</w:t>
       </w:r>
       <w:bookmarkEnd w:id="14"/>
@@ -4280,8 +4486,9 @@
       <w:pPr>
         <w:pStyle w:val="Heading2"/>
       </w:pPr>
-      <w:bookmarkStart w:id="15" w:name="_Toc247690879"/>
-      <w:r>
+      <w:bookmarkStart w:id="15" w:name="_Toc247691645"/>
+      <w:r>
+        <w:lastRenderedPageBreak/>
         <w:t>Low-Tech Prototyping</w:t>
       </w:r>
       <w:bookmarkEnd w:id="15"/>
@@ -4290,7 +4497,7 @@
       <w:pPr>
         <w:pStyle w:val="Heading3"/>
       </w:pPr>
-      <w:bookmarkStart w:id="16" w:name="_Toc247690880"/>
+      <w:bookmarkStart w:id="16" w:name="_Toc247691646"/>
       <w:r>
         <w:t>Photographs</w:t>
       </w:r>
@@ -4325,7 +4532,7 @@
                     <pic:cNvPicPr/>
                   </pic:nvPicPr>
                   <pic:blipFill>
-                    <a:blip r:embed="rId19" cstate="print"/>
+                    <a:blip r:embed="rId22" cstate="print"/>
                     <a:stretch>
                       <a:fillRect/>
                     </a:stretch>
@@ -4375,7 +4582,7 @@
                     <pic:cNvPicPr/>
                   </pic:nvPicPr>
                   <pic:blipFill>
-                    <a:blip r:embed="rId20" cstate="print"/>
+                    <a:blip r:embed="rId23" cstate="print"/>
                     <a:stretch>
                       <a:fillRect/>
                     </a:stretch>
@@ -4402,6 +4609,7 @@
           <w:noProof/>
           <w:lang w:eastAsia="en-GB"/>
         </w:rPr>
+        <w:lastRenderedPageBreak/>
         <w:drawing>
           <wp:inline distT="0" distB="0" distL="0" distR="0">
             <wp:extent cx="4851399" cy="3638550"/>
@@ -4418,7 +4626,7 @@
                     <pic:cNvPicPr/>
                   </pic:nvPicPr>
                   <pic:blipFill>
-                    <a:blip r:embed="rId21" cstate="print"/>
+                    <a:blip r:embed="rId24" cstate="print"/>
                     <a:stretch>
                       <a:fillRect/>
                     </a:stretch>
@@ -4461,7 +4669,7 @@
                     <pic:cNvPicPr/>
                   </pic:nvPicPr>
                   <pic:blipFill>
-                    <a:blip r:embed="rId22" cstate="print"/>
+                    <a:blip r:embed="rId25" cstate="print"/>
                     <a:stretch>
                       <a:fillRect/>
                     </a:stretch>
@@ -4488,6 +4696,7 @@
           <w:noProof/>
           <w:lang w:eastAsia="en-GB"/>
         </w:rPr>
+        <w:lastRenderedPageBreak/>
         <w:drawing>
           <wp:inline distT="0" distB="0" distL="0" distR="0">
             <wp:extent cx="4851400" cy="3638550"/>
@@ -4504,7 +4713,7 @@
                     <pic:cNvPicPr/>
                   </pic:nvPicPr>
                   <pic:blipFill>
-                    <a:blip r:embed="rId23" cstate="print"/>
+                    <a:blip r:embed="rId26" cstate="print"/>
                     <a:stretch>
                       <a:fillRect/>
                     </a:stretch>
@@ -4547,7 +4756,7 @@
                     <pic:cNvPicPr/>
                   </pic:nvPicPr>
                   <pic:blipFill>
-                    <a:blip r:embed="rId24" cstate="print"/>
+                    <a:blip r:embed="rId27" cstate="print"/>
                     <a:stretch>
                       <a:fillRect/>
                     </a:stretch>
@@ -4574,6 +4783,7 @@
           <w:noProof/>
           <w:lang w:eastAsia="en-GB"/>
         </w:rPr>
+        <w:lastRenderedPageBreak/>
         <w:drawing>
           <wp:inline distT="0" distB="0" distL="0" distR="0">
             <wp:extent cx="4743450" cy="3557588"/>
@@ -4590,7 +4800,7 @@
                     <pic:cNvPicPr/>
                   </pic:nvPicPr>
                   <pic:blipFill>
-                    <a:blip r:embed="rId25" cstate="print"/>
+                    <a:blip r:embed="rId28" cstate="print"/>
                     <a:stretch>
                       <a:fillRect/>
                     </a:stretch>
@@ -4620,8 +4830,9 @@
       <w:pPr>
         <w:pStyle w:val="Heading3"/>
       </w:pPr>
-      <w:bookmarkStart w:id="17" w:name="_Toc247690881"/>
-      <w:r>
+      <w:bookmarkStart w:id="17" w:name="_Toc247691647"/>
+      <w:r>
+        <w:lastRenderedPageBreak/>
         <w:t>Rule-Sets</w:t>
       </w:r>
       <w:bookmarkEnd w:id="17"/>
@@ -4946,8 +5157,9 @@
       <w:pPr>
         <w:pStyle w:val="Heading1"/>
       </w:pPr>
-      <w:bookmarkStart w:id="18" w:name="_Toc247690882"/>
-      <w:r>
+      <w:bookmarkStart w:id="18" w:name="_Toc247691648"/>
+      <w:r>
+        <w:lastRenderedPageBreak/>
         <w:t>Meeting Minutes &amp; Attendance</w:t>
       </w:r>
       <w:bookmarkEnd w:id="18"/>
@@ -4956,7 +5168,7 @@
       <w:pPr>
         <w:pStyle w:val="Heading2"/>
       </w:pPr>
-      <w:bookmarkStart w:id="19" w:name="_Toc247690883"/>
+      <w:bookmarkStart w:id="19" w:name="_Toc247691649"/>
       <w:r>
         <w:t>Meeting Minutes</w:t>
       </w:r>
@@ -4966,7 +5178,7 @@
       <w:pPr>
         <w:pStyle w:val="Heading3"/>
       </w:pPr>
-      <w:bookmarkStart w:id="20" w:name="_Toc247690884"/>
+      <w:bookmarkStart w:id="20" w:name="_Toc247691650"/>
       <w:r>
         <w:t xml:space="preserve">Formal </w:t>
       </w:r>
@@ -5842,8 +6054,9 @@
       <w:pPr>
         <w:pStyle w:val="Heading3"/>
       </w:pPr>
-      <w:bookmarkStart w:id="22" w:name="_Toc247690885"/>
-      <w:r>
+      <w:bookmarkStart w:id="22" w:name="_Toc247691651"/>
+      <w:r>
+        <w:lastRenderedPageBreak/>
         <w:t>Formal Meeting - October 21st</w:t>
       </w:r>
       <w:bookmarkEnd w:id="22"/>
@@ -6533,8 +6746,9 @@
       <w:pPr>
         <w:pStyle w:val="Heading3"/>
       </w:pPr>
-      <w:bookmarkStart w:id="27" w:name="_Toc247690886"/>
-      <w:r>
+      <w:bookmarkStart w:id="27" w:name="_Toc247691652"/>
+      <w:r>
+        <w:lastRenderedPageBreak/>
         <w:t>Formal</w:t>
       </w:r>
       <w:r>
@@ -7087,8 +7301,9 @@
       <w:pPr>
         <w:pStyle w:val="Heading3"/>
       </w:pPr>
-      <w:bookmarkStart w:id="29" w:name="_Toc247690887"/>
-      <w:r>
+      <w:bookmarkStart w:id="29" w:name="_Toc247691653"/>
+      <w:r>
+        <w:lastRenderedPageBreak/>
         <w:t>Formal Meeting - November 11th</w:t>
       </w:r>
       <w:bookmarkEnd w:id="29"/>
@@ -7453,8 +7668,9 @@
         <w:pStyle w:val="Heading3"/>
       </w:pPr>
       <w:bookmarkStart w:id="31" w:name="G52GRP_Formal_Meeting"/>
-      <w:bookmarkStart w:id="32" w:name="_Toc247690888"/>
-      <w:r>
+      <w:bookmarkStart w:id="32" w:name="_Toc247691654"/>
+      <w:r>
+        <w:lastRenderedPageBreak/>
         <w:t>Formal Meeting - November 30th</w:t>
       </w:r>
       <w:bookmarkEnd w:id="32"/>
@@ -7828,7 +8044,7 @@
       <w:pPr>
         <w:pStyle w:val="Heading3"/>
       </w:pPr>
-      <w:bookmarkStart w:id="35" w:name="_Toc247690889"/>
+      <w:bookmarkStart w:id="35" w:name="_Toc247691655"/>
       <w:bookmarkEnd w:id="34"/>
       <w:r>
         <w:t>Formal Meeting - December 4th</w:t>
@@ -8145,9 +8361,11 @@
       <w:pPr>
         <w:pStyle w:val="Heading2"/>
         <w:sectPr>
+          <w:footerReference w:type="default" r:id="rId29"/>
           <w:pgSz w:w="11907" w:h="16839" w:code="9"/>
           <w:pgMar w:top="1440" w:right="1440" w:bottom="1440" w:left="1440" w:header="720" w:footer="720" w:gutter="0"/>
           <w:cols w:space="720"/>
+          <w:titlePg/>
           <w:docGrid w:linePitch="360"/>
         </w:sectPr>
       </w:pPr>
@@ -8156,8 +8374,9 @@
       <w:pPr>
         <w:pStyle w:val="Heading2"/>
       </w:pPr>
-      <w:bookmarkStart w:id="39" w:name="_Toc247690890"/>
-      <w:r>
+      <w:bookmarkStart w:id="39" w:name="_Toc247691656"/>
+      <w:r>
+        <w:lastRenderedPageBreak/>
         <w:t>Meeting Attendance</w:t>
       </w:r>
       <w:bookmarkEnd w:id="39"/>
@@ -8166,7 +8385,7 @@
       <w:pPr>
         <w:pStyle w:val="Heading3"/>
       </w:pPr>
-      <w:bookmarkStart w:id="40" w:name="_Toc247690891"/>
+      <w:bookmarkStart w:id="40" w:name="_Toc247691657"/>
       <w:r>
         <w:t>Formal Meetings</w:t>
       </w:r>
@@ -10080,7 +10299,7 @@
       <w:pPr>
         <w:pStyle w:val="Heading3"/>
       </w:pPr>
-      <w:bookmarkStart w:id="41" w:name="_Toc247690892"/>
+      <w:bookmarkStart w:id="41" w:name="_Toc247691658"/>
       <w:bookmarkEnd w:id="38"/>
       <w:r>
         <w:t>Informal Meetings</w:t>
@@ -13042,6 +13261,101 @@
     </w:sectPr>
   </w:body>
 </w:document>
+</file>
+
+<file path=word/endnotes.xml><?xml version="1.0" encoding="utf-8"?>
+<w:endnotes xmlns:ve="http://schemas.openxmlformats.org/markup-compatibility/2006" xmlns:o="urn:schemas-microsoft-com:office:office" xmlns:r="http://schemas.openxmlformats.org/officeDocument/2006/relationships" xmlns:m="http://schemas.openxmlformats.org/officeDocument/2006/math" xmlns:v="urn:schemas-microsoft-com:vml" xmlns:wp="http://schemas.openxmlformats.org/drawingml/2006/wordprocessingDrawing" xmlns:w10="urn:schemas-microsoft-com:office:word" xmlns:w="http://schemas.openxmlformats.org/wordprocessingml/2006/main" xmlns:wne="http://schemas.microsoft.com/office/word/2006/wordml">
+  <w:endnote w:type="separator" w:id="-1">
+    <w:p>
+      <w:pPr>
+        <w:spacing w:after="0" w:line="240" w:lineRule="auto"/>
+      </w:pPr>
+      <w:r>
+        <w:separator/>
+      </w:r>
+    </w:p>
+  </w:endnote>
+  <w:endnote w:type="continuationSeparator" w:id="0">
+    <w:p>
+      <w:pPr>
+        <w:spacing w:after="0" w:line="240" w:lineRule="auto"/>
+      </w:pPr>
+      <w:r>
+        <w:continuationSeparator/>
+      </w:r>
+    </w:p>
+  </w:endnote>
+</w:endnotes>
+</file>
+
+<file path=word/footer1.xml><?xml version="1.0" encoding="utf-8"?>
+<w:ftr xmlns:ve="http://schemas.openxmlformats.org/markup-compatibility/2006" xmlns:o="urn:schemas-microsoft-com:office:office" xmlns:r="http://schemas.openxmlformats.org/officeDocument/2006/relationships" xmlns:m="http://schemas.openxmlformats.org/officeDocument/2006/math" xmlns:v="urn:schemas-microsoft-com:vml" xmlns:wp="http://schemas.openxmlformats.org/drawingml/2006/wordprocessingDrawing" xmlns:w10="urn:schemas-microsoft-com:office:word" xmlns:w="http://schemas.openxmlformats.org/wordprocessingml/2006/main" xmlns:wne="http://schemas.microsoft.com/office/word/2006/wordml">
+  <w:sdt>
+    <w:sdtPr>
+      <w:id w:val="16864485"/>
+      <w:docPartObj>
+        <w:docPartGallery w:val="Page Numbers (Bottom of Page)"/>
+        <w:docPartUnique/>
+      </w:docPartObj>
+    </w:sdtPr>
+    <w:sdtContent>
+      <w:p>
+        <w:pPr>
+          <w:pStyle w:val="Footer"/>
+          <w:jc w:val="right"/>
+          <w:rPr>
+            <w:rFonts w:asciiTheme="majorHAnsi" w:hAnsiTheme="majorHAnsi"/>
+            <w:color w:val="4F81BD" w:themeColor="accent1"/>
+            <w:sz w:val="40"/>
+            <w:szCs w:val="40"/>
+          </w:rPr>
+        </w:pPr>
+        <w:fldSimple w:instr=" PAGE   \* MERGEFORMAT ">
+          <w:r>
+            <w:rPr>
+              <w:rFonts w:asciiTheme="majorHAnsi" w:hAnsiTheme="majorHAnsi"/>
+              <w:noProof/>
+              <w:color w:val="4F81BD" w:themeColor="accent1"/>
+              <w:sz w:val="40"/>
+              <w:szCs w:val="40"/>
+            </w:rPr>
+            <w:t>2</w:t>
+          </w:r>
+        </w:fldSimple>
+      </w:p>
+    </w:sdtContent>
+  </w:sdt>
+  <w:p>
+    <w:pPr>
+      <w:pStyle w:val="Footer"/>
+    </w:pPr>
+  </w:p>
+</w:ftr>
+</file>
+
+<file path=word/footnotes.xml><?xml version="1.0" encoding="utf-8"?>
+<w:footnotes xmlns:ve="http://schemas.openxmlformats.org/markup-compatibility/2006" xmlns:o="urn:schemas-microsoft-com:office:office" xmlns:r="http://schemas.openxmlformats.org/officeDocument/2006/relationships" xmlns:m="http://schemas.openxmlformats.org/officeDocument/2006/math" xmlns:v="urn:schemas-microsoft-com:vml" xmlns:wp="http://schemas.openxmlformats.org/drawingml/2006/wordprocessingDrawing" xmlns:w10="urn:schemas-microsoft-com:office:word" xmlns:w="http://schemas.openxmlformats.org/wordprocessingml/2006/main" xmlns:wne="http://schemas.microsoft.com/office/word/2006/wordml">
+  <w:footnote w:type="separator" w:id="-1">
+    <w:p>
+      <w:pPr>
+        <w:spacing w:after="0" w:line="240" w:lineRule="auto"/>
+      </w:pPr>
+      <w:r>
+        <w:separator/>
+      </w:r>
+    </w:p>
+  </w:footnote>
+  <w:footnote w:type="continuationSeparator" w:id="0">
+    <w:p>
+      <w:pPr>
+        <w:spacing w:after="0" w:line="240" w:lineRule="auto"/>
+      </w:pPr>
+      <w:r>
+        <w:continuationSeparator/>
+      </w:r>
+    </w:p>
+  </w:footnote>
+</w:footnotes>
 </file>
 
 <file path=word/numbering.xml><?xml version="1.0" encoding="utf-8"?>
@@ -17378,7 +17692,7 @@
   <w:style w:type="paragraph" w:default="1" w:styleId="Normal">
     <w:name w:val="Normal"/>
     <w:qFormat/>
-    <w:rsid w:val="00645240"/>
+    <w:rsid w:val="00820499"/>
   </w:style>
   <w:style w:type="paragraph" w:styleId="Heading1">
     <w:name w:val="heading 1"/>
@@ -18252,6 +18566,7 @@
   </w:style>
   <w:style w:type="paragraph" w:styleId="NoSpacing">
     <w:name w:val="No Spacing"/>
+    <w:link w:val="NoSpacingChar"/>
     <w:uiPriority w:val="1"/>
     <w:qFormat/>
     <w:rsid w:val="00645240"/>
@@ -18288,7 +18603,6 @@
     <w:basedOn w:val="Normal"/>
     <w:link w:val="FooterChar"/>
     <w:uiPriority w:val="99"/>
-    <w:semiHidden/>
     <w:unhideWhenUsed/>
     <w:rsid w:val="00645240"/>
     <w:pPr>
@@ -18304,7 +18618,6 @@
     <w:basedOn w:val="DefaultParagraphFont"/>
     <w:link w:val="Footer"/>
     <w:uiPriority w:val="99"/>
-    <w:semiHidden/>
     <w:rsid w:val="00645240"/>
   </w:style>
   <w:style w:type="character" w:styleId="IntenseEmphasis">
@@ -18359,7 +18672,472 @@
     <w:basedOn w:val="DefaultParagraphFont"/>
     <w:rsid w:val="00B82C9F"/>
   </w:style>
+  <w:style w:type="character" w:customStyle="1" w:styleId="NoSpacingChar">
+    <w:name w:val="No Spacing Char"/>
+    <w:basedOn w:val="DefaultParagraphFont"/>
+    <w:link w:val="NoSpacing"/>
+    <w:uiPriority w:val="1"/>
+    <w:rsid w:val="00820499"/>
+  </w:style>
 </w:styles>
+</file>
+
+<file path=word/glossary/document.xml><?xml version="1.0" encoding="utf-8"?>
+<w:glossaryDocument xmlns:ve="http://schemas.openxmlformats.org/markup-compatibility/2006" xmlns:o="urn:schemas-microsoft-com:office:office" xmlns:r="http://schemas.openxmlformats.org/officeDocument/2006/relationships" xmlns:m="http://schemas.openxmlformats.org/officeDocument/2006/math" xmlns:v="urn:schemas-microsoft-com:vml" xmlns:wp="http://schemas.openxmlformats.org/drawingml/2006/wordprocessingDrawing" xmlns:w10="urn:schemas-microsoft-com:office:word" xmlns:w="http://schemas.openxmlformats.org/wordprocessingml/2006/main" xmlns:wne="http://schemas.microsoft.com/office/word/2006/wordml">
+  <w:docParts>
+    <w:docPart>
+      <w:docPartPr>
+        <w:name w:val="48D4AF465BB1428BA8918BE7B508A331"/>
+        <w:category>
+          <w:name w:val="General"/>
+          <w:gallery w:val="placeholder"/>
+        </w:category>
+        <w:types>
+          <w:type w:val="bbPlcHdr"/>
+        </w:types>
+        <w:behaviors>
+          <w:behavior w:val="content"/>
+        </w:behaviors>
+        <w:guid w:val="{4BA5D724-2569-4FC5-B8B8-55799B9C0213}"/>
+      </w:docPartPr>
+      <w:docPartBody>
+        <w:p>
+          <w:pPr>
+            <w:pStyle w:val="48D4AF465BB1428BA8918BE7B508A331"/>
+          </w:pPr>
+          <w:r>
+            <w:rPr>
+              <w:rFonts w:asciiTheme="majorHAnsi" w:eastAsiaTheme="majorEastAsia" w:hAnsiTheme="majorHAnsi" w:cstheme="majorBidi"/>
+              <w:caps/>
+            </w:rPr>
+            <w:t>[Type the company name]</w:t>
+          </w:r>
+        </w:p>
+      </w:docPartBody>
+    </w:docPart>
+    <w:docPart>
+      <w:docPartPr>
+        <w:name w:val="7BD0B360A56B4E2C8E9D865F46F2BB2F"/>
+        <w:category>
+          <w:name w:val="General"/>
+          <w:gallery w:val="placeholder"/>
+        </w:category>
+        <w:types>
+          <w:type w:val="bbPlcHdr"/>
+        </w:types>
+        <w:behaviors>
+          <w:behavior w:val="content"/>
+        </w:behaviors>
+        <w:guid w:val="{5F8FBA50-3235-412E-8FB4-8DBB38772FB9}"/>
+      </w:docPartPr>
+      <w:docPartBody>
+        <w:p>
+          <w:pPr>
+            <w:pStyle w:val="7BD0B360A56B4E2C8E9D865F46F2BB2F"/>
+          </w:pPr>
+          <w:r>
+            <w:rPr>
+              <w:rFonts w:asciiTheme="majorHAnsi" w:eastAsiaTheme="majorEastAsia" w:hAnsiTheme="majorHAnsi" w:cstheme="majorBidi"/>
+              <w:sz w:val="80"/>
+              <w:szCs w:val="80"/>
+            </w:rPr>
+            <w:t>[Type the document title]</w:t>
+          </w:r>
+        </w:p>
+      </w:docPartBody>
+    </w:docPart>
+    <w:docPart>
+      <w:docPartPr>
+        <w:name w:val="E88ABEC07A1B4D6D95FB879EE7D760D3"/>
+        <w:category>
+          <w:name w:val="General"/>
+          <w:gallery w:val="placeholder"/>
+        </w:category>
+        <w:types>
+          <w:type w:val="bbPlcHdr"/>
+        </w:types>
+        <w:behaviors>
+          <w:behavior w:val="content"/>
+        </w:behaviors>
+        <w:guid w:val="{39210989-B6F1-40CD-BDF4-C06ADBDFE7C6}"/>
+      </w:docPartPr>
+      <w:docPartBody>
+        <w:p>
+          <w:pPr>
+            <w:pStyle w:val="E88ABEC07A1B4D6D95FB879EE7D760D3"/>
+          </w:pPr>
+          <w:r>
+            <w:rPr>
+              <w:rFonts w:asciiTheme="majorHAnsi" w:eastAsiaTheme="majorEastAsia" w:hAnsiTheme="majorHAnsi" w:cstheme="majorBidi"/>
+              <w:sz w:val="44"/>
+              <w:szCs w:val="44"/>
+            </w:rPr>
+            <w:t>[Type the document subtitle]</w:t>
+          </w:r>
+        </w:p>
+      </w:docPartBody>
+    </w:docPart>
+    <w:docPart>
+      <w:docPartPr>
+        <w:name w:val="9BCE83E0D82D453090847CBE6FA8405E"/>
+        <w:category>
+          <w:name w:val="General"/>
+          <w:gallery w:val="placeholder"/>
+        </w:category>
+        <w:types>
+          <w:type w:val="bbPlcHdr"/>
+        </w:types>
+        <w:behaviors>
+          <w:behavior w:val="content"/>
+        </w:behaviors>
+        <w:guid w:val="{B44DC1A9-D423-4DAD-926A-13B15B475B73}"/>
+      </w:docPartPr>
+      <w:docPartBody>
+        <w:p>
+          <w:pPr>
+            <w:pStyle w:val="9BCE83E0D82D453090847CBE6FA8405E"/>
+          </w:pPr>
+          <w:r>
+            <w:rPr>
+              <w:b/>
+              <w:bCs/>
+            </w:rPr>
+            <w:t>[Type the author name]</w:t>
+          </w:r>
+        </w:p>
+      </w:docPartBody>
+    </w:docPart>
+  </w:docParts>
+</w:glossaryDocument>
+</file>
+
+<file path=word/glossary/fontTable.xml><?xml version="1.0" encoding="utf-8"?>
+<w:fonts xmlns:r="http://schemas.openxmlformats.org/officeDocument/2006/relationships" xmlns:w="http://schemas.openxmlformats.org/wordprocessingml/2006/main">
+  <w:font w:name="Symbol">
+    <w:panose1 w:val="05050102010706020507"/>
+    <w:charset w:val="02"/>
+    <w:family w:val="roman"/>
+    <w:pitch w:val="variable"/>
+    <w:sig w:usb0="00000000" w:usb1="10000000" w:usb2="00000000" w:usb3="00000000" w:csb0="80000000" w:csb1="00000000"/>
+  </w:font>
+  <w:font w:name="Times New Roman">
+    <w:panose1 w:val="02020603050405020304"/>
+    <w:charset w:val="00"/>
+    <w:family w:val="roman"/>
+    <w:pitch w:val="variable"/>
+    <w:sig w:usb0="20002A87" w:usb1="80000000" w:usb2="00000008" w:usb3="00000000" w:csb0="000001FF" w:csb1="00000000"/>
+  </w:font>
+  <w:font w:name="Courier New">
+    <w:panose1 w:val="02070309020205020404"/>
+    <w:charset w:val="00"/>
+    <w:family w:val="modern"/>
+    <w:pitch w:val="fixed"/>
+    <w:sig w:usb0="20002A87" w:usb1="80000000" w:usb2="00000008" w:usb3="00000000" w:csb0="000001FF" w:csb1="00000000"/>
+  </w:font>
+  <w:font w:name="Wingdings">
+    <w:panose1 w:val="05000000000000000000"/>
+    <w:charset w:val="02"/>
+    <w:family w:val="auto"/>
+    <w:pitch w:val="variable"/>
+    <w:sig w:usb0="00000000" w:usb1="10000000" w:usb2="00000000" w:usb3="00000000" w:csb0="80000000" w:csb1="00000000"/>
+  </w:font>
+  <w:font w:name="Calibri">
+    <w:panose1 w:val="020F0502020204030204"/>
+    <w:charset w:val="00"/>
+    <w:family w:val="swiss"/>
+    <w:pitch w:val="variable"/>
+    <w:sig w:usb0="A00002EF" w:usb1="4000207B" w:usb2="00000000" w:usb3="00000000" w:csb0="0000009F" w:csb1="00000000"/>
+  </w:font>
+  <w:font w:name="Cambria">
+    <w:panose1 w:val="02040503050406030204"/>
+    <w:charset w:val="00"/>
+    <w:family w:val="roman"/>
+    <w:pitch w:val="variable"/>
+    <w:sig w:usb0="A00002EF" w:usb1="4000004B" w:usb2="00000000" w:usb3="00000000" w:csb0="0000009F" w:csb1="00000000"/>
+  </w:font>
+  <w:font w:name="Tahoma">
+    <w:panose1 w:val="020B0604030504040204"/>
+    <w:charset w:val="00"/>
+    <w:family w:val="swiss"/>
+    <w:pitch w:val="variable"/>
+    <w:sig w:usb0="61002A87" w:usb1="80000000" w:usb2="00000008" w:usb3="00000000" w:csb0="000101FF" w:csb1="00000000"/>
+  </w:font>
+  <w:font w:name="Courier">
+    <w:panose1 w:val="02070409020205020404"/>
+    <w:charset w:val="00"/>
+    <w:family w:val="modern"/>
+    <w:notTrueType/>
+    <w:pitch w:val="fixed"/>
+    <w:sig w:usb0="00000003" w:usb1="00000000" w:usb2="00000000" w:usb3="00000000" w:csb0="00000001" w:csb1="00000000"/>
+  </w:font>
+  <w:font w:name="Helvetica">
+    <w:panose1 w:val="020B0604020202020204"/>
+    <w:charset w:val="00"/>
+    <w:family w:val="swiss"/>
+    <w:pitch w:val="variable"/>
+    <w:sig w:usb0="20002A87" w:usb1="80000000" w:usb2="00000008" w:usb3="00000000" w:csb0="000001FF" w:csb1="00000000"/>
+  </w:font>
+  <w:font w:name="Arial">
+    <w:panose1 w:val="020B0604020202020204"/>
+    <w:charset w:val="00"/>
+    <w:family w:val="swiss"/>
+    <w:pitch w:val="variable"/>
+    <w:sig w:usb0="20002A87" w:usb1="80000000" w:usb2="00000008" w:usb3="00000000" w:csb0="000001FF" w:csb1="00000000"/>
+  </w:font>
+</w:fonts>
+</file>
+
+<file path=word/glossary/settings.xml><?xml version="1.0" encoding="utf-8"?>
+<w:settings xmlns:o="urn:schemas-microsoft-com:office:office" xmlns:r="http://schemas.openxmlformats.org/officeDocument/2006/relationships" xmlns:m="http://schemas.openxmlformats.org/officeDocument/2006/math" xmlns:v="urn:schemas-microsoft-com:vml" xmlns:w10="urn:schemas-microsoft-com:office:word" xmlns:w="http://schemas.openxmlformats.org/wordprocessingml/2006/main" xmlns:sl="http://schemas.openxmlformats.org/schemaLibrary/2006/main">
+  <w:view w:val="normal"/>
+  <w:defaultTabStop w:val="720"/>
+  <w:characterSpacingControl w:val="doNotCompress"/>
+  <w:compat>
+    <w:useFELayout/>
+  </w:compat>
+  <w:rsids>
+    <w:rsidRoot w:val="00764269"/>
+    <w:rsid w:val="00764269"/>
+  </w:rsids>
+  <m:mathPr>
+    <m:mathFont m:val="Cambria Math"/>
+    <m:brkBin m:val="before"/>
+    <m:brkBinSub m:val="--"/>
+    <m:smallFrac m:val="off"/>
+    <m:dispDef/>
+    <m:lMargin m:val="0"/>
+    <m:rMargin m:val="0"/>
+    <m:defJc m:val="centerGroup"/>
+    <m:wrapIndent m:val="1440"/>
+    <m:intLim m:val="subSup"/>
+    <m:naryLim m:val="undOvr"/>
+  </m:mathPr>
+  <w:themeFontLang w:val="en-GB"/>
+  <w:clrSchemeMapping w:bg1="light1" w:t1="dark1" w:bg2="light2" w:t2="dark2" w:accent1="accent1" w:accent2="accent2" w:accent3="accent3" w:accent4="accent4" w:accent5="accent5" w:accent6="accent6" w:hyperlink="hyperlink" w:followedHyperlink="followedHyperlink"/>
+  <w:decimalSymbol w:val="."/>
+  <w:listSeparator w:val=","/>
+</w:settings>
+</file>
+
+<file path=word/glossary/styles.xml><?xml version="1.0" encoding="utf-8"?>
+<w:styles xmlns:r="http://schemas.openxmlformats.org/officeDocument/2006/relationships" xmlns:w="http://schemas.openxmlformats.org/wordprocessingml/2006/main">
+  <w:docDefaults>
+    <w:rPrDefault>
+      <w:rPr>
+        <w:rFonts w:asciiTheme="minorHAnsi" w:eastAsiaTheme="minorEastAsia" w:hAnsiTheme="minorHAnsi" w:cstheme="minorBidi"/>
+        <w:sz w:val="22"/>
+        <w:szCs w:val="22"/>
+        <w:lang w:val="en-GB" w:eastAsia="en-GB" w:bidi="ar-SA"/>
+      </w:rPr>
+    </w:rPrDefault>
+    <w:pPrDefault>
+      <w:pPr>
+        <w:spacing w:after="200" w:line="276" w:lineRule="auto"/>
+      </w:pPr>
+    </w:pPrDefault>
+  </w:docDefaults>
+  <w:latentStyles w:defLockedState="0" w:defUIPriority="99" w:defSemiHidden="1" w:defUnhideWhenUsed="1" w:defQFormat="0" w:count="267">
+    <w:lsdException w:name="Normal" w:semiHidden="0" w:uiPriority="0" w:unhideWhenUsed="0" w:qFormat="1"/>
+    <w:lsdException w:name="heading 1" w:semiHidden="0" w:uiPriority="9" w:unhideWhenUsed="0" w:qFormat="1"/>
+    <w:lsdException w:name="heading 2" w:uiPriority="9" w:qFormat="1"/>
+    <w:lsdException w:name="heading 3" w:uiPriority="9" w:qFormat="1"/>
+    <w:lsdException w:name="heading 4" w:uiPriority="9" w:qFormat="1"/>
+    <w:lsdException w:name="heading 5" w:uiPriority="9" w:qFormat="1"/>
+    <w:lsdException w:name="heading 6" w:uiPriority="9" w:qFormat="1"/>
+    <w:lsdException w:name="heading 7" w:uiPriority="9" w:qFormat="1"/>
+    <w:lsdException w:name="heading 8" w:uiPriority="9" w:qFormat="1"/>
+    <w:lsdException w:name="heading 9" w:uiPriority="9" w:qFormat="1"/>
+    <w:lsdException w:name="toc 1" w:uiPriority="39"/>
+    <w:lsdException w:name="toc 2" w:uiPriority="39"/>
+    <w:lsdException w:name="toc 3" w:uiPriority="39"/>
+    <w:lsdException w:name="toc 4" w:uiPriority="39"/>
+    <w:lsdException w:name="toc 5" w:uiPriority="39"/>
+    <w:lsdException w:name="toc 6" w:uiPriority="39"/>
+    <w:lsdException w:name="toc 7" w:uiPriority="39"/>
+    <w:lsdException w:name="toc 8" w:uiPriority="39"/>
+    <w:lsdException w:name="toc 9" w:uiPriority="39"/>
+    <w:lsdException w:name="caption" w:uiPriority="35" w:qFormat="1"/>
+    <w:lsdException w:name="Title" w:semiHidden="0" w:uiPriority="10" w:unhideWhenUsed="0" w:qFormat="1"/>
+    <w:lsdException w:name="Default Paragraph Font" w:uiPriority="1"/>
+    <w:lsdException w:name="Subtitle" w:semiHidden="0" w:uiPriority="11" w:unhideWhenUsed="0" w:qFormat="1"/>
+    <w:lsdException w:name="Strong" w:semiHidden="0" w:uiPriority="22" w:unhideWhenUsed="0" w:qFormat="1"/>
+    <w:lsdException w:name="Emphasis" w:semiHidden="0" w:uiPriority="20" w:unhideWhenUsed="0" w:qFormat="1"/>
+    <w:lsdException w:name="Table Grid" w:semiHidden="0" w:uiPriority="59" w:unhideWhenUsed="0"/>
+    <w:lsdException w:name="Placeholder Text" w:unhideWhenUsed="0"/>
+    <w:lsdException w:name="No Spacing" w:semiHidden="0" w:uiPriority="1" w:unhideWhenUsed="0" w:qFormat="1"/>
+    <w:lsdException w:name="Light Shading" w:semiHidden="0" w:uiPriority="60" w:unhideWhenUsed="0"/>
+    <w:lsdException w:name="Light List" w:semiHidden="0" w:uiPriority="61" w:unhideWhenUsed="0"/>
+    <w:lsdException w:name="Light Grid" w:semiHidden="0" w:uiPriority="62" w:unhideWhenUsed="0"/>
+    <w:lsdException w:name="Medium Shading 1" w:semiHidden="0" w:uiPriority="63" w:unhideWhenUsed="0"/>
+    <w:lsdException w:name="Medium Shading 2" w:semiHidden="0" w:uiPriority="64" w:unhideWhenUsed="0"/>
+    <w:lsdException w:name="Medium List 1" w:semiHidden="0" w:uiPriority="65" w:unhideWhenUsed="0"/>
+    <w:lsdException w:name="Medium List 2" w:semiHidden="0" w:uiPriority="66" w:unhideWhenUsed="0"/>
+    <w:lsdException w:name="Medium Grid 1" w:semiHidden="0" w:uiPriority="67" w:unhideWhenUsed="0"/>
+    <w:lsdException w:name="Medium Grid 2" w:semiHidden="0" w:uiPriority="68" w:unhideWhenUsed="0"/>
+    <w:lsdException w:name="Medium Grid 3" w:semiHidden="0" w:uiPriority="69" w:unhideWhenUsed="0"/>
+    <w:lsdException w:name="Dark List" w:semiHidden="0" w:uiPriority="70" w:unhideWhenUsed="0"/>
+    <w:lsdException w:name="Colorful Shading" w:semiHidden="0" w:uiPriority="71" w:unhideWhenUsed="0"/>
+    <w:lsdException w:name="Colorful List" w:semiHidden="0" w:uiPriority="72" w:unhideWhenUsed="0"/>
+    <w:lsdException w:name="Colorful Grid" w:semiHidden="0" w:uiPriority="73" w:unhideWhenUsed="0"/>
+    <w:lsdException w:name="Light Shading Accent 1" w:semiHidden="0" w:uiPriority="60" w:unhideWhenUsed="0"/>
+    <w:lsdException w:name="Light List Accent 1" w:semiHidden="0" w:uiPriority="61" w:unhideWhenUsed="0"/>
+    <w:lsdException w:name="Light Grid Accent 1" w:semiHidden="0" w:uiPriority="62" w:unhideWhenUsed="0"/>
+    <w:lsdException w:name="Medium Shading 1 Accent 1" w:semiHidden="0" w:uiPriority="63" w:unhideWhenUsed="0"/>
+    <w:lsdException w:name="Medium Shading 2 Accent 1" w:semiHidden="0" w:uiPriority="64" w:unhideWhenUsed="0"/>
+    <w:lsdException w:name="Medium List 1 Accent 1" w:semiHidden="0" w:uiPriority="65" w:unhideWhenUsed="0"/>
+    <w:lsdException w:name="Revision" w:unhideWhenUsed="0"/>
+    <w:lsdException w:name="List Paragraph" w:semiHidden="0" w:uiPriority="34" w:unhideWhenUsed="0" w:qFormat="1"/>
+    <w:lsdException w:name="Quote" w:semiHidden="0" w:uiPriority="29" w:unhideWhenUsed="0" w:qFormat="1"/>
+    <w:lsdException w:name="Intense Quote" w:semiHidden="0" w:uiPriority="30" w:unhideWhenUsed="0" w:qFormat="1"/>
+    <w:lsdException w:name="Medium List 2 Accent 1" w:semiHidden="0" w:uiPriority="66" w:unhideWhenUsed="0"/>
+    <w:lsdException w:name="Medium Grid 1 Accent 1" w:semiHidden="0" w:uiPriority="67" w:unhideWhenUsed="0"/>
+    <w:lsdException w:name="Medium Grid 2 Accent 1" w:semiHidden="0" w:uiPriority="68" w:unhideWhenUsed="0"/>
+    <w:lsdException w:name="Medium Grid 3 Accent 1" w:semiHidden="0" w:uiPriority="69" w:unhideWhenUsed="0"/>
+    <w:lsdException w:name="Dark List Accent 1" w:semiHidden="0" w:uiPriority="70" w:unhideWhenUsed="0"/>
+    <w:lsdException w:name="Colorful Shading Accent 1" w:semiHidden="0" w:uiPriority="71" w:unhideWhenUsed="0"/>
+    <w:lsdException w:name="Colorful List Accent 1" w:semiHidden="0" w:uiPriority="72" w:unhideWhenUsed="0"/>
+    <w:lsdException w:name="Colorful Grid Accent 1" w:semiHidden="0" w:uiPriority="73" w:unhideWhenUsed="0"/>
+    <w:lsdException w:name="Light Shading Accent 2" w:semiHidden="0" w:uiPriority="60" w:unhideWhenUsed="0"/>
+    <w:lsdException w:name="Light List Accent 2" w:semiHidden="0" w:uiPriority="61" w:unhideWhenUsed="0"/>
+    <w:lsdException w:name="Light Grid Accent 2" w:semiHidden="0" w:uiPriority="62" w:unhideWhenUsed="0"/>
+    <w:lsdException w:name="Medium Shading 1 Accent 2" w:semiHidden="0" w:uiPriority="63" w:unhideWhenUsed="0"/>
+    <w:lsdException w:name="Medium Shading 2 Accent 2" w:semiHidden="0" w:uiPriority="64" w:unhideWhenUsed="0"/>
+    <w:lsdException w:name="Medium List 1 Accent 2" w:semiHidden="0" w:uiPriority="65" w:unhideWhenUsed="0"/>
+    <w:lsdException w:name="Medium List 2 Accent 2" w:semiHidden="0" w:uiPriority="66" w:unhideWhenUsed="0"/>
+    <w:lsdException w:name="Medium Grid 1 Accent 2" w:semiHidden="0" w:uiPriority="67" w:unhideWhenUsed="0"/>
+    <w:lsdException w:name="Medium Grid 2 Accent 2" w:semiHidden="0" w:uiPriority="68" w:unhideWhenUsed="0"/>
+    <w:lsdException w:name="Medium Grid 3 Accent 2" w:semiHidden="0" w:uiPriority="69" w:unhideWhenUsed="0"/>
+    <w:lsdException w:name="Dark List Accent 2" w:semiHidden="0" w:uiPriority="70" w:unhideWhenUsed="0"/>
+    <w:lsdException w:name="Colorful Shading Accent 2" w:semiHidden="0" w:uiPriority="71" w:unhideWhenUsed="0"/>
+    <w:lsdException w:name="Colorful List Accent 2" w:semiHidden="0" w:uiPriority="72" w:unhideWhenUsed="0"/>
+    <w:lsdException w:name="Colorful Grid Accent 2" w:semiHidden="0" w:uiPriority="73" w:unhideWhenUsed="0"/>
+    <w:lsdException w:name="Light Shading Accent 3" w:semiHidden="0" w:uiPriority="60" w:unhideWhenUsed="0"/>
+    <w:lsdException w:name="Light List Accent 3" w:semiHidden="0" w:uiPriority="61" w:unhideWhenUsed="0"/>
+    <w:lsdException w:name="Light Grid Accent 3" w:semiHidden="0" w:uiPriority="62" w:unhideWhenUsed="0"/>
+    <w:lsdException w:name="Medium Shading 1 Accent 3" w:semiHidden="0" w:uiPriority="63" w:unhideWhenUsed="0"/>
+    <w:lsdException w:name="Medium Shading 2 Accent 3" w:semiHidden="0" w:uiPriority="64" w:unhideWhenUsed="0"/>
+    <w:lsdException w:name="Medium List 1 Accent 3" w:semiHidden="0" w:uiPriority="65" w:unhideWhenUsed="0"/>
+    <w:lsdException w:name="Medium List 2 Accent 3" w:semiHidden="0" w:uiPriority="66" w:unhideWhenUsed="0"/>
+    <w:lsdException w:name="Medium Grid 1 Accent 3" w:semiHidden="0" w:uiPriority="67" w:unhideWhenUsed="0"/>
+    <w:lsdException w:name="Medium Grid 2 Accent 3" w:semiHidden="0" w:uiPriority="68" w:unhideWhenUsed="0"/>
+    <w:lsdException w:name="Medium Grid 3 Accent 3" w:semiHidden="0" w:uiPriority="69" w:unhideWhenUsed="0"/>
+    <w:lsdException w:name="Dark List Accent 3" w:semiHidden="0" w:uiPriority="70" w:unhideWhenUsed="0"/>
+    <w:lsdException w:name="Colorful Shading Accent 3" w:semiHidden="0" w:uiPriority="71" w:unhideWhenUsed="0"/>
+    <w:lsdException w:name="Colorful List Accent 3" w:semiHidden="0" w:uiPriority="72" w:unhideWhenUsed="0"/>
+    <w:lsdException w:name="Colorful Grid Accent 3" w:semiHidden="0" w:uiPriority="73" w:unhideWhenUsed="0"/>
+    <w:lsdException w:name="Light Shading Accent 4" w:semiHidden="0" w:uiPriority="60" w:unhideWhenUsed="0"/>
+    <w:lsdException w:name="Light List Accent 4" w:semiHidden="0" w:uiPriority="61" w:unhideWhenUsed="0"/>
+    <w:lsdException w:name="Light Grid Accent 4" w:semiHidden="0" w:uiPriority="62" w:unhideWhenUsed="0"/>
+    <w:lsdException w:name="Medium Shading 1 Accent 4" w:semiHidden="0" w:uiPriority="63" w:unhideWhenUsed="0"/>
+    <w:lsdException w:name="Medium Shading 2 Accent 4" w:semiHidden="0" w:uiPriority="64" w:unhideWhenUsed="0"/>
+    <w:lsdException w:name="Medium List 1 Accent 4" w:semiHidden="0" w:uiPriority="65" w:unhideWhenUsed="0"/>
+    <w:lsdException w:name="Medium List 2 Accent 4" w:semiHidden="0" w:uiPriority="66" w:unhideWhenUsed="0"/>
+    <w:lsdException w:name="Medium Grid 1 Accent 4" w:semiHidden="0" w:uiPriority="67" w:unhideWhenUsed="0"/>
+    <w:lsdException w:name="Medium Grid 2 Accent 4" w:semiHidden="0" w:uiPriority="68" w:unhideWhenUsed="0"/>
+    <w:lsdException w:name="Medium Grid 3 Accent 4" w:semiHidden="0" w:uiPriority="69" w:unhideWhenUsed="0"/>
+    <w:lsdException w:name="Dark List Accent 4" w:semiHidden="0" w:uiPriority="70" w:unhideWhenUsed="0"/>
+    <w:lsdException w:name="Colorful Shading Accent 4" w:semiHidden="0" w:uiPriority="71" w:unhideWhenUsed="0"/>
+    <w:lsdException w:name="Colorful List Accent 4" w:semiHidden="0" w:uiPriority="72" w:unhideWhenUsed="0"/>
+    <w:lsdException w:name="Colorful Grid Accent 4" w:semiHidden="0" w:uiPriority="73" w:unhideWhenUsed="0"/>
+    <w:lsdException w:name="Light Shading Accent 5" w:semiHidden="0" w:uiPriority="60" w:unhideWhenUsed="0"/>
+    <w:lsdException w:name="Light List Accent 5" w:semiHidden="0" w:uiPriority="61" w:unhideWhenUsed="0"/>
+    <w:lsdException w:name="Light Grid Accent 5" w:semiHidden="0" w:uiPriority="62" w:unhideWhenUsed="0"/>
+    <w:lsdException w:name="Medium Shading 1 Accent 5" w:semiHidden="0" w:uiPriority="63" w:unhideWhenUsed="0"/>
+    <w:lsdException w:name="Medium Shading 2 Accent 5" w:semiHidden="0" w:uiPriority="64" w:unhideWhenUsed="0"/>
+    <w:lsdException w:name="Medium List 1 Accent 5" w:semiHidden="0" w:uiPriority="65" w:unhideWhenUsed="0"/>
+    <w:lsdException w:name="Medium List 2 Accent 5" w:semiHidden="0" w:uiPriority="66" w:unhideWhenUsed="0"/>
+    <w:lsdException w:name="Medium Grid 1 Accent 5" w:semiHidden="0" w:uiPriority="67" w:unhideWhenUsed="0"/>
+    <w:lsdException w:name="Medium Grid 2 Accent 5" w:semiHidden="0" w:uiPriority="68" w:unhideWhenUsed="0"/>
+    <w:lsdException w:name="Medium Grid 3 Accent 5" w:semiHidden="0" w:uiPriority="69" w:unhideWhenUsed="0"/>
+    <w:lsdException w:name="Dark List Accent 5" w:semiHidden="0" w:uiPriority="70" w:unhideWhenUsed="0"/>
+    <w:lsdException w:name="Colorful Shading Accent 5" w:semiHidden="0" w:uiPriority="71" w:unhideWhenUsed="0"/>
+    <w:lsdException w:name="Colorful List Accent 5" w:semiHidden="0" w:uiPriority="72" w:unhideWhenUsed="0"/>
+    <w:lsdException w:name="Colorful Grid Accent 5" w:semiHidden="0" w:uiPriority="73" w:unhideWhenUsed="0"/>
+    <w:lsdException w:name="Light Shading Accent 6" w:semiHidden="0" w:uiPriority="60" w:unhideWhenUsed="0"/>
+    <w:lsdException w:name="Light List Accent 6" w:semiHidden="0" w:uiPriority="61" w:unhideWhenUsed="0"/>
+    <w:lsdException w:name="Light Grid Accent 6" w:semiHidden="0" w:uiPriority="62" w:unhideWhenUsed="0"/>
+    <w:lsdException w:name="Medium Shading 1 Accent 6" w:semiHidden="0" w:uiPriority="63" w:unhideWhenUsed="0"/>
+    <w:lsdException w:name="Medium Shading 2 Accent 6" w:semiHidden="0" w:uiPriority="64" w:unhideWhenUsed="0"/>
+    <w:lsdException w:name="Medium List 1 Accent 6" w:semiHidden="0" w:uiPriority="65" w:unhideWhenUsed="0"/>
+    <w:lsdException w:name="Medium List 2 Accent 6" w:semiHidden="0" w:uiPriority="66" w:unhideWhenUsed="0"/>
+    <w:lsdException w:name="Medium Grid 1 Accent 6" w:semiHidden="0" w:uiPriority="67" w:unhideWhenUsed="0"/>
+    <w:lsdException w:name="Medium Grid 2 Accent 6" w:semiHidden="0" w:uiPriority="68" w:unhideWhenUsed="0"/>
+    <w:lsdException w:name="Medium Grid 3 Accent 6" w:semiHidden="0" w:uiPriority="69" w:unhideWhenUsed="0"/>
+    <w:lsdException w:name="Dark List Accent 6" w:semiHidden="0" w:uiPriority="70" w:unhideWhenUsed="0"/>
+    <w:lsdException w:name="Colorful Shading Accent 6" w:semiHidden="0" w:uiPriority="71" w:unhideWhenUsed="0"/>
+    <w:lsdException w:name="Colorful List Accent 6" w:semiHidden="0" w:uiPriority="72" w:unhideWhenUsed="0"/>
+    <w:lsdException w:name="Colorful Grid Accent 6" w:semiHidden="0" w:uiPriority="73" w:unhideWhenUsed="0"/>
+    <w:lsdException w:name="Subtle Emphasis" w:semiHidden="0" w:uiPriority="19" w:unhideWhenUsed="0" w:qFormat="1"/>
+    <w:lsdException w:name="Intense Emphasis" w:semiHidden="0" w:uiPriority="21" w:unhideWhenUsed="0" w:qFormat="1"/>
+    <w:lsdException w:name="Subtle Reference" w:semiHidden="0" w:uiPriority="31" w:unhideWhenUsed="0" w:qFormat="1"/>
+    <w:lsdException w:name="Intense Reference" w:semiHidden="0" w:uiPriority="32" w:unhideWhenUsed="0" w:qFormat="1"/>
+    <w:lsdException w:name="Book Title" w:semiHidden="0" w:uiPriority="33" w:unhideWhenUsed="0" w:qFormat="1"/>
+    <w:lsdException w:name="Bibliography" w:uiPriority="37"/>
+    <w:lsdException w:name="TOC Heading" w:uiPriority="39" w:qFormat="1"/>
+  </w:latentStyles>
+  <w:style w:type="paragraph" w:default="1" w:styleId="Normal">
+    <w:name w:val="Normal"/>
+    <w:qFormat/>
+  </w:style>
+  <w:style w:type="character" w:default="1" w:styleId="DefaultParagraphFont">
+    <w:name w:val="Default Paragraph Font"/>
+    <w:uiPriority w:val="1"/>
+    <w:semiHidden/>
+    <w:unhideWhenUsed/>
+  </w:style>
+  <w:style w:type="table" w:default="1" w:styleId="TableNormal">
+    <w:name w:val="Normal Table"/>
+    <w:uiPriority w:val="99"/>
+    <w:semiHidden/>
+    <w:unhideWhenUsed/>
+    <w:qFormat/>
+    <w:tblPr>
+      <w:tblInd w:w="0" w:type="dxa"/>
+      <w:tblCellMar>
+        <w:top w:w="0" w:type="dxa"/>
+        <w:left w:w="108" w:type="dxa"/>
+        <w:bottom w:w="0" w:type="dxa"/>
+        <w:right w:w="108" w:type="dxa"/>
+      </w:tblCellMar>
+    </w:tblPr>
+  </w:style>
+  <w:style w:type="numbering" w:default="1" w:styleId="NoList">
+    <w:name w:val="No List"/>
+    <w:uiPriority w:val="99"/>
+    <w:semiHidden/>
+    <w:unhideWhenUsed/>
+  </w:style>
+  <w:style w:type="paragraph" w:customStyle="1" w:styleId="48D4AF465BB1428BA8918BE7B508A331">
+    <w:name w:val="48D4AF465BB1428BA8918BE7B508A331"/>
+    <w:rsid w:val="00764269"/>
+  </w:style>
+  <w:style w:type="paragraph" w:customStyle="1" w:styleId="7BD0B360A56B4E2C8E9D865F46F2BB2F">
+    <w:name w:val="7BD0B360A56B4E2C8E9D865F46F2BB2F"/>
+    <w:rsid w:val="00764269"/>
+  </w:style>
+  <w:style w:type="paragraph" w:customStyle="1" w:styleId="E88ABEC07A1B4D6D95FB879EE7D760D3">
+    <w:name w:val="E88ABEC07A1B4D6D95FB879EE7D760D3"/>
+    <w:rsid w:val="00764269"/>
+  </w:style>
+  <w:style w:type="paragraph" w:customStyle="1" w:styleId="9BCE83E0D82D453090847CBE6FA8405E">
+    <w:name w:val="9BCE83E0D82D453090847CBE6FA8405E"/>
+    <w:rsid w:val="00764269"/>
+  </w:style>
+  <w:style w:type="paragraph" w:customStyle="1" w:styleId="41CAEE7A47A040C595647799CFE29062">
+    <w:name w:val="41CAEE7A47A040C595647799CFE29062"/>
+    <w:rsid w:val="00764269"/>
+  </w:style>
+  <w:style w:type="paragraph" w:customStyle="1" w:styleId="7E171BAB46C3489885DC25CFBDDDE5A6">
+    <w:name w:val="7E171BAB46C3489885DC25CFBDDDE5A6"/>
+    <w:rsid w:val="00764269"/>
+  </w:style>
+</w:styles>
+</file>
+
+<file path=word/glossary/webSettings.xml><?xml version="1.0" encoding="utf-8"?>
+<w:webSettings xmlns:r="http://schemas.openxmlformats.org/officeDocument/2006/relationships" xmlns:w="http://schemas.openxmlformats.org/wordprocessingml/2006/main">
+  <w:optimizeForBrowser/>
+</w:webSettings>
 </file>
 
 <file path=word/theme/theme1.xml><?xml version="1.0" encoding="utf-8"?>
@@ -18646,11 +19424,30 @@
 </file>
 
 <file path=customXml/item1.xml><?xml version="1.0" encoding="utf-8"?>
+<CoverPageProperties xmlns="http://schemas.microsoft.com/office/2006/coverPageProps">
+  <PublishDate>2009-12-04T00:00:00</PublishDate>
+  <Abstract> Supervisor:  		Dr. Steven BenfordGroup Members:	Robert Golding, William Redrup, Tammie Seo, Christopher Lensvelt, Henry James, Zhongda Zhu</Abstract>
+  <CompanyAddress/>
+  <CompanyPhone/>
+  <CompanyFax/>
+  <CompanyEmail/>
+</CoverPageProperties>
+</file>
+
+<file path=customXml/item2.xml><?xml version="1.0" encoding="utf-8"?>
 <b:Sources xmlns:b="http://schemas.openxmlformats.org/officeDocument/2006/bibliography" xmlns="http://schemas.openxmlformats.org/officeDocument/2006/bibliography" SelectedStyle="\APA.XSL" StyleName="APA"/>
 </file>
 
 <file path=customXml/itemProps1.xml><?xml version="1.0" encoding="utf-8"?>
-<ds:datastoreItem xmlns:ds="http://schemas.openxmlformats.org/officeDocument/2006/customXml" ds:itemID="{34BD4928-A3A4-43A9-B729-DB8A5317B416}">
+<ds:datastoreItem xmlns:ds="http://schemas.openxmlformats.org/officeDocument/2006/customXml" ds:itemID="{55AF091B-3C7A-41E3-B477-F2FDAA23CFDA}">
+  <ds:schemaRefs>
+    <ds:schemaRef ds:uri="http://schemas.microsoft.com/office/2006/coverPageProps"/>
+  </ds:schemaRefs>
+</ds:datastoreItem>
+</file>
+
+<file path=customXml/itemProps2.xml><?xml version="1.0" encoding="utf-8"?>
+<ds:datastoreItem xmlns:ds="http://schemas.openxmlformats.org/officeDocument/2006/customXml" ds:itemID="{83461E3D-863E-46C0-BC3C-167BA2B17C04}">
   <ds:schemaRefs>
     <ds:schemaRef ds:uri="http://schemas.openxmlformats.org/officeDocument/2006/bibliography"/>
   </ds:schemaRefs>

</xml_diff>

<commit_message>
Finalised interim report (adjusted paper size/margins) and converted both to PDF
</commit_message>
<xml_diff>
--- a/doc/G52GRP-InterimReport-Appendix.docx
+++ b/doc/G52GRP-InterimReport-Appendix.docx
@@ -13319,7 +13319,7 @@
               <w:sz w:val="40"/>
               <w:szCs w:val="40"/>
             </w:rPr>
-            <w:t>2</w:t>
+            <w:t>22</w:t>
           </w:r>
         </w:fldSimple>
       </w:p>
@@ -18825,7 +18825,7 @@
     <w:charset w:val="00"/>
     <w:family w:val="roman"/>
     <w:pitch w:val="variable"/>
-    <w:sig w:usb0="20002A87" w:usb1="80000000" w:usb2="00000008" w:usb3="00000000" w:csb0="000001FF" w:csb1="00000000"/>
+    <w:sig w:usb0="20002A87" w:usb1="00000000" w:usb2="00000000" w:usb3="00000000" w:csb0="000001FF" w:csb1="00000000"/>
   </w:font>
   <w:font w:name="Courier New">
     <w:panose1 w:val="02070309020205020404"/>
@@ -18874,15 +18874,16 @@
     <w:panose1 w:val="020B0604020202020204"/>
     <w:charset w:val="00"/>
     <w:family w:val="swiss"/>
+    <w:notTrueType/>
     <w:pitch w:val="variable"/>
-    <w:sig w:usb0="20002A87" w:usb1="80000000" w:usb2="00000008" w:usb3="00000000" w:csb0="000001FF" w:csb1="00000000"/>
+    <w:sig w:usb0="00000003" w:usb1="00000000" w:usb2="00000000" w:usb3="00000000" w:csb0="00000001" w:csb1="00000000"/>
   </w:font>
   <w:font w:name="Arial">
     <w:panose1 w:val="020B0604020202020204"/>
     <w:charset w:val="00"/>
     <w:family w:val="swiss"/>
     <w:pitch w:val="variable"/>
-    <w:sig w:usb0="20002A87" w:usb1="80000000" w:usb2="00000008" w:usb3="00000000" w:csb0="000001FF" w:csb1="00000000"/>
+    <w:sig w:usb0="20002A87" w:usb1="00000000" w:usb2="00000000" w:usb3="00000000" w:csb0="000001FF" w:csb1="00000000"/>
   </w:font>
 </w:fonts>
 </file>
@@ -19447,7 +19448,7 @@
 </file>
 
 <file path=customXml/itemProps2.xml><?xml version="1.0" encoding="utf-8"?>
-<ds:datastoreItem xmlns:ds="http://schemas.openxmlformats.org/officeDocument/2006/customXml" ds:itemID="{83461E3D-863E-46C0-BC3C-167BA2B17C04}">
+<ds:datastoreItem xmlns:ds="http://schemas.openxmlformats.org/officeDocument/2006/customXml" ds:itemID="{F380ABBB-3AE5-4E12-A3E0-7095F167EA73}">
   <ds:schemaRefs>
     <ds:schemaRef ds:uri="http://schemas.openxmlformats.org/officeDocument/2006/bibliography"/>
   </ds:schemaRefs>

</xml_diff>